<commit_message>
add bootstrap asm test
</commit_message>
<xml_diff>
--- a/doc/语法制导翻译和中间表示IR.docx
+++ b/doc/语法制导翻译和中间表示IR.docx
@@ -876,6 +876,9 @@
     <w:p>
       <w:pPr>
         <w:ind w:firstLine="420"/>
+        <w:rPr>
+          <w:rFonts w:hint="eastAsia"/>
+        </w:rPr>
       </w:pPr>
       <w:r>
         <w:rPr>
@@ -890,8 +893,525 @@
         <w:rPr>
           <w:rFonts w:hint="eastAsia"/>
         </w:rPr>
+        <w:t>控制转移指令，</w:t>
+      </w:r>
+      <w:r>
+        <w:rPr>
+          <w:rFonts w:hint="eastAsia"/>
+        </w:rPr>
         <w:t>跳转，包括无条件跳转和条件跳转</w:t>
       </w:r>
+      <w:r>
+        <w:rPr>
+          <w:rFonts w:hint="eastAsia"/>
+        </w:rPr>
+        <w:t>，</w:t>
+      </w:r>
+      <w:r>
+        <w:rPr>
+          <w:rFonts w:hint="eastAsia"/>
+        </w:rPr>
+        <w:t>function</w:t>
+      </w:r>
+      <w:r>
+        <w:t xml:space="preserve"> </w:t>
+      </w:r>
+      <w:r>
+        <w:rPr>
+          <w:rFonts w:hint="eastAsia"/>
+        </w:rPr>
+        <w:t>call</w:t>
+      </w:r>
+      <w:r>
+        <w:t xml:space="preserve"> </w:t>
+      </w:r>
+      <w:r>
+        <w:rPr>
+          <w:rFonts w:hint="eastAsia"/>
+        </w:rPr>
+        <w:t>ret</w:t>
+      </w:r>
+      <w:r>
+        <w:rPr>
+          <w:rFonts w:hint="eastAsia"/>
+        </w:rPr>
+        <w:t>等等</w:t>
+      </w:r>
+    </w:p>
+    <w:p>
+      <w:pPr>
+        <w:ind w:firstLine="420"/>
+      </w:pPr>
+      <w:r>
+        <w:t>6/</w:t>
+      </w:r>
+      <w:r>
+        <w:rPr>
+          <w:rFonts w:hint="eastAsia"/>
+        </w:rPr>
+        <w:t>内存分配</w:t>
+      </w:r>
+    </w:p>
+    <w:tbl>
+      <w:tblPr>
+        <w:tblStyle w:val="a3"/>
+        <w:tblW w:w="0" w:type="auto"/>
+        <w:tblLook w:val="04A0" w:firstRow="1" w:lastRow="0" w:firstColumn="1" w:lastColumn="0" w:noHBand="0" w:noVBand="1"/>
+      </w:tblPr>
+      <w:tblGrid>
+        <w:gridCol w:w="2130"/>
+        <w:gridCol w:w="2130"/>
+        <w:gridCol w:w="2131"/>
+        <w:gridCol w:w="2131"/>
+      </w:tblGrid>
+      <w:tr>
+        <w:tc>
+          <w:tcPr>
+            <w:tcW w:w="2130" w:type="dxa"/>
+          </w:tcPr>
+          <w:p>
+            <w:pPr>
+              <w:rPr>
+                <w:rFonts w:hint="eastAsia"/>
+              </w:rPr>
+            </w:pPr>
+            <w:r>
+              <w:rPr>
+                <w:rFonts w:hint="eastAsia"/>
+              </w:rPr>
+              <w:t>指令</w:t>
+            </w:r>
+          </w:p>
+        </w:tc>
+        <w:tc>
+          <w:tcPr>
+            <w:tcW w:w="2130" w:type="dxa"/>
+          </w:tcPr>
+          <w:p>
+            <w:pPr>
+              <w:rPr>
+                <w:rFonts w:hint="eastAsia"/>
+              </w:rPr>
+            </w:pPr>
+            <w:proofErr w:type="spellStart"/>
+            <w:r>
+              <w:t>D</w:t>
+            </w:r>
+            <w:r>
+              <w:rPr>
+                <w:rFonts w:hint="eastAsia"/>
+              </w:rPr>
+              <w:t>st</w:t>
+            </w:r>
+            <w:proofErr w:type="spellEnd"/>
+          </w:p>
+        </w:tc>
+        <w:tc>
+          <w:tcPr>
+            <w:tcW w:w="2131" w:type="dxa"/>
+          </w:tcPr>
+          <w:p>
+            <w:pPr>
+              <w:rPr>
+                <w:rFonts w:hint="eastAsia"/>
+              </w:rPr>
+            </w:pPr>
+            <w:r>
+              <w:t>S</w:t>
+            </w:r>
+            <w:r>
+              <w:rPr>
+                <w:rFonts w:hint="eastAsia"/>
+              </w:rPr>
+              <w:t>rc</w:t>
+            </w:r>
+            <w:r>
+              <w:t>1</w:t>
+            </w:r>
+          </w:p>
+        </w:tc>
+        <w:tc>
+          <w:tcPr>
+            <w:tcW w:w="2131" w:type="dxa"/>
+          </w:tcPr>
+          <w:p>
+            <w:pPr>
+              <w:rPr>
+                <w:rFonts w:hint="eastAsia"/>
+              </w:rPr>
+            </w:pPr>
+            <w:r>
+              <w:t>S</w:t>
+            </w:r>
+            <w:r>
+              <w:rPr>
+                <w:rFonts w:hint="eastAsia"/>
+              </w:rPr>
+              <w:t>rc</w:t>
+            </w:r>
+            <w:r>
+              <w:t>2</w:t>
+            </w:r>
+          </w:p>
+        </w:tc>
+      </w:tr>
+      <w:tr>
+        <w:tc>
+          <w:tcPr>
+            <w:tcW w:w="2130" w:type="dxa"/>
+          </w:tcPr>
+          <w:p>
+            <w:pPr>
+              <w:rPr>
+                <w:rFonts w:hint="eastAsia"/>
+              </w:rPr>
+            </w:pPr>
+          </w:p>
+        </w:tc>
+        <w:tc>
+          <w:tcPr>
+            <w:tcW w:w="2130" w:type="dxa"/>
+          </w:tcPr>
+          <w:p>
+            <w:pPr>
+              <w:rPr>
+                <w:rFonts w:hint="eastAsia"/>
+              </w:rPr>
+            </w:pPr>
+          </w:p>
+        </w:tc>
+        <w:tc>
+          <w:tcPr>
+            <w:tcW w:w="2131" w:type="dxa"/>
+          </w:tcPr>
+          <w:p>
+            <w:pPr>
+              <w:rPr>
+                <w:rFonts w:hint="eastAsia"/>
+              </w:rPr>
+            </w:pPr>
+          </w:p>
+        </w:tc>
+        <w:tc>
+          <w:tcPr>
+            <w:tcW w:w="2131" w:type="dxa"/>
+          </w:tcPr>
+          <w:p>
+            <w:pPr>
+              <w:rPr>
+                <w:rFonts w:hint="eastAsia"/>
+              </w:rPr>
+            </w:pPr>
+          </w:p>
+        </w:tc>
+      </w:tr>
+      <w:tr>
+        <w:tc>
+          <w:tcPr>
+            <w:tcW w:w="2130" w:type="dxa"/>
+          </w:tcPr>
+          <w:p>
+            <w:pPr>
+              <w:rPr>
+                <w:rFonts w:hint="eastAsia"/>
+              </w:rPr>
+            </w:pPr>
+          </w:p>
+        </w:tc>
+        <w:tc>
+          <w:tcPr>
+            <w:tcW w:w="2130" w:type="dxa"/>
+          </w:tcPr>
+          <w:p>
+            <w:pPr>
+              <w:rPr>
+                <w:rFonts w:hint="eastAsia"/>
+              </w:rPr>
+            </w:pPr>
+          </w:p>
+        </w:tc>
+        <w:tc>
+          <w:tcPr>
+            <w:tcW w:w="2131" w:type="dxa"/>
+          </w:tcPr>
+          <w:p>
+            <w:pPr>
+              <w:rPr>
+                <w:rFonts w:hint="eastAsia"/>
+              </w:rPr>
+            </w:pPr>
+          </w:p>
+        </w:tc>
+        <w:tc>
+          <w:tcPr>
+            <w:tcW w:w="2131" w:type="dxa"/>
+          </w:tcPr>
+          <w:p>
+            <w:pPr>
+              <w:rPr>
+                <w:rFonts w:hint="eastAsia"/>
+              </w:rPr>
+            </w:pPr>
+          </w:p>
+        </w:tc>
+      </w:tr>
+      <w:tr>
+        <w:tc>
+          <w:tcPr>
+            <w:tcW w:w="2130" w:type="dxa"/>
+          </w:tcPr>
+          <w:p>
+            <w:pPr>
+              <w:rPr>
+                <w:rFonts w:hint="eastAsia"/>
+              </w:rPr>
+            </w:pPr>
+          </w:p>
+        </w:tc>
+        <w:tc>
+          <w:tcPr>
+            <w:tcW w:w="2130" w:type="dxa"/>
+          </w:tcPr>
+          <w:p>
+            <w:pPr>
+              <w:rPr>
+                <w:rFonts w:hint="eastAsia"/>
+              </w:rPr>
+            </w:pPr>
+          </w:p>
+        </w:tc>
+        <w:tc>
+          <w:tcPr>
+            <w:tcW w:w="2131" w:type="dxa"/>
+          </w:tcPr>
+          <w:p>
+            <w:pPr>
+              <w:rPr>
+                <w:rFonts w:hint="eastAsia"/>
+              </w:rPr>
+            </w:pPr>
+          </w:p>
+        </w:tc>
+        <w:tc>
+          <w:tcPr>
+            <w:tcW w:w="2131" w:type="dxa"/>
+          </w:tcPr>
+          <w:p>
+            <w:pPr>
+              <w:rPr>
+                <w:rFonts w:hint="eastAsia"/>
+              </w:rPr>
+            </w:pPr>
+          </w:p>
+        </w:tc>
+      </w:tr>
+      <w:tr>
+        <w:tc>
+          <w:tcPr>
+            <w:tcW w:w="2130" w:type="dxa"/>
+          </w:tcPr>
+          <w:p>
+            <w:pPr>
+              <w:rPr>
+                <w:rFonts w:hint="eastAsia"/>
+              </w:rPr>
+            </w:pPr>
+          </w:p>
+        </w:tc>
+        <w:tc>
+          <w:tcPr>
+            <w:tcW w:w="2130" w:type="dxa"/>
+          </w:tcPr>
+          <w:p>
+            <w:pPr>
+              <w:rPr>
+                <w:rFonts w:hint="eastAsia"/>
+              </w:rPr>
+            </w:pPr>
+          </w:p>
+        </w:tc>
+        <w:tc>
+          <w:tcPr>
+            <w:tcW w:w="2131" w:type="dxa"/>
+          </w:tcPr>
+          <w:p>
+            <w:pPr>
+              <w:rPr>
+                <w:rFonts w:hint="eastAsia"/>
+              </w:rPr>
+            </w:pPr>
+          </w:p>
+        </w:tc>
+        <w:tc>
+          <w:tcPr>
+            <w:tcW w:w="2131" w:type="dxa"/>
+          </w:tcPr>
+          <w:p>
+            <w:pPr>
+              <w:rPr>
+                <w:rFonts w:hint="eastAsia"/>
+              </w:rPr>
+            </w:pPr>
+          </w:p>
+        </w:tc>
+      </w:tr>
+      <w:tr>
+        <w:tc>
+          <w:tcPr>
+            <w:tcW w:w="2130" w:type="dxa"/>
+          </w:tcPr>
+          <w:p>
+            <w:pPr>
+              <w:rPr>
+                <w:rFonts w:hint="eastAsia"/>
+              </w:rPr>
+            </w:pPr>
+          </w:p>
+        </w:tc>
+        <w:tc>
+          <w:tcPr>
+            <w:tcW w:w="2130" w:type="dxa"/>
+          </w:tcPr>
+          <w:p>
+            <w:pPr>
+              <w:rPr>
+                <w:rFonts w:hint="eastAsia"/>
+              </w:rPr>
+            </w:pPr>
+          </w:p>
+        </w:tc>
+        <w:tc>
+          <w:tcPr>
+            <w:tcW w:w="2131" w:type="dxa"/>
+          </w:tcPr>
+          <w:p>
+            <w:pPr>
+              <w:rPr>
+                <w:rFonts w:hint="eastAsia"/>
+              </w:rPr>
+            </w:pPr>
+          </w:p>
+        </w:tc>
+        <w:tc>
+          <w:tcPr>
+            <w:tcW w:w="2131" w:type="dxa"/>
+          </w:tcPr>
+          <w:p>
+            <w:pPr>
+              <w:rPr>
+                <w:rFonts w:hint="eastAsia"/>
+              </w:rPr>
+            </w:pPr>
+          </w:p>
+        </w:tc>
+      </w:tr>
+      <w:tr>
+        <w:tc>
+          <w:tcPr>
+            <w:tcW w:w="2130" w:type="dxa"/>
+          </w:tcPr>
+          <w:p>
+            <w:pPr>
+              <w:rPr>
+                <w:rFonts w:hint="eastAsia"/>
+              </w:rPr>
+            </w:pPr>
+          </w:p>
+        </w:tc>
+        <w:tc>
+          <w:tcPr>
+            <w:tcW w:w="2130" w:type="dxa"/>
+          </w:tcPr>
+          <w:p>
+            <w:pPr>
+              <w:rPr>
+                <w:rFonts w:hint="eastAsia"/>
+              </w:rPr>
+            </w:pPr>
+          </w:p>
+        </w:tc>
+        <w:tc>
+          <w:tcPr>
+            <w:tcW w:w="2131" w:type="dxa"/>
+          </w:tcPr>
+          <w:p>
+            <w:pPr>
+              <w:rPr>
+                <w:rFonts w:hint="eastAsia"/>
+              </w:rPr>
+            </w:pPr>
+          </w:p>
+        </w:tc>
+        <w:tc>
+          <w:tcPr>
+            <w:tcW w:w="2131" w:type="dxa"/>
+          </w:tcPr>
+          <w:p>
+            <w:pPr>
+              <w:rPr>
+                <w:rFonts w:hint="eastAsia"/>
+              </w:rPr>
+            </w:pPr>
+          </w:p>
+        </w:tc>
+      </w:tr>
+      <w:tr>
+        <w:tc>
+          <w:tcPr>
+            <w:tcW w:w="2130" w:type="dxa"/>
+          </w:tcPr>
+          <w:p>
+            <w:pPr>
+              <w:rPr>
+                <w:rFonts w:hint="eastAsia"/>
+              </w:rPr>
+            </w:pPr>
+          </w:p>
+        </w:tc>
+        <w:tc>
+          <w:tcPr>
+            <w:tcW w:w="2130" w:type="dxa"/>
+          </w:tcPr>
+          <w:p>
+            <w:pPr>
+              <w:rPr>
+                <w:rFonts w:hint="eastAsia"/>
+              </w:rPr>
+            </w:pPr>
+          </w:p>
+        </w:tc>
+        <w:tc>
+          <w:tcPr>
+            <w:tcW w:w="2131" w:type="dxa"/>
+          </w:tcPr>
+          <w:p>
+            <w:pPr>
+              <w:rPr>
+                <w:rFonts w:hint="eastAsia"/>
+              </w:rPr>
+            </w:pPr>
+          </w:p>
+        </w:tc>
+        <w:tc>
+          <w:tcPr>
+            <w:tcW w:w="2131" w:type="dxa"/>
+          </w:tcPr>
+          <w:p>
+            <w:pPr>
+              <w:rPr>
+                <w:rFonts w:hint="eastAsia"/>
+              </w:rPr>
+            </w:pPr>
+          </w:p>
+        </w:tc>
+      </w:tr>
+    </w:tbl>
+    <w:p>
+      <w:pPr>
+        <w:rPr>
+          <w:rFonts w:hint="eastAsia"/>
+        </w:rPr>
+      </w:pPr>
     </w:p>
     <w:p>
       <w:pPr>
@@ -953,14 +1473,7 @@
         <w:rPr>
           <w:rFonts w:hint="eastAsia"/>
         </w:rPr>
-        <w:t>是存放在寄存器中</w:t>
-      </w:r>
-      <w:r>
-        <w:rPr>
-          <w:rFonts w:hint="eastAsia"/>
-        </w:rPr>
-        <w:lastRenderedPageBreak/>
-        <w:t>的。</w:t>
+        <w:t>是存放在寄存器中的。</w:t>
       </w:r>
       <w:r>
         <w:rPr>
@@ -1353,9 +1866,6 @@
     <w:p>
       <w:pPr>
         <w:pStyle w:val="a4"/>
-        <w:rPr>
-          <w:rFonts w:hint="eastAsia"/>
-        </w:rPr>
       </w:pPr>
       <w:r>
         <w:rPr>
@@ -1817,7 +2327,14 @@
         <w:rPr>
           <w:rFonts w:hint="eastAsia"/>
         </w:rPr>
-        <w:t>位立即数好像），有可能数组的长度太长了。一种方法是，使用一个指针指向其位置</w:t>
+        <w:t>位立即数好像），有可能数组的长度太长了。一种</w:t>
+      </w:r>
+      <w:r>
+        <w:rPr>
+          <w:rFonts w:hint="eastAsia"/>
+        </w:rPr>
+        <w:lastRenderedPageBreak/>
+        <w:t>方法是，使用一个指针指向其位置</w:t>
       </w:r>
       <w:r>
         <w:rPr>
@@ -1918,14 +2435,7 @@
         <w:rPr>
           <w:rFonts w:hint="eastAsia"/>
         </w:rPr>
-        <w:t>，如果只有一个前驱块，那么前驱的出口寄存器状态就是后</w:t>
-      </w:r>
-      <w:r>
-        <w:rPr>
-          <w:rFonts w:hint="eastAsia"/>
-        </w:rPr>
-        <w:lastRenderedPageBreak/>
-        <w:t>继的入口状态。多个前驱可以取交集。</w:t>
+        <w:t>，如果只有一个前驱块，那么前驱的出口寄存器状态就是后继的入口状态。多个前驱可以取交集。</w:t>
       </w:r>
     </w:p>
     <w:p>
@@ -1975,9 +2485,6 @@
     <w:p>
       <w:pPr>
         <w:pStyle w:val="a4"/>
-        <w:rPr>
-          <w:rFonts w:hint="eastAsia"/>
-        </w:rPr>
       </w:pPr>
       <w:r>
         <w:rPr>
@@ -2001,9 +2508,6 @@
     <w:p>
       <w:pPr>
         <w:pStyle w:val="a4"/>
-        <w:rPr>
-          <w:rFonts w:hint="eastAsia"/>
-        </w:rPr>
       </w:pPr>
       <w:r>
         <w:rPr>
@@ -2083,9 +2587,6 @@
     <w:p>
       <w:pPr>
         <w:pStyle w:val="a4"/>
-        <w:rPr>
-          <w:rFonts w:hint="eastAsia"/>
-        </w:rPr>
       </w:pPr>
       <w:r>
         <w:rPr>
@@ -2127,9 +2628,6 @@
     <w:p>
       <w:pPr>
         <w:pStyle w:val="a4"/>
-        <w:rPr>
-          <w:rFonts w:hint="eastAsia"/>
-        </w:rPr>
       </w:pPr>
     </w:p>
     <w:p>
@@ -2736,6 +3234,7 @@
         <w:rPr>
           <w:rFonts w:hint="eastAsia"/>
         </w:rPr>
+        <w:lastRenderedPageBreak/>
         <w:t>立即数的常量，那没啥说的，直接写就好了。</w:t>
       </w:r>
       <w:r>
@@ -3211,10 +3710,263 @@
     <w:p>
       <w:pPr>
         <w:pStyle w:val="a4"/>
+        <w:numPr>
+          <w:ilvl w:val="0"/>
+          <w:numId w:val="1"/>
+        </w:numPr>
+        <w:ind w:firstLineChars="0"/>
+      </w:pPr>
+      <w:r>
+        <w:rPr>
+          <w:rFonts w:hint="eastAsia"/>
+        </w:rPr>
+        <w:t>函数调用</w:t>
+      </w:r>
+    </w:p>
+    <w:p>
+      <w:pPr>
+        <w:pStyle w:val="a4"/>
+        <w:ind w:left="420" w:firstLineChars="0"/>
+      </w:pPr>
+      <w:r>
+        <w:rPr>
+          <w:rFonts w:hint="eastAsia"/>
+        </w:rPr>
+        <w:t>函数调用，我认为需要提一下的，一个是</w:t>
+      </w:r>
+      <w:proofErr w:type="spellStart"/>
+      <w:r>
+        <w:rPr>
+          <w:rFonts w:hint="eastAsia"/>
+        </w:rPr>
+        <w:t>plt</w:t>
+      </w:r>
+      <w:proofErr w:type="spellEnd"/>
+      <w:r>
+        <w:rPr>
+          <w:rFonts w:hint="eastAsia"/>
+        </w:rPr>
+        <w:t>和</w:t>
+      </w:r>
+      <w:r>
+        <w:rPr>
+          <w:rFonts w:hint="eastAsia"/>
+        </w:rPr>
+        <w:t>got</w:t>
+      </w:r>
+      <w:r>
+        <w:rPr>
+          <w:rFonts w:hint="eastAsia"/>
+        </w:rPr>
+        <w:t>，这在对应的</w:t>
+      </w:r>
+      <w:r>
+        <w:rPr>
+          <w:rFonts w:hint="eastAsia"/>
+        </w:rPr>
+        <w:t>md</w:t>
+      </w:r>
+      <w:r>
+        <w:rPr>
+          <w:rFonts w:hint="eastAsia"/>
+        </w:rPr>
+        <w:t>文档中写了，举的是</w:t>
+      </w:r>
+      <w:proofErr w:type="spellStart"/>
+      <w:r>
+        <w:rPr>
+          <w:rFonts w:hint="eastAsia"/>
+        </w:rPr>
+        <w:t>linux</w:t>
+      </w:r>
+      <w:proofErr w:type="spellEnd"/>
+      <w:r>
+        <w:rPr>
+          <w:rFonts w:hint="eastAsia"/>
+        </w:rPr>
+        <w:t>下</w:t>
+      </w:r>
+      <w:proofErr w:type="spellStart"/>
+      <w:r>
+        <w:rPr>
+          <w:rFonts w:hint="eastAsia"/>
+        </w:rPr>
+        <w:t>plt</w:t>
+      </w:r>
+      <w:proofErr w:type="spellEnd"/>
+      <w:r>
+        <w:rPr>
+          <w:rFonts w:hint="eastAsia"/>
+        </w:rPr>
+        <w:t>和</w:t>
+      </w:r>
+      <w:r>
+        <w:rPr>
+          <w:rFonts w:hint="eastAsia"/>
+        </w:rPr>
+        <w:t>got</w:t>
+      </w:r>
+      <w:r>
+        <w:rPr>
+          <w:rFonts w:hint="eastAsia"/>
+        </w:rPr>
+        <w:t>的例子。另一个则是动态链和静态链</w:t>
+      </w:r>
+      <w:r>
+        <w:rPr>
+          <w:rFonts w:hint="eastAsia"/>
+        </w:rPr>
+        <w:t>，这个概念本身是相对于前端语言转换成中间语言的过程的，因此放在这边说。</w:t>
+      </w:r>
+    </w:p>
+    <w:p>
+      <w:pPr>
+        <w:pStyle w:val="a4"/>
         <w:ind w:left="420" w:firstLineChars="0" w:firstLine="0"/>
-        <w:rPr>
-          <w:rFonts w:hint="eastAsia"/>
-        </w:rPr>
+      </w:pPr>
+      <w:r>
+        <w:tab/>
+      </w:r>
+      <w:r>
+        <w:rPr>
+          <w:rFonts w:hint="eastAsia"/>
+        </w:rPr>
+        <w:t>动态链是直接调用当前活动栈帧的一个调用链，指向上一个调用者，我认为没什么好说的，看过</w:t>
+      </w:r>
+      <w:r>
+        <w:rPr>
+          <w:rFonts w:hint="eastAsia"/>
+        </w:rPr>
+        <w:t>C</w:t>
+      </w:r>
+      <w:r>
+        <w:rPr>
+          <w:rFonts w:hint="eastAsia"/>
+        </w:rPr>
+        <w:t>函数调用的都明白有一个指向上一个栈帧的指针。而静态链，其目的是用于解析非局部符号表。</w:t>
+      </w:r>
+    </w:p>
+    <w:p>
+      <w:pPr>
+        <w:pStyle w:val="a4"/>
+        <w:ind w:left="420" w:firstLineChars="0" w:firstLine="0"/>
+      </w:pPr>
+      <w:r>
+        <w:tab/>
+      </w:r>
+      <w:r>
+        <w:rPr>
+          <w:rFonts w:hint="eastAsia"/>
+        </w:rPr>
+        <w:t>先说说前提，首先静态链本身针对的是</w:t>
+      </w:r>
+      <w:r>
+        <w:rPr>
+          <w:rFonts w:hint="eastAsia"/>
+        </w:rPr>
+        <w:t>能够在函数中嵌套函数定义的语言，</w:t>
+      </w:r>
+      <w:r>
+        <w:rPr>
+          <w:rFonts w:hint="eastAsia"/>
+        </w:rPr>
+        <w:t>C</w:t>
+      </w:r>
+      <w:r>
+        <w:rPr>
+          <w:rFonts w:hint="eastAsia"/>
+        </w:rPr>
+        <w:t>显然不是这样一种语言，因此，如果只是想看</w:t>
+      </w:r>
+      <w:r>
+        <w:rPr>
+          <w:rFonts w:hint="eastAsia"/>
+        </w:rPr>
+        <w:t>C</w:t>
+      </w:r>
+      <w:r>
+        <w:rPr>
+          <w:rFonts w:hint="eastAsia"/>
+        </w:rPr>
+        <w:t>编译器怎么搞，这部分别管了。</w:t>
+      </w:r>
+    </w:p>
+    <w:p>
+      <w:pPr>
+        <w:pStyle w:val="a4"/>
+        <w:ind w:left="420" w:firstLineChars="0"/>
+      </w:pPr>
+      <w:r>
+        <w:rPr>
+          <w:rFonts w:hint="eastAsia"/>
+        </w:rPr>
+        <w:t>静态链指向的是其直接外层调用者，也就是说，自递归的静态链并不是指向自己，而是指向自己外面那一层。因为其目的是找非局部符号，在这样一个函数嵌套定义的过程中，上层函数的符号，在下一层函数中也是可以使用的，因此，才有了这样一个静态链。</w:t>
+      </w:r>
+    </w:p>
+    <w:p>
+      <w:pPr>
+        <w:pStyle w:val="a4"/>
+        <w:ind w:left="420" w:firstLineChars="0"/>
+      </w:pPr>
+      <w:r>
+        <w:rPr>
+          <w:rFonts w:hint="eastAsia"/>
+        </w:rPr>
+        <w:t>在相同的嵌套层次，那么从上一层的静态链复制，如果被调用过程高</w:t>
+      </w:r>
+      <w:r>
+        <w:rPr>
+          <w:rFonts w:hint="eastAsia"/>
+        </w:rPr>
+        <w:t>n</w:t>
+      </w:r>
+      <w:r>
+        <w:rPr>
+          <w:rFonts w:hint="eastAsia"/>
+        </w:rPr>
+        <w:t>层，那么底层的局部变量是不能被看见的，所以需要回溯</w:t>
+      </w:r>
+      <w:r>
+        <w:rPr>
+          <w:rFonts w:hint="eastAsia"/>
+        </w:rPr>
+        <w:t>n</w:t>
+      </w:r>
+      <w:r>
+        <w:rPr>
+          <w:rFonts w:hint="eastAsia"/>
+        </w:rPr>
+        <w:t>层来寻找。</w:t>
+      </w:r>
+    </w:p>
+    <w:p>
+      <w:pPr>
+        <w:pStyle w:val="a4"/>
+        <w:ind w:left="420" w:firstLineChars="0"/>
+      </w:pPr>
+      <w:r>
+        <w:rPr>
+          <w:rFonts w:hint="eastAsia"/>
+        </w:rPr>
+        <w:t>嵌套层次显示表</w:t>
+      </w:r>
+      <w:r>
+        <w:rPr>
+          <w:rFonts w:hint="eastAsia"/>
+        </w:rPr>
+        <w:t>display</w:t>
+      </w:r>
+      <w:r>
+        <w:rPr>
+          <w:rFonts w:hint="eastAsia"/>
+        </w:rPr>
+        <w:t>表，我看了一下就是对每一层的嵌套都指出其最新的函数的静态链（最新的含义是，类似于树的深搜，而每一层都有一个当前路径的节点这样）</w:t>
+      </w:r>
+    </w:p>
+    <w:p>
+      <w:pPr>
+        <w:pStyle w:val="a4"/>
+        <w:ind w:left="420" w:firstLineChars="0"/>
       </w:pPr>
     </w:p>
     <w:sectPr>

</xml_diff>

<commit_message>
fix a bug of minus semantic
</commit_message>
<xml_diff>
--- a/doc/语法制导翻译和中间表示IR.docx
+++ b/doc/语法制导翻译和中间表示IR.docx
@@ -966,9 +966,6 @@
     <w:p>
       <w:pPr>
         <w:ind w:firstLine="420"/>
-        <w:rPr>
-          <w:rFonts w:hint="eastAsia"/>
-        </w:rPr>
       </w:pPr>
       <w:r>
         <w:rPr>
@@ -1308,11 +1305,6 @@
             <w:tcW w:w="2130" w:type="dxa"/>
           </w:tcPr>
           <w:p>
-            <w:pPr>
-              <w:rPr>
-                <w:rFonts w:hint="eastAsia"/>
-              </w:rPr>
-            </w:pPr>
             <w:r>
               <w:rPr>
                 <w:rFonts w:hint="eastAsia"/>
@@ -1329,11 +1321,6 @@
             <w:tcW w:w="2130" w:type="dxa"/>
           </w:tcPr>
           <w:p>
-            <w:pPr>
-              <w:rPr>
-                <w:rFonts w:hint="eastAsia"/>
-              </w:rPr>
-            </w:pPr>
             <w:proofErr w:type="spellStart"/>
             <w:r>
               <w:t>Func</w:t>
@@ -1426,11 +1413,6 @@
             <w:tcW w:w="2130" w:type="dxa"/>
           </w:tcPr>
           <w:p>
-            <w:pPr>
-              <w:rPr>
-                <w:rFonts w:hint="eastAsia"/>
-              </w:rPr>
-            </w:pPr>
             <w:r>
               <w:t>A</w:t>
             </w:r>
@@ -1693,11 +1675,6 @@
             <w:tcW w:w="2130" w:type="dxa"/>
           </w:tcPr>
           <w:p>
-            <w:pPr>
-              <w:rPr>
-                <w:rFonts w:hint="eastAsia"/>
-              </w:rPr>
-            </w:pPr>
             <w:proofErr w:type="spellStart"/>
             <w:r>
               <w:t>Sdiv</w:t>
@@ -1730,11 +1707,6 @@
             <w:tcW w:w="2130" w:type="dxa"/>
           </w:tcPr>
           <w:p>
-            <w:pPr>
-              <w:rPr>
-                <w:rFonts w:hint="eastAsia"/>
-              </w:rPr>
-            </w:pPr>
             <w:proofErr w:type="spellStart"/>
             <w:r>
               <w:t>Fdiv</w:t>
@@ -2048,11 +2020,6 @@
             <w:tcW w:w="2130" w:type="dxa"/>
           </w:tcPr>
           <w:p>
-            <w:pPr>
-              <w:rPr>
-                <w:rFonts w:hint="eastAsia"/>
-              </w:rPr>
-            </w:pPr>
             <w:proofErr w:type="spellStart"/>
             <w:r>
               <w:rPr>
@@ -2073,13 +2040,7 @@
           <w:tcPr>
             <w:tcW w:w="2130" w:type="dxa"/>
           </w:tcPr>
-          <w:p>
-            <w:pPr>
-              <w:rPr>
-                <w:rFonts w:hint="eastAsia"/>
-              </w:rPr>
-            </w:pPr>
-          </w:p>
+          <w:p/>
         </w:tc>
         <w:tc>
           <w:tcPr>
@@ -2100,11 +2061,6 @@
             <w:tcW w:w="2130" w:type="dxa"/>
           </w:tcPr>
           <w:p>
-            <w:pPr>
-              <w:rPr>
-                <w:rFonts w:hint="eastAsia"/>
-              </w:rPr>
-            </w:pPr>
             <w:proofErr w:type="spellStart"/>
             <w:r>
               <w:t>R</w:t>
@@ -2149,11 +2105,6 @@
             <w:tcW w:w="2130" w:type="dxa"/>
           </w:tcPr>
           <w:p>
-            <w:pPr>
-              <w:rPr>
-                <w:rFonts w:hint="eastAsia"/>
-              </w:rPr>
-            </w:pPr>
             <w:proofErr w:type="spellStart"/>
             <w:r>
               <w:t>R</w:t>
@@ -2198,11 +2149,6 @@
             <w:tcW w:w="2130" w:type="dxa"/>
           </w:tcPr>
           <w:p>
-            <w:pPr>
-              <w:rPr>
-                <w:rFonts w:hint="eastAsia"/>
-              </w:rPr>
-            </w:pPr>
             <w:proofErr w:type="spellStart"/>
             <w:r>
               <w:t>R</w:t>
@@ -2521,11 +2467,6 @@
             <w:gridSpan w:val="4"/>
           </w:tcPr>
           <w:p>
-            <w:pPr>
-              <w:rPr>
-                <w:rFonts w:hint="eastAsia"/>
-              </w:rPr>
-            </w:pPr>
             <w:r>
               <w:t>C</w:t>
             </w:r>
@@ -2680,11 +2621,6 @@
             <w:tcW w:w="2130" w:type="dxa"/>
           </w:tcPr>
           <w:p>
-            <w:pPr>
-              <w:rPr>
-                <w:rFonts w:hint="eastAsia"/>
-              </w:rPr>
-            </w:pPr>
             <w:proofErr w:type="spellStart"/>
             <w:r>
               <w:t>F</w:t>
@@ -2797,11 +2733,6 @@
             <w:tcW w:w="2130" w:type="dxa"/>
           </w:tcPr>
           <w:p>
-            <w:pPr>
-              <w:rPr>
-                <w:rFonts w:hint="eastAsia"/>
-              </w:rPr>
-            </w:pPr>
             <w:proofErr w:type="spellStart"/>
             <w:r>
               <w:t>F</w:t>
@@ -2938,11 +2869,6 @@
             <w:tcW w:w="2130" w:type="dxa"/>
           </w:tcPr>
           <w:p>
-            <w:pPr>
-              <w:rPr>
-                <w:rFonts w:hint="eastAsia"/>
-              </w:rPr>
-            </w:pPr>
             <w:proofErr w:type="spellStart"/>
             <w:r>
               <w:t>U</w:t>
@@ -3011,11 +2937,6 @@
             <w:tcW w:w="2130" w:type="dxa"/>
           </w:tcPr>
           <w:p>
-            <w:pPr>
-              <w:rPr>
-                <w:rFonts w:hint="eastAsia"/>
-              </w:rPr>
-            </w:pPr>
             <w:proofErr w:type="spellStart"/>
             <w:r>
               <w:t>S</w:t>
@@ -3218,9 +3139,6 @@
     <w:p>
       <w:pPr>
         <w:pStyle w:val="a4"/>
-        <w:rPr>
-          <w:rFonts w:hint="eastAsia"/>
-        </w:rPr>
       </w:pPr>
       <w:r>
         <w:rPr>
@@ -5443,9 +5361,6 @@
       <w:pPr>
         <w:pStyle w:val="a4"/>
         <w:ind w:left="420" w:firstLineChars="0" w:firstLine="0"/>
-        <w:rPr>
-          <w:rFonts w:hint="eastAsia"/>
-        </w:rPr>
       </w:pPr>
       <w:r>
         <w:rPr>
@@ -6177,7 +6092,7 @@
     <w:lsdException w:name="Table Web 2" w:semiHidden="1" w:unhideWhenUsed="1"/>
     <w:lsdException w:name="Table Web 3" w:semiHidden="1" w:unhideWhenUsed="1"/>
     <w:lsdException w:name="Balloon Text" w:semiHidden="1" w:unhideWhenUsed="1"/>
-    <w:lsdException w:name="Table Grid" w:semiHidden="1" w:uiPriority="59" w:unhideWhenUsed="1"/>
+    <w:lsdException w:name="Table Grid" w:uiPriority="59"/>
     <w:lsdException w:name="Table Theme" w:semiHidden="1" w:unhideWhenUsed="1"/>
     <w:lsdException w:name="Placeholder Text" w:semiHidden="1"/>
     <w:lsdException w:name="No Spacing" w:uiPriority="1" w:qFormat="1"/>

</xml_diff>

<commit_message>
start function call conversion
</commit_message>
<xml_diff>
--- a/doc/语法制导翻译和中间表示IR.docx
+++ b/doc/语法制导翻译和中间表示IR.docx
@@ -1173,47 +1173,39 @@
           </w:tcPr>
           <w:p>
             <w:r>
+              <w:t>None</w:t>
+            </w:r>
+          </w:p>
+        </w:tc>
+        <w:tc>
+          <w:tcPr>
+            <w:tcW w:w="2131" w:type="dxa"/>
+          </w:tcPr>
+          <w:p>
+            <w:proofErr w:type="spellStart"/>
+            <w:r>
               <w:t>Cond</w:t>
             </w:r>
+            <w:proofErr w:type="spellEnd"/>
             <w:r>
               <w:rPr>
                 <w:rFonts w:hint="eastAsia"/>
               </w:rPr>
               <w:t>（</w:t>
             </w:r>
+            <w:proofErr w:type="spellStart"/>
             <w:r>
               <w:rPr>
                 <w:rFonts w:hint="eastAsia"/>
               </w:rPr>
               <w:t>reg</w:t>
             </w:r>
-            <w:r>
-              <w:rPr>
-                <w:rFonts w:hint="eastAsia"/>
-              </w:rPr>
-              <w:t>类型）</w:t>
-            </w:r>
-            <w:r>
-              <w:rPr>
-                <w:rFonts w:hint="eastAsia"/>
-              </w:rPr>
-              <w:t>（条件跳转情况）</w:t>
-            </w:r>
-          </w:p>
-        </w:tc>
-        <w:tc>
-          <w:tcPr>
-            <w:tcW w:w="2131" w:type="dxa"/>
-          </w:tcPr>
-          <w:p>
-            <w:r>
-              <w:t>L</w:t>
-            </w:r>
-            <w:r>
-              <w:t>abel</w:t>
-            </w:r>
-            <w:r>
-              <w:t>类型</w:t>
+            <w:proofErr w:type="spellEnd"/>
+            <w:r>
+              <w:rPr>
+                <w:rFonts w:hint="eastAsia"/>
+              </w:rPr>
+              <w:t>类型）（条件跳转情况）</w:t>
             </w:r>
           </w:p>
         </w:tc>
@@ -1265,6 +1257,16 @@
           </w:tcPr>
           <w:p>
             <w:r>
+              <w:t>None</w:t>
+            </w:r>
+          </w:p>
+        </w:tc>
+        <w:tc>
+          <w:tcPr>
+            <w:tcW w:w="2131" w:type="dxa"/>
+          </w:tcPr>
+          <w:p>
+            <w:r>
               <w:t>Label</w:t>
             </w:r>
             <w:r>
@@ -1275,16 +1277,6 @@
                 <w:rFonts w:hint="eastAsia"/>
               </w:rPr>
               <w:t>（无条件跳转）</w:t>
-            </w:r>
-          </w:p>
-        </w:tc>
-        <w:tc>
-          <w:tcPr>
-            <w:tcW w:w="2131" w:type="dxa"/>
-          </w:tcPr>
-          <w:p>
-            <w:r>
-              <w:t>None</w:t>
             </w:r>
           </w:p>
         </w:tc>
@@ -1321,6 +1313,16 @@
             <w:tcW w:w="2130" w:type="dxa"/>
           </w:tcPr>
           <w:p>
+            <w:r>
+              <w:t>None</w:t>
+            </w:r>
+          </w:p>
+        </w:tc>
+        <w:tc>
+          <w:tcPr>
+            <w:tcW w:w="2131" w:type="dxa"/>
+          </w:tcPr>
+          <w:p>
             <w:proofErr w:type="spellStart"/>
             <w:r>
               <w:t>Func</w:t>
@@ -1330,26 +1332,21 @@
               <w:rPr>
                 <w:rFonts w:hint="eastAsia"/>
               </w:rPr>
-              <w:t>类型</w:t>
-            </w:r>
-            <w:r>
-              <w:rPr>
-                <w:rFonts w:hint="eastAsia"/>
-              </w:rPr>
-              <w:t>（其中的参数压栈问题需要处理）</w:t>
-            </w:r>
-          </w:p>
-        </w:tc>
-        <w:tc>
-          <w:tcPr>
-            <w:tcW w:w="2131" w:type="dxa"/>
-          </w:tcPr>
-          <w:p>
-            <w:r>
-              <w:rPr>
-                <w:rFonts w:hint="eastAsia"/>
-              </w:rPr>
-              <w:t>None</w:t>
+              <w:t>类型（其中的参数压</w:t>
+            </w:r>
+            <w:proofErr w:type="gramStart"/>
+            <w:r>
+              <w:rPr>
+                <w:rFonts w:hint="eastAsia"/>
+              </w:rPr>
+              <w:t>栈</w:t>
+            </w:r>
+            <w:proofErr w:type="gramEnd"/>
+            <w:r>
+              <w:rPr>
+                <w:rFonts w:hint="eastAsia"/>
+              </w:rPr>
+              <w:t>问题需要处理）</w:t>
             </w:r>
           </w:p>
         </w:tc>
@@ -1370,10 +1367,90 @@
       <w:tr>
         <w:tc>
           <w:tcPr>
+            <w:tcW w:w="2130" w:type="dxa"/>
+          </w:tcPr>
+          <w:p>
+            <w:pPr>
+              <w:rPr>
+                <w:rFonts w:hint="eastAsia"/>
+              </w:rPr>
+            </w:pPr>
+            <w:proofErr w:type="spellStart"/>
+            <w:r>
+              <w:t>R</w:t>
+            </w:r>
+            <w:r>
+              <w:rPr>
+                <w:rFonts w:hint="eastAsia"/>
+              </w:rPr>
+              <w:t>ecv</w:t>
+            </w:r>
+            <w:proofErr w:type="spellEnd"/>
+          </w:p>
+        </w:tc>
+        <w:tc>
+          <w:tcPr>
+            <w:tcW w:w="2130" w:type="dxa"/>
+          </w:tcPr>
+          <w:p>
+            <w:r>
+              <w:t>寄存器类型</w:t>
+            </w:r>
+          </w:p>
+        </w:tc>
+        <w:tc>
+          <w:tcPr>
+            <w:tcW w:w="2131" w:type="dxa"/>
+          </w:tcPr>
+          <w:p>
+            <w:pPr>
+              <w:rPr>
+                <w:rFonts w:hint="eastAsia"/>
+              </w:rPr>
+            </w:pPr>
+            <w:r>
+              <w:rPr>
+                <w:rFonts w:hint="eastAsia"/>
+              </w:rPr>
+              <w:t>寄存器类型（但是</w:t>
+            </w:r>
+            <w:proofErr w:type="gramStart"/>
+            <w:r>
+              <w:rPr>
+                <w:rFonts w:hint="eastAsia"/>
+              </w:rPr>
+              <w:t>是</w:t>
+            </w:r>
+            <w:proofErr w:type="gramEnd"/>
+            <w:r>
+              <w:rPr>
+                <w:rFonts w:hint="eastAsia"/>
+              </w:rPr>
+              <w:t>固定绑定的寄存器）</w:t>
+            </w:r>
+          </w:p>
+        </w:tc>
+        <w:tc>
+          <w:tcPr>
+            <w:tcW w:w="2131" w:type="dxa"/>
+          </w:tcPr>
+          <w:p>
+            <w:pPr>
+              <w:rPr>
+                <w:rFonts w:hint="eastAsia"/>
+              </w:rPr>
+            </w:pPr>
+          </w:p>
+        </w:tc>
+      </w:tr>
+      <w:tr>
+        <w:tc>
+          <w:tcPr>
             <w:tcW w:w="8522" w:type="dxa"/>
             <w:gridSpan w:val="4"/>
           </w:tcPr>
           <w:p>
+            <w:proofErr w:type="spellStart"/>
             <w:r>
               <w:t>B</w:t>
             </w:r>
@@ -1383,6 +1460,7 @@
               </w:rPr>
               <w:t>inaryoperation</w:t>
             </w:r>
+            <w:proofErr w:type="spellEnd"/>
             <w:r>
               <w:rPr>
                 <w:rFonts w:hint="eastAsia"/>
@@ -1419,19 +1497,100 @@
           <w:tcPr>
             <w:tcW w:w="2130" w:type="dxa"/>
           </w:tcPr>
-          <w:p/>
+          <w:p>
+            <w:r>
+              <w:t>寄存器类型</w:t>
+            </w:r>
+            <w:r>
+              <w:rPr>
+                <w:rFonts w:hint="eastAsia"/>
+              </w:rPr>
+              <w:t>（</w:t>
+            </w:r>
+            <w:proofErr w:type="spellStart"/>
+            <w:r>
+              <w:rPr>
+                <w:rFonts w:hint="eastAsia"/>
+              </w:rPr>
+              <w:t>int</w:t>
+            </w:r>
+            <w:proofErr w:type="spellEnd"/>
+            <w:r>
+              <w:rPr>
+                <w:rFonts w:hint="eastAsia"/>
+              </w:rPr>
+              <w:t>）</w:t>
+            </w:r>
+          </w:p>
         </w:tc>
         <w:tc>
           <w:tcPr>
             <w:tcW w:w="2131" w:type="dxa"/>
           </w:tcPr>
-          <w:p/>
+          <w:p>
+            <w:r>
+              <w:t>立即数</w:t>
+            </w:r>
+            <w:r>
+              <w:rPr>
+                <w:rFonts w:hint="eastAsia"/>
+              </w:rPr>
+              <w:t>（</w:t>
+            </w:r>
+            <w:proofErr w:type="spellStart"/>
+            <w:r>
+              <w:rPr>
+                <w:rFonts w:hint="eastAsia"/>
+              </w:rPr>
+              <w:t>int</w:t>
+            </w:r>
+            <w:proofErr w:type="spellEnd"/>
+            <w:r>
+              <w:rPr>
+                <w:rFonts w:hint="eastAsia"/>
+              </w:rPr>
+              <w:t>）</w:t>
+            </w:r>
+            <w:r>
+              <w:t>或者</w:t>
+            </w:r>
+            <w:r>
+              <w:t>寄存器类型</w:t>
+            </w:r>
+          </w:p>
         </w:tc>
         <w:tc>
           <w:tcPr>
             <w:tcW w:w="2131" w:type="dxa"/>
           </w:tcPr>
-          <w:p/>
+          <w:p>
+            <w:r>
+              <w:t>立即数</w:t>
+            </w:r>
+            <w:r>
+              <w:rPr>
+                <w:rFonts w:hint="eastAsia"/>
+              </w:rPr>
+              <w:t>（</w:t>
+            </w:r>
+            <w:proofErr w:type="spellStart"/>
+            <w:r>
+              <w:rPr>
+                <w:rFonts w:hint="eastAsia"/>
+              </w:rPr>
+              <w:t>int</w:t>
+            </w:r>
+            <w:proofErr w:type="spellEnd"/>
+            <w:r>
+              <w:rPr>
+                <w:rFonts w:hint="eastAsia"/>
+              </w:rPr>
+              <w:t>）</w:t>
+            </w:r>
+            <w:r>
+              <w:t>或者寄存器类型</w:t>
+            </w:r>
+          </w:p>
         </w:tc>
       </w:tr>
       <w:tr>
@@ -1457,19 +1616,91 @@
           <w:tcPr>
             <w:tcW w:w="2130" w:type="dxa"/>
           </w:tcPr>
-          <w:p/>
+          <w:p>
+            <w:r>
+              <w:t>寄存器类型</w:t>
+            </w:r>
+            <w:r>
+              <w:rPr>
+                <w:rFonts w:hint="eastAsia"/>
+              </w:rPr>
+              <w:t>（</w:t>
+            </w:r>
+            <w:r>
+              <w:rPr>
+                <w:rFonts w:hint="eastAsia"/>
+              </w:rPr>
+              <w:t>real</w:t>
+            </w:r>
+            <w:r>
+              <w:rPr>
+                <w:rFonts w:hint="eastAsia"/>
+              </w:rPr>
+              <w:t>）</w:t>
+            </w:r>
+          </w:p>
         </w:tc>
         <w:tc>
           <w:tcPr>
             <w:tcW w:w="2131" w:type="dxa"/>
           </w:tcPr>
-          <w:p/>
+          <w:p>
+            <w:r>
+              <w:t>立即数</w:t>
+            </w:r>
+            <w:r>
+              <w:rPr>
+                <w:rFonts w:hint="eastAsia"/>
+              </w:rPr>
+              <w:t>（</w:t>
+            </w:r>
+            <w:r>
+              <w:rPr>
+                <w:rFonts w:hint="eastAsia"/>
+              </w:rPr>
+              <w:t>real</w:t>
+            </w:r>
+            <w:r>
+              <w:rPr>
+                <w:rFonts w:hint="eastAsia"/>
+              </w:rPr>
+              <w:t>）</w:t>
+            </w:r>
+            <w:r>
+              <w:t>或者寄存器类型</w:t>
+            </w:r>
+          </w:p>
         </w:tc>
         <w:tc>
           <w:tcPr>
             <w:tcW w:w="2131" w:type="dxa"/>
           </w:tcPr>
-          <w:p/>
+          <w:p>
+            <w:r>
+              <w:t>立即数</w:t>
+            </w:r>
+            <w:r>
+              <w:rPr>
+                <w:rFonts w:hint="eastAsia"/>
+              </w:rPr>
+              <w:t>（</w:t>
+            </w:r>
+            <w:r>
+              <w:rPr>
+                <w:rFonts w:hint="eastAsia"/>
+              </w:rPr>
+              <w:t>real</w:t>
+            </w:r>
+            <w:r>
+              <w:rPr>
+                <w:rFonts w:hint="eastAsia"/>
+              </w:rPr>
+              <w:t>）</w:t>
+            </w:r>
+            <w:r>
+              <w:t>或者寄存器类型</w:t>
+            </w:r>
+          </w:p>
         </w:tc>
       </w:tr>
       <w:tr>
@@ -1493,19 +1724,97 @@
           <w:tcPr>
             <w:tcW w:w="2130" w:type="dxa"/>
           </w:tcPr>
-          <w:p/>
+          <w:p>
+            <w:r>
+              <w:t>寄存器类型</w:t>
+            </w:r>
+            <w:r>
+              <w:rPr>
+                <w:rFonts w:hint="eastAsia"/>
+              </w:rPr>
+              <w:t>（</w:t>
+            </w:r>
+            <w:proofErr w:type="spellStart"/>
+            <w:r>
+              <w:rPr>
+                <w:rFonts w:hint="eastAsia"/>
+              </w:rPr>
+              <w:t>int</w:t>
+            </w:r>
+            <w:proofErr w:type="spellEnd"/>
+            <w:r>
+              <w:rPr>
+                <w:rFonts w:hint="eastAsia"/>
+              </w:rPr>
+              <w:t>）</w:t>
+            </w:r>
+          </w:p>
         </w:tc>
         <w:tc>
           <w:tcPr>
             <w:tcW w:w="2131" w:type="dxa"/>
           </w:tcPr>
-          <w:p/>
+          <w:p>
+            <w:r>
+              <w:t>立即数</w:t>
+            </w:r>
+            <w:r>
+              <w:rPr>
+                <w:rFonts w:hint="eastAsia"/>
+              </w:rPr>
+              <w:t>（</w:t>
+            </w:r>
+            <w:proofErr w:type="spellStart"/>
+            <w:r>
+              <w:rPr>
+                <w:rFonts w:hint="eastAsia"/>
+              </w:rPr>
+              <w:t>int</w:t>
+            </w:r>
+            <w:proofErr w:type="spellEnd"/>
+            <w:r>
+              <w:rPr>
+                <w:rFonts w:hint="eastAsia"/>
+              </w:rPr>
+              <w:t>）</w:t>
+            </w:r>
+            <w:r>
+              <w:t>或者寄存器类型</w:t>
+            </w:r>
+          </w:p>
         </w:tc>
         <w:tc>
           <w:tcPr>
             <w:tcW w:w="2131" w:type="dxa"/>
           </w:tcPr>
-          <w:p/>
+          <w:p>
+            <w:r>
+              <w:t>立即数</w:t>
+            </w:r>
+            <w:r>
+              <w:rPr>
+                <w:rFonts w:hint="eastAsia"/>
+              </w:rPr>
+              <w:t>（</w:t>
+            </w:r>
+            <w:proofErr w:type="spellStart"/>
+            <w:r>
+              <w:rPr>
+                <w:rFonts w:hint="eastAsia"/>
+              </w:rPr>
+              <w:t>int</w:t>
+            </w:r>
+            <w:proofErr w:type="spellEnd"/>
+            <w:r>
+              <w:rPr>
+                <w:rFonts w:hint="eastAsia"/>
+              </w:rPr>
+              <w:t>）</w:t>
+            </w:r>
+            <w:r>
+              <w:t>或者寄存器类型</w:t>
+            </w:r>
+          </w:p>
         </w:tc>
       </w:tr>
       <w:tr>
@@ -1531,19 +1840,91 @@
           <w:tcPr>
             <w:tcW w:w="2130" w:type="dxa"/>
           </w:tcPr>
-          <w:p/>
+          <w:p>
+            <w:r>
+              <w:t>寄存器类型</w:t>
+            </w:r>
+            <w:r>
+              <w:rPr>
+                <w:rFonts w:hint="eastAsia"/>
+              </w:rPr>
+              <w:t>（</w:t>
+            </w:r>
+            <w:r>
+              <w:rPr>
+                <w:rFonts w:hint="eastAsia"/>
+              </w:rPr>
+              <w:t>real</w:t>
+            </w:r>
+            <w:r>
+              <w:rPr>
+                <w:rFonts w:hint="eastAsia"/>
+              </w:rPr>
+              <w:t>）</w:t>
+            </w:r>
+          </w:p>
         </w:tc>
         <w:tc>
           <w:tcPr>
             <w:tcW w:w="2131" w:type="dxa"/>
           </w:tcPr>
-          <w:p/>
+          <w:p>
+            <w:r>
+              <w:t>立即数</w:t>
+            </w:r>
+            <w:r>
+              <w:rPr>
+                <w:rFonts w:hint="eastAsia"/>
+              </w:rPr>
+              <w:t>（</w:t>
+            </w:r>
+            <w:r>
+              <w:rPr>
+                <w:rFonts w:hint="eastAsia"/>
+              </w:rPr>
+              <w:t>real</w:t>
+            </w:r>
+            <w:r>
+              <w:rPr>
+                <w:rFonts w:hint="eastAsia"/>
+              </w:rPr>
+              <w:t>）</w:t>
+            </w:r>
+            <w:r>
+              <w:t>或者寄存器类型</w:t>
+            </w:r>
+          </w:p>
         </w:tc>
         <w:tc>
           <w:tcPr>
             <w:tcW w:w="2131" w:type="dxa"/>
           </w:tcPr>
-          <w:p/>
+          <w:p>
+            <w:r>
+              <w:t>立即数</w:t>
+            </w:r>
+            <w:r>
+              <w:rPr>
+                <w:rFonts w:hint="eastAsia"/>
+              </w:rPr>
+              <w:t>（</w:t>
+            </w:r>
+            <w:r>
+              <w:rPr>
+                <w:rFonts w:hint="eastAsia"/>
+              </w:rPr>
+              <w:t>real</w:t>
+            </w:r>
+            <w:r>
+              <w:rPr>
+                <w:rFonts w:hint="eastAsia"/>
+              </w:rPr>
+              <w:t>）</w:t>
+            </w:r>
+            <w:r>
+              <w:t>或者寄存器类型</w:t>
+            </w:r>
+          </w:p>
         </w:tc>
       </w:tr>
       <w:tr>
@@ -1569,19 +1950,97 @@
           <w:tcPr>
             <w:tcW w:w="2130" w:type="dxa"/>
           </w:tcPr>
-          <w:p/>
+          <w:p>
+            <w:r>
+              <w:t>寄存器类型</w:t>
+            </w:r>
+            <w:r>
+              <w:rPr>
+                <w:rFonts w:hint="eastAsia"/>
+              </w:rPr>
+              <w:t>（</w:t>
+            </w:r>
+            <w:proofErr w:type="spellStart"/>
+            <w:r>
+              <w:rPr>
+                <w:rFonts w:hint="eastAsia"/>
+              </w:rPr>
+              <w:t>int</w:t>
+            </w:r>
+            <w:proofErr w:type="spellEnd"/>
+            <w:r>
+              <w:rPr>
+                <w:rFonts w:hint="eastAsia"/>
+              </w:rPr>
+              <w:t>）</w:t>
+            </w:r>
+          </w:p>
         </w:tc>
         <w:tc>
           <w:tcPr>
             <w:tcW w:w="2131" w:type="dxa"/>
           </w:tcPr>
-          <w:p/>
+          <w:p>
+            <w:r>
+              <w:t>立即数</w:t>
+            </w:r>
+            <w:r>
+              <w:rPr>
+                <w:rFonts w:hint="eastAsia"/>
+              </w:rPr>
+              <w:t>（</w:t>
+            </w:r>
+            <w:proofErr w:type="spellStart"/>
+            <w:r>
+              <w:rPr>
+                <w:rFonts w:hint="eastAsia"/>
+              </w:rPr>
+              <w:t>int</w:t>
+            </w:r>
+            <w:proofErr w:type="spellEnd"/>
+            <w:r>
+              <w:rPr>
+                <w:rFonts w:hint="eastAsia"/>
+              </w:rPr>
+              <w:t>）</w:t>
+            </w:r>
+            <w:r>
+              <w:t>或者寄存器类型</w:t>
+            </w:r>
+          </w:p>
         </w:tc>
         <w:tc>
           <w:tcPr>
             <w:tcW w:w="2131" w:type="dxa"/>
           </w:tcPr>
-          <w:p/>
+          <w:p>
+            <w:r>
+              <w:t>立即数</w:t>
+            </w:r>
+            <w:r>
+              <w:rPr>
+                <w:rFonts w:hint="eastAsia"/>
+              </w:rPr>
+              <w:t>（</w:t>
+            </w:r>
+            <w:proofErr w:type="spellStart"/>
+            <w:r>
+              <w:rPr>
+                <w:rFonts w:hint="eastAsia"/>
+              </w:rPr>
+              <w:t>int</w:t>
+            </w:r>
+            <w:proofErr w:type="spellEnd"/>
+            <w:r>
+              <w:rPr>
+                <w:rFonts w:hint="eastAsia"/>
+              </w:rPr>
+              <w:t>）</w:t>
+            </w:r>
+            <w:r>
+              <w:t>或者寄存器类型</w:t>
+            </w:r>
+          </w:p>
         </w:tc>
       </w:tr>
       <w:tr>
@@ -1607,19 +2066,91 @@
           <w:tcPr>
             <w:tcW w:w="2130" w:type="dxa"/>
           </w:tcPr>
-          <w:p/>
+          <w:p>
+            <w:r>
+              <w:t>寄存器类型</w:t>
+            </w:r>
+            <w:r>
+              <w:rPr>
+                <w:rFonts w:hint="eastAsia"/>
+              </w:rPr>
+              <w:t>（</w:t>
+            </w:r>
+            <w:r>
+              <w:rPr>
+                <w:rFonts w:hint="eastAsia"/>
+              </w:rPr>
+              <w:t>real</w:t>
+            </w:r>
+            <w:r>
+              <w:rPr>
+                <w:rFonts w:hint="eastAsia"/>
+              </w:rPr>
+              <w:t>）</w:t>
+            </w:r>
+          </w:p>
         </w:tc>
         <w:tc>
           <w:tcPr>
             <w:tcW w:w="2131" w:type="dxa"/>
           </w:tcPr>
-          <w:p/>
+          <w:p>
+            <w:r>
+              <w:t>立即数</w:t>
+            </w:r>
+            <w:r>
+              <w:rPr>
+                <w:rFonts w:hint="eastAsia"/>
+              </w:rPr>
+              <w:t>（</w:t>
+            </w:r>
+            <w:r>
+              <w:rPr>
+                <w:rFonts w:hint="eastAsia"/>
+              </w:rPr>
+              <w:t>real</w:t>
+            </w:r>
+            <w:r>
+              <w:rPr>
+                <w:rFonts w:hint="eastAsia"/>
+              </w:rPr>
+              <w:t>）</w:t>
+            </w:r>
+            <w:r>
+              <w:t>或者寄存器类型</w:t>
+            </w:r>
+          </w:p>
         </w:tc>
         <w:tc>
           <w:tcPr>
             <w:tcW w:w="2131" w:type="dxa"/>
           </w:tcPr>
-          <w:p/>
+          <w:p>
+            <w:r>
+              <w:t>立即数</w:t>
+            </w:r>
+            <w:r>
+              <w:rPr>
+                <w:rFonts w:hint="eastAsia"/>
+              </w:rPr>
+              <w:t>（</w:t>
+            </w:r>
+            <w:r>
+              <w:rPr>
+                <w:rFonts w:hint="eastAsia"/>
+              </w:rPr>
+              <w:t>real</w:t>
+            </w:r>
+            <w:r>
+              <w:rPr>
+                <w:rFonts w:hint="eastAsia"/>
+              </w:rPr>
+              <w:t>）</w:t>
+            </w:r>
+            <w:r>
+              <w:t>或者寄存器类型</w:t>
+            </w:r>
+          </w:p>
         </w:tc>
       </w:tr>
       <w:tr>
@@ -1645,19 +2176,97 @@
           <w:tcPr>
             <w:tcW w:w="2130" w:type="dxa"/>
           </w:tcPr>
-          <w:p/>
+          <w:p>
+            <w:r>
+              <w:t>寄存器类型</w:t>
+            </w:r>
+            <w:r>
+              <w:rPr>
+                <w:rFonts w:hint="eastAsia"/>
+              </w:rPr>
+              <w:t>（</w:t>
+            </w:r>
+            <w:proofErr w:type="spellStart"/>
+            <w:r>
+              <w:rPr>
+                <w:rFonts w:hint="eastAsia"/>
+              </w:rPr>
+              <w:t>int</w:t>
+            </w:r>
+            <w:proofErr w:type="spellEnd"/>
+            <w:r>
+              <w:rPr>
+                <w:rFonts w:hint="eastAsia"/>
+              </w:rPr>
+              <w:t>）</w:t>
+            </w:r>
+          </w:p>
         </w:tc>
         <w:tc>
           <w:tcPr>
             <w:tcW w:w="2131" w:type="dxa"/>
           </w:tcPr>
-          <w:p/>
+          <w:p>
+            <w:r>
+              <w:t>立即数</w:t>
+            </w:r>
+            <w:r>
+              <w:rPr>
+                <w:rFonts w:hint="eastAsia"/>
+              </w:rPr>
+              <w:t>（</w:t>
+            </w:r>
+            <w:proofErr w:type="spellStart"/>
+            <w:r>
+              <w:rPr>
+                <w:rFonts w:hint="eastAsia"/>
+              </w:rPr>
+              <w:t>int</w:t>
+            </w:r>
+            <w:proofErr w:type="spellEnd"/>
+            <w:r>
+              <w:rPr>
+                <w:rFonts w:hint="eastAsia"/>
+              </w:rPr>
+              <w:t>）</w:t>
+            </w:r>
+            <w:r>
+              <w:t>或者寄存器类型</w:t>
+            </w:r>
+          </w:p>
         </w:tc>
         <w:tc>
           <w:tcPr>
             <w:tcW w:w="2131" w:type="dxa"/>
           </w:tcPr>
-          <w:p/>
+          <w:p>
+            <w:r>
+              <w:t>立即数</w:t>
+            </w:r>
+            <w:r>
+              <w:rPr>
+                <w:rFonts w:hint="eastAsia"/>
+              </w:rPr>
+              <w:t>（</w:t>
+            </w:r>
+            <w:proofErr w:type="spellStart"/>
+            <w:r>
+              <w:rPr>
+                <w:rFonts w:hint="eastAsia"/>
+              </w:rPr>
+              <w:t>int</w:t>
+            </w:r>
+            <w:proofErr w:type="spellEnd"/>
+            <w:r>
+              <w:rPr>
+                <w:rFonts w:hint="eastAsia"/>
+              </w:rPr>
+              <w:t>）</w:t>
+            </w:r>
+            <w:r>
+              <w:t>或者寄存器类型</w:t>
+            </w:r>
+          </w:p>
         </w:tc>
       </w:tr>
       <w:tr>
@@ -1677,19 +2286,97 @@
           <w:tcPr>
             <w:tcW w:w="2130" w:type="dxa"/>
           </w:tcPr>
-          <w:p/>
+          <w:p>
+            <w:r>
+              <w:t>寄存器类型</w:t>
+            </w:r>
+            <w:r>
+              <w:rPr>
+                <w:rFonts w:hint="eastAsia"/>
+              </w:rPr>
+              <w:t>（</w:t>
+            </w:r>
+            <w:proofErr w:type="spellStart"/>
+            <w:r>
+              <w:rPr>
+                <w:rFonts w:hint="eastAsia"/>
+              </w:rPr>
+              <w:t>int</w:t>
+            </w:r>
+            <w:proofErr w:type="spellEnd"/>
+            <w:r>
+              <w:rPr>
+                <w:rFonts w:hint="eastAsia"/>
+              </w:rPr>
+              <w:t>）</w:t>
+            </w:r>
+          </w:p>
         </w:tc>
         <w:tc>
           <w:tcPr>
             <w:tcW w:w="2131" w:type="dxa"/>
           </w:tcPr>
-          <w:p/>
+          <w:p>
+            <w:r>
+              <w:t>立即数</w:t>
+            </w:r>
+            <w:r>
+              <w:rPr>
+                <w:rFonts w:hint="eastAsia"/>
+              </w:rPr>
+              <w:t>（</w:t>
+            </w:r>
+            <w:proofErr w:type="spellStart"/>
+            <w:r>
+              <w:rPr>
+                <w:rFonts w:hint="eastAsia"/>
+              </w:rPr>
+              <w:t>int</w:t>
+            </w:r>
+            <w:proofErr w:type="spellEnd"/>
+            <w:r>
+              <w:rPr>
+                <w:rFonts w:hint="eastAsia"/>
+              </w:rPr>
+              <w:t>）</w:t>
+            </w:r>
+            <w:r>
+              <w:t>或者寄存器类型</w:t>
+            </w:r>
+          </w:p>
         </w:tc>
         <w:tc>
           <w:tcPr>
             <w:tcW w:w="2131" w:type="dxa"/>
           </w:tcPr>
-          <w:p/>
+          <w:p>
+            <w:r>
+              <w:t>立即数</w:t>
+            </w:r>
+            <w:r>
+              <w:rPr>
+                <w:rFonts w:hint="eastAsia"/>
+              </w:rPr>
+              <w:t>（</w:t>
+            </w:r>
+            <w:proofErr w:type="spellStart"/>
+            <w:r>
+              <w:rPr>
+                <w:rFonts w:hint="eastAsia"/>
+              </w:rPr>
+              <w:t>int</w:t>
+            </w:r>
+            <w:proofErr w:type="spellEnd"/>
+            <w:r>
+              <w:rPr>
+                <w:rFonts w:hint="eastAsia"/>
+              </w:rPr>
+              <w:t>）</w:t>
+            </w:r>
+            <w:r>
+              <w:t>或者寄存器类型</w:t>
+            </w:r>
+          </w:p>
         </w:tc>
       </w:tr>
       <w:tr>
@@ -1709,19 +2396,91 @@
           <w:tcPr>
             <w:tcW w:w="2130" w:type="dxa"/>
           </w:tcPr>
-          <w:p/>
+          <w:p>
+            <w:r>
+              <w:t>寄存器类型</w:t>
+            </w:r>
+            <w:r>
+              <w:rPr>
+                <w:rFonts w:hint="eastAsia"/>
+              </w:rPr>
+              <w:t>（</w:t>
+            </w:r>
+            <w:r>
+              <w:rPr>
+                <w:rFonts w:hint="eastAsia"/>
+              </w:rPr>
+              <w:t>real</w:t>
+            </w:r>
+            <w:r>
+              <w:rPr>
+                <w:rFonts w:hint="eastAsia"/>
+              </w:rPr>
+              <w:t>）</w:t>
+            </w:r>
+          </w:p>
         </w:tc>
         <w:tc>
           <w:tcPr>
             <w:tcW w:w="2131" w:type="dxa"/>
           </w:tcPr>
-          <w:p/>
+          <w:p>
+            <w:r>
+              <w:t>立即数</w:t>
+            </w:r>
+            <w:r>
+              <w:rPr>
+                <w:rFonts w:hint="eastAsia"/>
+              </w:rPr>
+              <w:t>（</w:t>
+            </w:r>
+            <w:r>
+              <w:rPr>
+                <w:rFonts w:hint="eastAsia"/>
+              </w:rPr>
+              <w:t>real</w:t>
+            </w:r>
+            <w:r>
+              <w:rPr>
+                <w:rFonts w:hint="eastAsia"/>
+              </w:rPr>
+              <w:t>）</w:t>
+            </w:r>
+            <w:r>
+              <w:t>或者寄存器类型</w:t>
+            </w:r>
+          </w:p>
         </w:tc>
         <w:tc>
           <w:tcPr>
             <w:tcW w:w="2131" w:type="dxa"/>
           </w:tcPr>
-          <w:p/>
+          <w:p>
+            <w:r>
+              <w:t>立即数</w:t>
+            </w:r>
+            <w:r>
+              <w:rPr>
+                <w:rFonts w:hint="eastAsia"/>
+              </w:rPr>
+              <w:t>（</w:t>
+            </w:r>
+            <w:r>
+              <w:rPr>
+                <w:rFonts w:hint="eastAsia"/>
+              </w:rPr>
+              <w:t>real</w:t>
+            </w:r>
+            <w:r>
+              <w:rPr>
+                <w:rFonts w:hint="eastAsia"/>
+              </w:rPr>
+              <w:t>）</w:t>
+            </w:r>
+            <w:r>
+              <w:t>或者寄存器类型</w:t>
+            </w:r>
+          </w:p>
         </w:tc>
       </w:tr>
       <w:tr>
@@ -1741,19 +2500,97 @@
           <w:tcPr>
             <w:tcW w:w="2130" w:type="dxa"/>
           </w:tcPr>
-          <w:p/>
+          <w:p>
+            <w:r>
+              <w:t>寄存器类型</w:t>
+            </w:r>
+            <w:r>
+              <w:rPr>
+                <w:rFonts w:hint="eastAsia"/>
+              </w:rPr>
+              <w:t>（</w:t>
+            </w:r>
+            <w:proofErr w:type="spellStart"/>
+            <w:r>
+              <w:rPr>
+                <w:rFonts w:hint="eastAsia"/>
+              </w:rPr>
+              <w:t>int</w:t>
+            </w:r>
+            <w:proofErr w:type="spellEnd"/>
+            <w:r>
+              <w:rPr>
+                <w:rFonts w:hint="eastAsia"/>
+              </w:rPr>
+              <w:t>）</w:t>
+            </w:r>
+          </w:p>
         </w:tc>
         <w:tc>
           <w:tcPr>
             <w:tcW w:w="2131" w:type="dxa"/>
           </w:tcPr>
-          <w:p/>
+          <w:p>
+            <w:r>
+              <w:t>立即数</w:t>
+            </w:r>
+            <w:r>
+              <w:rPr>
+                <w:rFonts w:hint="eastAsia"/>
+              </w:rPr>
+              <w:t>（</w:t>
+            </w:r>
+            <w:proofErr w:type="spellStart"/>
+            <w:r>
+              <w:rPr>
+                <w:rFonts w:hint="eastAsia"/>
+              </w:rPr>
+              <w:t>int</w:t>
+            </w:r>
+            <w:proofErr w:type="spellEnd"/>
+            <w:r>
+              <w:rPr>
+                <w:rFonts w:hint="eastAsia"/>
+              </w:rPr>
+              <w:t>）</w:t>
+            </w:r>
+            <w:r>
+              <w:t>或者寄存器类型</w:t>
+            </w:r>
+          </w:p>
         </w:tc>
         <w:tc>
           <w:tcPr>
             <w:tcW w:w="2131" w:type="dxa"/>
           </w:tcPr>
-          <w:p/>
+          <w:p>
+            <w:r>
+              <w:t>立即数</w:t>
+            </w:r>
+            <w:r>
+              <w:rPr>
+                <w:rFonts w:hint="eastAsia"/>
+              </w:rPr>
+              <w:t>（</w:t>
+            </w:r>
+            <w:proofErr w:type="spellStart"/>
+            <w:r>
+              <w:rPr>
+                <w:rFonts w:hint="eastAsia"/>
+              </w:rPr>
+              <w:t>int</w:t>
+            </w:r>
+            <w:proofErr w:type="spellEnd"/>
+            <w:r>
+              <w:rPr>
+                <w:rFonts w:hint="eastAsia"/>
+              </w:rPr>
+              <w:t>）</w:t>
+            </w:r>
+            <w:r>
+              <w:t>或者寄存器类型</w:t>
+            </w:r>
+          </w:p>
         </w:tc>
       </w:tr>
       <w:tr>
@@ -1773,19 +2610,97 @@
           <w:tcPr>
             <w:tcW w:w="2130" w:type="dxa"/>
           </w:tcPr>
-          <w:p/>
+          <w:p>
+            <w:r>
+              <w:t>寄存器类型</w:t>
+            </w:r>
+            <w:r>
+              <w:rPr>
+                <w:rFonts w:hint="eastAsia"/>
+              </w:rPr>
+              <w:t>（</w:t>
+            </w:r>
+            <w:proofErr w:type="spellStart"/>
+            <w:r>
+              <w:rPr>
+                <w:rFonts w:hint="eastAsia"/>
+              </w:rPr>
+              <w:t>int</w:t>
+            </w:r>
+            <w:proofErr w:type="spellEnd"/>
+            <w:r>
+              <w:rPr>
+                <w:rFonts w:hint="eastAsia"/>
+              </w:rPr>
+              <w:t>）</w:t>
+            </w:r>
+          </w:p>
         </w:tc>
         <w:tc>
           <w:tcPr>
             <w:tcW w:w="2131" w:type="dxa"/>
           </w:tcPr>
-          <w:p/>
+          <w:p>
+            <w:r>
+              <w:t>立即数</w:t>
+            </w:r>
+            <w:r>
+              <w:rPr>
+                <w:rFonts w:hint="eastAsia"/>
+              </w:rPr>
+              <w:t>（</w:t>
+            </w:r>
+            <w:proofErr w:type="spellStart"/>
+            <w:r>
+              <w:rPr>
+                <w:rFonts w:hint="eastAsia"/>
+              </w:rPr>
+              <w:t>int</w:t>
+            </w:r>
+            <w:proofErr w:type="spellEnd"/>
+            <w:r>
+              <w:rPr>
+                <w:rFonts w:hint="eastAsia"/>
+              </w:rPr>
+              <w:t>）</w:t>
+            </w:r>
+            <w:r>
+              <w:t>或者寄存器类型</w:t>
+            </w:r>
+          </w:p>
         </w:tc>
         <w:tc>
           <w:tcPr>
             <w:tcW w:w="2131" w:type="dxa"/>
           </w:tcPr>
-          <w:p/>
+          <w:p>
+            <w:r>
+              <w:t>立即数</w:t>
+            </w:r>
+            <w:r>
+              <w:rPr>
+                <w:rFonts w:hint="eastAsia"/>
+              </w:rPr>
+              <w:t>（</w:t>
+            </w:r>
+            <w:proofErr w:type="spellStart"/>
+            <w:r>
+              <w:rPr>
+                <w:rFonts w:hint="eastAsia"/>
+              </w:rPr>
+              <w:t>int</w:t>
+            </w:r>
+            <w:proofErr w:type="spellEnd"/>
+            <w:r>
+              <w:rPr>
+                <w:rFonts w:hint="eastAsia"/>
+              </w:rPr>
+              <w:t>）</w:t>
+            </w:r>
+            <w:r>
+              <w:t>或者寄存器类型</w:t>
+            </w:r>
+          </w:p>
         </w:tc>
       </w:tr>
       <w:tr>
@@ -1805,19 +2720,91 @@
           <w:tcPr>
             <w:tcW w:w="2130" w:type="dxa"/>
           </w:tcPr>
-          <w:p/>
+          <w:p>
+            <w:r>
+              <w:t>寄存器类型</w:t>
+            </w:r>
+            <w:r>
+              <w:rPr>
+                <w:rFonts w:hint="eastAsia"/>
+              </w:rPr>
+              <w:t>（</w:t>
+            </w:r>
+            <w:r>
+              <w:rPr>
+                <w:rFonts w:hint="eastAsia"/>
+              </w:rPr>
+              <w:t>real</w:t>
+            </w:r>
+            <w:r>
+              <w:rPr>
+                <w:rFonts w:hint="eastAsia"/>
+              </w:rPr>
+              <w:t>）</w:t>
+            </w:r>
+          </w:p>
         </w:tc>
         <w:tc>
           <w:tcPr>
             <w:tcW w:w="2131" w:type="dxa"/>
           </w:tcPr>
-          <w:p/>
+          <w:p>
+            <w:r>
+              <w:t>立即数</w:t>
+            </w:r>
+            <w:r>
+              <w:rPr>
+                <w:rFonts w:hint="eastAsia"/>
+              </w:rPr>
+              <w:t>（</w:t>
+            </w:r>
+            <w:r>
+              <w:rPr>
+                <w:rFonts w:hint="eastAsia"/>
+              </w:rPr>
+              <w:t>real</w:t>
+            </w:r>
+            <w:r>
+              <w:rPr>
+                <w:rFonts w:hint="eastAsia"/>
+              </w:rPr>
+              <w:t>）</w:t>
+            </w:r>
+            <w:r>
+              <w:t>或者寄存器类型</w:t>
+            </w:r>
+          </w:p>
         </w:tc>
         <w:tc>
           <w:tcPr>
             <w:tcW w:w="2131" w:type="dxa"/>
           </w:tcPr>
-          <w:p/>
+          <w:p>
+            <w:r>
+              <w:t>立即数</w:t>
+            </w:r>
+            <w:r>
+              <w:rPr>
+                <w:rFonts w:hint="eastAsia"/>
+              </w:rPr>
+              <w:t>（</w:t>
+            </w:r>
+            <w:r>
+              <w:rPr>
+                <w:rFonts w:hint="eastAsia"/>
+              </w:rPr>
+              <w:t>real</w:t>
+            </w:r>
+            <w:r>
+              <w:rPr>
+                <w:rFonts w:hint="eastAsia"/>
+              </w:rPr>
+              <w:t>）</w:t>
+            </w:r>
+            <w:r>
+              <w:t>或者寄存器类型</w:t>
+            </w:r>
+          </w:p>
         </w:tc>
       </w:tr>
       <w:tr>
@@ -1885,6 +2872,7 @@
           <w:p>
             <w:proofErr w:type="spellStart"/>
             <w:r>
+              <w:lastRenderedPageBreak/>
               <w:t>S</w:t>
             </w:r>
             <w:r>
@@ -2303,6 +3291,12 @@
               </w:rPr>
               <w:t>ot</w:t>
             </w:r>
+            <w:r>
+              <w:rPr>
+                <w:rFonts w:hint="eastAsia"/>
+              </w:rPr>
+              <w:t>（按位取反）</w:t>
+            </w:r>
           </w:p>
         </w:tc>
         <w:tc>
@@ -2327,6 +3321,70 @@
       <w:tr>
         <w:tc>
           <w:tcPr>
+            <w:tcW w:w="2130" w:type="dxa"/>
+          </w:tcPr>
+          <w:p>
+            <w:proofErr w:type="spellStart"/>
+            <w:r>
+              <w:t>Fnot</w:t>
+            </w:r>
+            <w:proofErr w:type="spellEnd"/>
+            <w:r>
+              <w:rPr>
+                <w:rFonts w:hint="eastAsia"/>
+              </w:rPr>
+              <w:t>（</w:t>
+            </w:r>
+            <w:r>
+              <w:rPr>
+                <w:rFonts w:hint="eastAsia"/>
+              </w:rPr>
+              <w:t>LLVM</w:t>
+            </w:r>
+            <w:r>
+              <w:rPr>
+                <w:rFonts w:hint="eastAsia"/>
+              </w:rPr>
+              <w:t>中有个</w:t>
+            </w:r>
+            <w:proofErr w:type="spellStart"/>
+            <w:r>
+              <w:rPr>
+                <w:rFonts w:hint="eastAsia"/>
+              </w:rPr>
+              <w:t>fneg</w:t>
+            </w:r>
+            <w:proofErr w:type="spellEnd"/>
+            <w:r>
+              <w:rPr>
+                <w:rFonts w:hint="eastAsia"/>
+              </w:rPr>
+              <w:t>）</w:t>
+            </w:r>
+          </w:p>
+        </w:tc>
+        <w:tc>
+          <w:tcPr>
+            <w:tcW w:w="2130" w:type="dxa"/>
+          </w:tcPr>
+          <w:p/>
+        </w:tc>
+        <w:tc>
+          <w:tcPr>
+            <w:tcW w:w="2131" w:type="dxa"/>
+          </w:tcPr>
+          <w:p/>
+        </w:tc>
+        <w:tc>
+          <w:tcPr>
+            <w:tcW w:w="2131" w:type="dxa"/>
+          </w:tcPr>
+          <w:p/>
+        </w:tc>
+      </w:tr>
+      <w:tr>
+        <w:tc>
+          <w:tcPr>
             <w:tcW w:w="8522" w:type="dxa"/>
             <w:gridSpan w:val="4"/>
           </w:tcPr>
@@ -2335,7 +3393,6 @@
               <w:rPr>
                 <w:rFonts w:hint="eastAsia"/>
               </w:rPr>
-              <w:lastRenderedPageBreak/>
               <w:t>存储</w:t>
             </w:r>
           </w:p>
@@ -3128,7 +4185,21 @@
         <w:rPr>
           <w:rFonts w:hint="eastAsia"/>
         </w:rPr>
-        <w:t>这里面，我直接用的栈帧模型。</w:t>
+        <w:t>这里面，我直接用的</w:t>
+      </w:r>
+      <w:proofErr w:type="gramStart"/>
+      <w:r>
+        <w:rPr>
+          <w:rFonts w:hint="eastAsia"/>
+        </w:rPr>
+        <w:t>栈</w:t>
+      </w:r>
+      <w:proofErr w:type="gramEnd"/>
+      <w:r>
+        <w:rPr>
+          <w:rFonts w:hint="eastAsia"/>
+        </w:rPr>
+        <w:t>帧模型。</w:t>
       </w:r>
     </w:p>
     <w:p>
@@ -3231,6 +4302,7 @@
         <w:rPr>
           <w:rFonts w:hint="eastAsia"/>
         </w:rPr>
+        <w:lastRenderedPageBreak/>
         <w:t>中间表示的</w:t>
       </w:r>
       <w:r>
@@ -3747,7 +4819,6 @@
         <w:rPr>
           <w:rFonts w:hint="eastAsia"/>
         </w:rPr>
-        <w:lastRenderedPageBreak/>
         <w:t>存储绑定也就是前面说的寄存器无限分配的设计方面。</w:t>
       </w:r>
     </w:p>
@@ -3878,9 +4949,6 @@
     <w:p>
       <w:pPr>
         <w:pStyle w:val="a4"/>
-        <w:rPr>
-          <w:rFonts w:hint="eastAsia"/>
-        </w:rPr>
       </w:pPr>
       <w:r>
         <w:rPr>
@@ -3980,9 +5048,6 @@
     <w:p>
       <w:pPr>
         <w:pStyle w:val="a4"/>
-        <w:rPr>
-          <w:rFonts w:hint="eastAsia"/>
-        </w:rPr>
       </w:pPr>
       <w:r>
         <w:rPr>
@@ -4111,6 +5176,162 @@
     </w:tbl>
     <w:p>
       <w:pPr>
+        <w:rPr>
+          <w:rFonts w:hint="eastAsia"/>
+        </w:rPr>
+      </w:pPr>
+      <w:r>
+        <w:rPr>
+          <w:rFonts w:hint="eastAsia"/>
+        </w:rPr>
+        <w:t>而在使用到了该线程变量的时候，</w:t>
+      </w:r>
+    </w:p>
+    <w:p>
+      <w:pPr>
+        <w:rPr>
+          <w:rFonts w:hint="eastAsia"/>
+        </w:rPr>
+      </w:pPr>
+      <w:r>
+        <w:rPr>
+          <w:rFonts w:hint="eastAsia"/>
+        </w:rPr>
+        <w:t>在</w:t>
+      </w:r>
+      <w:proofErr w:type="spellStart"/>
+      <w:r>
+        <w:rPr>
+          <w:rFonts w:hint="eastAsia"/>
+        </w:rPr>
+        <w:t>gcc</w:t>
+      </w:r>
+      <w:proofErr w:type="spellEnd"/>
+      <w:r>
+        <w:rPr>
+          <w:rFonts w:hint="eastAsia"/>
+        </w:rPr>
+        <w:t>中我生成的代码变成了</w:t>
+      </w:r>
+    </w:p>
+    <w:tbl>
+      <w:tblPr>
+        <w:tblStyle w:val="a3"/>
+        <w:tblW w:w="0" w:type="auto"/>
+        <w:tblLook w:val="04A0"/>
+      </w:tblPr>
+      <w:tblGrid>
+        <w:gridCol w:w="8522"/>
+      </w:tblGrid>
+      <w:tr>
+        <w:tc>
+          <w:tcPr>
+            <w:tcW w:w="8522" w:type="dxa"/>
+            <w:tcBorders>
+              <w:top w:val="nil"/>
+              <w:left w:val="nil"/>
+              <w:bottom w:val="nil"/>
+              <w:right w:val="nil"/>
+            </w:tcBorders>
+            <w:shd w:val="clear" w:color="auto" w:fill="C4BC96" w:themeFill="background2" w:themeFillShade="BF"/>
+          </w:tcPr>
+          <w:p>
+            <w:pPr>
+              <w:rPr>
+                <w:rFonts w:hint="eastAsia"/>
+              </w:rPr>
+            </w:pPr>
+            <w:r>
+              <w:t>%</w:t>
+            </w:r>
+            <w:proofErr w:type="spellStart"/>
+            <w:r>
+              <w:t>fs:t</w:t>
+            </w:r>
+            <w:r>
+              <w:t>@tpoff</w:t>
+            </w:r>
+            <w:proofErr w:type="spellEnd"/>
+          </w:p>
+        </w:tc>
+      </w:tr>
+    </w:tbl>
+    <w:p>
+      <w:pPr>
+        <w:ind w:firstLine="420"/>
+        <w:rPr>
+          <w:rFonts w:hint="eastAsia"/>
+        </w:rPr>
+      </w:pPr>
+      <w:r>
+        <w:rPr>
+          <w:rFonts w:hint="eastAsia"/>
+        </w:rPr>
+        <w:t>这里面</w:t>
+      </w:r>
+      <w:r>
+        <w:rPr>
+          <w:rFonts w:hint="eastAsia"/>
+        </w:rPr>
+        <w:t>t</w:t>
+      </w:r>
+      <w:r>
+        <w:rPr>
+          <w:rFonts w:hint="eastAsia"/>
+        </w:rPr>
+        <w:t>是变量名字，前面的</w:t>
+      </w:r>
+      <w:proofErr w:type="spellStart"/>
+      <w:r>
+        <w:rPr>
+          <w:rFonts w:hint="eastAsia"/>
+        </w:rPr>
+        <w:t>fs</w:t>
+      </w:r>
+      <w:proofErr w:type="spellEnd"/>
+      <w:r>
+        <w:rPr>
+          <w:rFonts w:hint="eastAsia"/>
+        </w:rPr>
+        <w:t>是</w:t>
+      </w:r>
+      <w:proofErr w:type="spellStart"/>
+      <w:r>
+        <w:rPr>
+          <w:rFonts w:hint="eastAsia"/>
+        </w:rPr>
+        <w:t>fs</w:t>
+      </w:r>
+      <w:proofErr w:type="spellEnd"/>
+      <w:r>
+        <w:rPr>
+          <w:rFonts w:hint="eastAsia"/>
+        </w:rPr>
+        <w:t>段，</w:t>
+      </w:r>
+      <w:r>
+        <w:rPr>
+          <w:rFonts w:hint="eastAsia"/>
+        </w:rPr>
+        <w:t>查询得知，</w:t>
+      </w:r>
+      <w:proofErr w:type="spellStart"/>
+      <w:r>
+        <w:rPr>
+          <w:rFonts w:hint="eastAsia"/>
+        </w:rPr>
+        <w:t>fs</w:t>
+      </w:r>
+      <w:proofErr w:type="spellEnd"/>
+      <w:r>
+        <w:rPr>
+          <w:rFonts w:hint="eastAsia"/>
+        </w:rPr>
+        <w:t>段寄存器里面存放了一堆和线程相关的东西，其中包括线程堆栈顶部的指针，这句话的意思就很容易理解，就是从线程堆栈顶部找到这个变量。</w:t>
+      </w:r>
+    </w:p>
+    <w:p>
+      <w:pPr>
         <w:pStyle w:val="a4"/>
       </w:pPr>
       <w:r>
@@ -4123,8 +5344,13 @@
         <w:t>，</w:t>
       </w:r>
       <w:r>
-        <w:t>他还是被当做</w:t>
-      </w:r>
+        <w:t>他还是被</w:t>
+      </w:r>
+      <w:proofErr w:type="gramStart"/>
+      <w:r>
+        <w:t>当做</w:t>
+      </w:r>
+      <w:proofErr w:type="gramEnd"/>
       <w:r>
         <w:t>global</w:t>
       </w:r>
@@ -4141,7 +5367,11 @@
         <w:t>只不过在最终生成代码的时候</w:t>
       </w:r>
       <w:r>
-        <w:t>需要参考一下这个字段</w:t>
+        <w:t>需要参考一下</w:t>
+      </w:r>
+      <w:r>
+        <w:lastRenderedPageBreak/>
+        <w:t>这个字段</w:t>
       </w:r>
       <w:r>
         <w:rPr>
@@ -4474,7 +5704,6 @@
         <w:rPr>
           <w:rFonts w:hint="eastAsia"/>
         </w:rPr>
-        <w:lastRenderedPageBreak/>
         <w:t>树：</w:t>
       </w:r>
       <w:r>
@@ -5058,7 +6287,14 @@
         <w:rPr>
           <w:rFonts w:hint="eastAsia"/>
         </w:rPr>
-        <w:t>这个四元组最经典的东西，虽然我不会用就是了。</w:t>
+        <w:t>这</w:t>
+      </w:r>
+      <w:r>
+        <w:rPr>
+          <w:rFonts w:hint="eastAsia"/>
+        </w:rPr>
+        <w:lastRenderedPageBreak/>
+        <w:t>个四元组最经典的东西，虽然我不会用就是了。</w:t>
       </w:r>
     </w:p>
     <w:p>
@@ -5080,32 +6316,30 @@
     </w:p>
     <w:p>
       <w:pPr>
-        <w:ind w:firstLine="420"/>
-      </w:pPr>
-      <w:r>
-        <w:rPr>
-          <w:rFonts w:hint="eastAsia"/>
-        </w:rPr>
-        <w:t>其中</w:t>
-      </w:r>
-      <w:r>
-        <w:rPr>
-          <w:rFonts w:hint="eastAsia"/>
-        </w:rPr>
-        <w:t>，</w:t>
-      </w:r>
+        <w:pStyle w:val="a4"/>
+        <w:numPr>
+          <w:ilvl w:val="0"/>
+          <w:numId w:val="3"/>
+        </w:numPr>
+        <w:ind w:firstLineChars="0"/>
+        <w:rPr>
+          <w:rFonts w:hint="eastAsia"/>
+        </w:rPr>
+      </w:pPr>
       <w:r>
         <w:rPr>
           <w:rFonts w:hint="eastAsia"/>
         </w:rPr>
         <w:t>内存位置这个，只有</w:t>
       </w:r>
+      <w:proofErr w:type="spellStart"/>
       <w:r>
         <w:rPr>
           <w:rFonts w:hint="eastAsia"/>
         </w:rPr>
         <w:t>loadstore</w:t>
       </w:r>
+      <w:proofErr w:type="spellEnd"/>
       <w:r>
         <w:rPr>
           <w:rFonts w:hint="eastAsia"/>
@@ -5154,7 +6388,175 @@
     </w:p>
     <w:p>
       <w:pPr>
-        <w:ind w:firstLine="420"/>
+        <w:ind w:left="420" w:firstLine="420"/>
+      </w:pPr>
+      <w:r>
+        <w:rPr>
+          <w:rFonts w:hint="eastAsia"/>
+        </w:rPr>
+        <w:t>另外，考虑到上面说的使用全局变量和局部变量这两种类型，而且还有</w:t>
+      </w:r>
+      <w:r>
+        <w:rPr>
+          <w:rFonts w:hint="eastAsia"/>
+        </w:rPr>
+        <w:t>thread</w:t>
+      </w:r>
+      <w:r>
+        <w:rPr>
+          <w:rFonts w:hint="eastAsia"/>
+        </w:rPr>
+        <w:t>段，因此，在内存位置中，又细分为，全局静态数据段，</w:t>
+      </w:r>
+      <w:r>
+        <w:rPr>
+          <w:rFonts w:hint="eastAsia"/>
+        </w:rPr>
+        <w:t>thread</w:t>
+      </w:r>
+      <w:r>
+        <w:rPr>
+          <w:rFonts w:hint="eastAsia"/>
+        </w:rPr>
+        <w:t>段，</w:t>
+      </w:r>
+      <w:proofErr w:type="gramStart"/>
+      <w:r>
+        <w:rPr>
+          <w:rFonts w:hint="eastAsia"/>
+        </w:rPr>
+        <w:t>栈</w:t>
+      </w:r>
+      <w:proofErr w:type="gramEnd"/>
+      <w:r>
+        <w:rPr>
+          <w:rFonts w:hint="eastAsia"/>
+        </w:rPr>
+        <w:t>区域（相对于</w:t>
+      </w:r>
+      <w:proofErr w:type="spellStart"/>
+      <w:r>
+        <w:rPr>
+          <w:rFonts w:hint="eastAsia"/>
+        </w:rPr>
+        <w:t>ebp</w:t>
+      </w:r>
+      <w:proofErr w:type="spellEnd"/>
+      <w:r>
+        <w:rPr>
+          <w:rFonts w:hint="eastAsia"/>
+        </w:rPr>
+        <w:t>的偏移，</w:t>
+      </w:r>
+      <w:r>
+        <w:rPr>
+          <w:rFonts w:hint="eastAsia"/>
+        </w:rPr>
+        <w:t>64</w:t>
+      </w:r>
+      <w:r>
+        <w:rPr>
+          <w:rFonts w:hint="eastAsia"/>
+        </w:rPr>
+        <w:t>位</w:t>
+      </w:r>
+      <w:r>
+        <w:rPr>
+          <w:rFonts w:hint="eastAsia"/>
+        </w:rPr>
+        <w:t>使用</w:t>
+      </w:r>
+      <w:r>
+        <w:rPr>
+          <w:rFonts w:hint="eastAsia"/>
+        </w:rPr>
+        <w:t xml:space="preserve">signed long </w:t>
+      </w:r>
+      <w:proofErr w:type="spellStart"/>
+      <w:r>
+        <w:rPr>
+          <w:rFonts w:hint="eastAsia"/>
+        </w:rPr>
+        <w:t>int</w:t>
+      </w:r>
+      <w:proofErr w:type="spellEnd"/>
+      <w:r>
+        <w:rPr>
+          <w:rFonts w:hint="eastAsia"/>
+        </w:rPr>
+        <w:t>类型</w:t>
+      </w:r>
+      <w:r>
+        <w:rPr>
+          <w:rFonts w:hint="eastAsia"/>
+        </w:rPr>
+        <w:t>，而</w:t>
+      </w:r>
+      <w:r>
+        <w:rPr>
+          <w:rFonts w:hint="eastAsia"/>
+        </w:rPr>
+        <w:t>32</w:t>
+      </w:r>
+      <w:r>
+        <w:rPr>
+          <w:rFonts w:hint="eastAsia"/>
+        </w:rPr>
+        <w:t>位则使用</w:t>
+      </w:r>
+      <w:r>
+        <w:rPr>
+          <w:rFonts w:hint="eastAsia"/>
+        </w:rPr>
+        <w:t xml:space="preserve">signed </w:t>
+      </w:r>
+      <w:proofErr w:type="spellStart"/>
+      <w:r>
+        <w:rPr>
+          <w:rFonts w:hint="eastAsia"/>
+        </w:rPr>
+        <w:t>int</w:t>
+      </w:r>
+      <w:proofErr w:type="spellEnd"/>
+      <w:r>
+        <w:rPr>
+          <w:rFonts w:hint="eastAsia"/>
+        </w:rPr>
+        <w:t>类型。</w:t>
+      </w:r>
+      <w:r>
+        <w:rPr>
+          <w:rFonts w:hint="eastAsia"/>
+        </w:rPr>
+        <w:t>）</w:t>
+      </w:r>
+      <w:r>
+        <w:rPr>
+          <w:rFonts w:hint="eastAsia"/>
+        </w:rPr>
+        <w:t>（目前我还不知道是否存在别的段需要考虑，但是</w:t>
+      </w:r>
+      <w:r>
+        <w:rPr>
+          <w:rFonts w:hint="eastAsia"/>
+        </w:rPr>
+        <w:t>大不了再加嘛</w:t>
+      </w:r>
+      <w:r>
+        <w:rPr>
+          <w:rFonts w:hint="eastAsia"/>
+        </w:rPr>
+        <w:t>）</w:t>
+      </w:r>
+    </w:p>
+    <w:p>
+      <w:pPr>
+        <w:pStyle w:val="a4"/>
+        <w:numPr>
+          <w:ilvl w:val="0"/>
+          <w:numId w:val="3"/>
+        </w:numPr>
+        <w:ind w:firstLineChars="0"/>
       </w:pPr>
       <w:r>
         <w:rPr>
@@ -5183,18 +6585,49 @@
     </w:p>
     <w:p>
       <w:pPr>
-        <w:ind w:firstLine="420"/>
-      </w:pPr>
-      <w:r>
-        <w:rPr>
-          <w:rFonts w:hint="eastAsia"/>
-        </w:rPr>
-        <w:t>指令位置，也就是一般用于跳转到某个标号那里这种东西呢，一定存在于转移指令（包括无条件转移和条件转移指令对吧。</w:t>
-      </w:r>
-    </w:p>
-    <w:p>
-      <w:pPr>
-        <w:ind w:firstLine="420"/>
+        <w:pStyle w:val="a4"/>
+        <w:numPr>
+          <w:ilvl w:val="0"/>
+          <w:numId w:val="3"/>
+        </w:numPr>
+        <w:ind w:firstLineChars="0"/>
+      </w:pPr>
+      <w:r>
+        <w:rPr>
+          <w:rFonts w:hint="eastAsia"/>
+        </w:rPr>
+        <w:t>指令位置</w:t>
+      </w:r>
+      <w:r>
+        <w:rPr>
+          <w:rFonts w:hint="eastAsia"/>
+        </w:rPr>
+        <w:t>，也就是存放在代码段里面的东西，但是，其在编译阶段不确定具体的位置，而是在链接阶段确定，</w:t>
+      </w:r>
+      <w:r>
+        <w:rPr>
+          <w:rFonts w:hint="eastAsia"/>
+        </w:rPr>
+        <w:t>一般用于跳转到某个标号那里这种东西呢，一定存在于转移指令（包括无条件转移和条件转移指令对吧。</w:t>
+      </w:r>
+      <w:r>
+        <w:rPr>
+          <w:rFonts w:hint="eastAsia"/>
+        </w:rPr>
+        <w:t>所以在编译阶段，是用标号所唯一确定的，使用指针即可。</w:t>
+      </w:r>
+    </w:p>
+    <w:p>
+      <w:pPr>
+        <w:pStyle w:val="a4"/>
+        <w:numPr>
+          <w:ilvl w:val="0"/>
+          <w:numId w:val="3"/>
+        </w:numPr>
+        <w:ind w:firstLineChars="0"/>
+        <w:rPr>
+          <w:rFonts w:hint="eastAsia"/>
+        </w:rPr>
       </w:pPr>
       <w:r>
         <w:rPr>
@@ -5233,6 +6666,35 @@
           <w:rFonts w:hint="eastAsia"/>
         </w:rPr>
         <w:t>，所以，也其实没那么麻烦就是了。</w:t>
+      </w:r>
+    </w:p>
+    <w:p>
+      <w:pPr>
+        <w:ind w:left="420"/>
+      </w:pPr>
+      <w:r>
+        <w:rPr>
+          <w:rFonts w:hint="eastAsia"/>
+        </w:rPr>
+        <w:t>上述的分类是按照所处位置来进行考虑的，</w:t>
+      </w:r>
+      <w:r>
+        <w:rPr>
+          <w:rFonts w:hint="eastAsia"/>
+        </w:rPr>
+        <w:t>而实际上，无论是静态还是其他类型</w:t>
+      </w:r>
+      <w:r>
+        <w:rPr>
+          <w:rFonts w:hint="eastAsia"/>
+        </w:rPr>
+        <w:t>，都可以再进行细分</w:t>
+      </w:r>
+      <w:r>
+        <w:rPr>
+          <w:rFonts w:hint="eastAsia"/>
+        </w:rPr>
+        <w:t>。</w:t>
       </w:r>
     </w:p>
     <w:p>
@@ -5473,7 +6935,6 @@
         <w:rPr>
           <w:rFonts w:hint="eastAsia"/>
         </w:rPr>
-        <w:lastRenderedPageBreak/>
         <w:t>在中间表示的类型中，对于浮点数的类型表示，参照</w:t>
       </w:r>
       <w:r>
@@ -5533,27 +6994,20 @@
     </w:p>
     <w:p>
       <w:pPr>
-        <w:widowControl/>
-        <w:ind w:firstLine="420"/>
-        <w:jc w:val="left"/>
-        <w:rPr>
-          <w:rFonts w:ascii="宋体" w:eastAsia="宋体" w:hAnsi="宋体" w:cs="宋体"/>
-          <w:kern w:val="0"/>
-          <w:sz w:val="24"/>
-          <w:szCs w:val="24"/>
-        </w:rPr>
-      </w:pPr>
-      <w:r>
-        <w:rPr>
-          <w:rFonts w:ascii="Arial" w:eastAsia="宋体" w:hAnsi="Arial" w:cs="Arial"/>
-          <w:color w:val="4D4D4D"/>
-          <w:kern w:val="0"/>
-          <w:sz w:val="24"/>
-          <w:szCs w:val="24"/>
-          <w:shd w:val="clear" w:color="auto" w:fill="FFFFFF"/>
-        </w:rPr>
-        <w:t>https://pan.baidu.com/s/10soDctgCJ84MDs3PyhJBcw?pwd=lzku</w:t>
-      </w:r>
+        <w:pStyle w:val="a4"/>
+        <w:ind w:left="420" w:firstLineChars="0" w:firstLine="0"/>
+        <w:rPr>
+          <w:rFonts w:hint="eastAsia"/>
+        </w:rPr>
+      </w:pPr>
+      <w:hyperlink r:id="rId7" w:history="1">
+        <w:r>
+          <w:rPr>
+            <w:rStyle w:val="a5"/>
+          </w:rPr>
+          <w:t>https://pan.baidu.com/s/10soDctgCJ84MDs3PyhJBcw?pwd=lzku</w:t>
+        </w:r>
+      </w:hyperlink>
     </w:p>
     <w:p>
       <w:pPr>
@@ -5654,6 +7108,12 @@
         </w:rPr>
         <w:t>函数调用</w:t>
       </w:r>
+      <w:r>
+        <w:rPr>
+          <w:rFonts w:hint="eastAsia"/>
+        </w:rPr>
+        <w:t>和函数调用约定</w:t>
+      </w:r>
     </w:p>
     <w:p>
       <w:pPr>
@@ -5765,7 +7225,14 @@
         <w:rPr>
           <w:rFonts w:hint="eastAsia"/>
         </w:rPr>
-        <w:t>动态链是直接调用当前活动栈帧的一个调用链，指向上一个调用者，我认为没什么好说的，看过</w:t>
+        <w:t>动态链是直接调用当前活动栈帧的一个调用链，指向上一个调用者，我认为没什么</w:t>
+      </w:r>
+      <w:r>
+        <w:rPr>
+          <w:rFonts w:hint="eastAsia"/>
+        </w:rPr>
+        <w:lastRenderedPageBreak/>
+        <w:t>好说的，看过</w:t>
       </w:r>
       <w:r>
         <w:rPr>
@@ -5901,7 +7368,2009 @@
       <w:pPr>
         <w:pStyle w:val="a4"/>
         <w:ind w:left="420" w:firstLineChars="0"/>
-      </w:pPr>
+        <w:rPr>
+          <w:rFonts w:hint="eastAsia"/>
+        </w:rPr>
+      </w:pPr>
+    </w:p>
+    <w:p>
+      <w:pPr>
+        <w:pStyle w:val="a4"/>
+        <w:ind w:left="420" w:firstLineChars="0"/>
+        <w:rPr>
+          <w:rFonts w:hint="eastAsia"/>
+        </w:rPr>
+      </w:pPr>
+      <w:r>
+        <w:rPr>
+          <w:rFonts w:hint="eastAsia"/>
+        </w:rPr>
+        <w:t>另</w:t>
+      </w:r>
+      <w:r>
+        <w:t>一个重要考点</w:t>
+      </w:r>
+      <w:r>
+        <w:rPr>
+          <w:rFonts w:hint="eastAsia"/>
+        </w:rPr>
+        <w:t>是</w:t>
+      </w:r>
+      <w:r>
+        <w:rPr>
+          <w:rFonts w:hint="eastAsia"/>
+        </w:rPr>
+        <w:t>C</w:t>
+      </w:r>
+      <w:r>
+        <w:rPr>
+          <w:rFonts w:hint="eastAsia"/>
+        </w:rPr>
+        <w:t>的</w:t>
+      </w:r>
+      <w:r>
+        <w:rPr>
+          <w:rFonts w:hint="eastAsia"/>
+        </w:rPr>
+        <w:t>函数调用约定和</w:t>
+      </w:r>
+      <w:r>
+        <w:rPr>
+          <w:rFonts w:hint="eastAsia"/>
+        </w:rPr>
+        <w:t>函数调用</w:t>
+      </w:r>
+      <w:proofErr w:type="gramStart"/>
+      <w:r>
+        <w:rPr>
+          <w:rFonts w:hint="eastAsia"/>
+        </w:rPr>
+        <w:t>栈</w:t>
+      </w:r>
+      <w:proofErr w:type="gramEnd"/>
+      <w:r>
+        <w:rPr>
+          <w:rFonts w:hint="eastAsia"/>
+        </w:rPr>
+        <w:t>。</w:t>
+      </w:r>
+    </w:p>
+    <w:p>
+      <w:pPr>
+        <w:pStyle w:val="a4"/>
+        <w:ind w:left="420" w:firstLineChars="0"/>
+        <w:rPr>
+          <w:rFonts w:hint="eastAsia"/>
+        </w:rPr>
+      </w:pPr>
+      <w:r>
+        <w:rPr>
+          <w:rFonts w:hint="eastAsia"/>
+        </w:rPr>
+        <w:t>以</w:t>
+      </w:r>
+      <w:r>
+        <w:rPr>
+          <w:rFonts w:hint="eastAsia"/>
+        </w:rPr>
+        <w:t>x86</w:t>
+      </w:r>
+      <w:r>
+        <w:rPr>
+          <w:rFonts w:hint="eastAsia"/>
+        </w:rPr>
+        <w:t>为例子，</w:t>
+      </w:r>
+      <w:proofErr w:type="spellStart"/>
+      <w:r>
+        <w:rPr>
+          <w:rFonts w:hint="eastAsia"/>
+        </w:rPr>
+        <w:t>ebp</w:t>
+      </w:r>
+      <w:proofErr w:type="spellEnd"/>
+      <w:r>
+        <w:rPr>
+          <w:rFonts w:hint="eastAsia"/>
+        </w:rPr>
+        <w:t>或者</w:t>
+      </w:r>
+      <w:proofErr w:type="spellStart"/>
+      <w:r>
+        <w:rPr>
+          <w:rFonts w:hint="eastAsia"/>
+        </w:rPr>
+        <w:t>rbp</w:t>
+      </w:r>
+      <w:proofErr w:type="spellEnd"/>
+      <w:r>
+        <w:rPr>
+          <w:rFonts w:hint="eastAsia"/>
+        </w:rPr>
+        <w:t>指明</w:t>
+      </w:r>
+      <w:proofErr w:type="gramStart"/>
+      <w:r>
+        <w:rPr>
+          <w:rFonts w:hint="eastAsia"/>
+        </w:rPr>
+        <w:t>栈</w:t>
+      </w:r>
+      <w:proofErr w:type="gramEnd"/>
+      <w:r>
+        <w:rPr>
+          <w:rFonts w:hint="eastAsia"/>
+        </w:rPr>
+        <w:t>帧的基地址，也就是</w:t>
+      </w:r>
+      <w:proofErr w:type="spellStart"/>
+      <w:r>
+        <w:rPr>
+          <w:rFonts w:hint="eastAsia"/>
+        </w:rPr>
+        <w:t>ebp</w:t>
+      </w:r>
+      <w:proofErr w:type="spellEnd"/>
+      <w:r>
+        <w:rPr>
+          <w:rFonts w:hint="eastAsia"/>
+        </w:rPr>
+        <w:t>表明的</w:t>
+      </w:r>
+      <w:r>
+        <w:rPr>
+          <w:rFonts w:hint="eastAsia"/>
+        </w:rPr>
+        <w:t>4byte</w:t>
+      </w:r>
+      <w:r>
+        <w:rPr>
+          <w:rFonts w:hint="eastAsia"/>
+        </w:rPr>
+        <w:t>或者</w:t>
+      </w:r>
+      <w:r>
+        <w:rPr>
+          <w:rFonts w:hint="eastAsia"/>
+        </w:rPr>
+        <w:t>8byte</w:t>
+      </w:r>
+      <w:r>
+        <w:rPr>
+          <w:rFonts w:hint="eastAsia"/>
+        </w:rPr>
+        <w:t>是上一个</w:t>
+      </w:r>
+      <w:proofErr w:type="gramStart"/>
+      <w:r>
+        <w:rPr>
+          <w:rFonts w:hint="eastAsia"/>
+        </w:rPr>
+        <w:t>栈</w:t>
+      </w:r>
+      <w:proofErr w:type="gramEnd"/>
+      <w:r>
+        <w:rPr>
+          <w:rFonts w:hint="eastAsia"/>
+        </w:rPr>
+        <w:t>帧的</w:t>
+      </w:r>
+      <w:proofErr w:type="spellStart"/>
+      <w:r>
+        <w:rPr>
+          <w:rFonts w:hint="eastAsia"/>
+        </w:rPr>
+        <w:t>ebp</w:t>
+      </w:r>
+      <w:proofErr w:type="spellEnd"/>
+      <w:r>
+        <w:rPr>
+          <w:rFonts w:hint="eastAsia"/>
+        </w:rPr>
+        <w:t>。</w:t>
+      </w:r>
+    </w:p>
+    <w:p>
+      <w:pPr>
+        <w:pStyle w:val="a4"/>
+        <w:ind w:left="420" w:firstLineChars="0"/>
+        <w:rPr>
+          <w:rFonts w:hint="eastAsia"/>
+        </w:rPr>
+      </w:pPr>
+      <w:r>
+        <w:t>E</w:t>
+      </w:r>
+      <w:r>
+        <w:rPr>
+          <w:rFonts w:hint="eastAsia"/>
+        </w:rPr>
+        <w:t>bp+4</w:t>
+      </w:r>
+      <w:r>
+        <w:rPr>
+          <w:rFonts w:hint="eastAsia"/>
+        </w:rPr>
+        <w:t>（或者</w:t>
+      </w:r>
+      <w:r>
+        <w:rPr>
+          <w:rFonts w:hint="eastAsia"/>
+        </w:rPr>
+        <w:t>64</w:t>
+      </w:r>
+      <w:r>
+        <w:rPr>
+          <w:rFonts w:hint="eastAsia"/>
+        </w:rPr>
+        <w:t>位下</w:t>
+      </w:r>
+      <w:r>
+        <w:rPr>
+          <w:rFonts w:hint="eastAsia"/>
+        </w:rPr>
+        <w:t>+8</w:t>
+      </w:r>
+      <w:r>
+        <w:rPr>
+          <w:rFonts w:hint="eastAsia"/>
+        </w:rPr>
+        <w:t>）则是返回地址，也就是调用函数的下一条指令。</w:t>
+      </w:r>
+      <w:r>
+        <w:rPr>
+          <w:rFonts w:hint="eastAsia"/>
+        </w:rPr>
+        <w:t>再往上，</w:t>
+      </w:r>
+      <w:r>
+        <w:rPr>
+          <w:rFonts w:hint="eastAsia"/>
+        </w:rPr>
+        <w:t>ebp+8</w:t>
+      </w:r>
+      <w:r>
+        <w:rPr>
+          <w:rFonts w:hint="eastAsia"/>
+        </w:rPr>
+        <w:t>（</w:t>
+      </w:r>
+      <w:r>
+        <w:rPr>
+          <w:rFonts w:hint="eastAsia"/>
+        </w:rPr>
+        <w:t>16</w:t>
+      </w:r>
+      <w:r>
+        <w:rPr>
+          <w:rFonts w:hint="eastAsia"/>
+        </w:rPr>
+        <w:t>）开始则依次是压</w:t>
+      </w:r>
+      <w:proofErr w:type="gramStart"/>
+      <w:r>
+        <w:rPr>
+          <w:rFonts w:hint="eastAsia"/>
+        </w:rPr>
+        <w:t>栈</w:t>
+      </w:r>
+      <w:proofErr w:type="gramEnd"/>
+      <w:r>
+        <w:rPr>
+          <w:rFonts w:hint="eastAsia"/>
+        </w:rPr>
+        <w:t>的参数。</w:t>
+      </w:r>
+    </w:p>
+    <w:p>
+      <w:pPr>
+        <w:pStyle w:val="a4"/>
+        <w:ind w:left="420" w:firstLineChars="0"/>
+        <w:rPr>
+          <w:rFonts w:hint="eastAsia"/>
+        </w:rPr>
+      </w:pPr>
+      <w:proofErr w:type="spellStart"/>
+      <w:r>
+        <w:t>E</w:t>
+      </w:r>
+      <w:r>
+        <w:rPr>
+          <w:rFonts w:hint="eastAsia"/>
+        </w:rPr>
+        <w:t>bp</w:t>
+      </w:r>
+      <w:proofErr w:type="spellEnd"/>
+      <w:r>
+        <w:rPr>
+          <w:rFonts w:hint="eastAsia"/>
+        </w:rPr>
+        <w:t>向下则是局部变量。</w:t>
+      </w:r>
+    </w:p>
+    <w:p>
+      <w:pPr>
+        <w:pStyle w:val="a4"/>
+        <w:ind w:left="420" w:firstLineChars="0"/>
+        <w:rPr>
+          <w:rFonts w:hint="eastAsia"/>
+        </w:rPr>
+      </w:pPr>
+      <w:r>
+        <w:rPr>
+          <w:rFonts w:hint="eastAsia"/>
+        </w:rPr>
+        <w:t>不同的函数调用约定的区别在于寄存器参数传递的问题。</w:t>
+      </w:r>
+    </w:p>
+    <w:p>
+      <w:pPr>
+        <w:pStyle w:val="a4"/>
+        <w:ind w:left="420" w:firstLineChars="0"/>
+        <w:rPr>
+          <w:rFonts w:hint="eastAsia"/>
+        </w:rPr>
+      </w:pPr>
+      <w:r>
+        <w:rPr>
+          <w:rFonts w:hint="eastAsia"/>
+        </w:rPr>
+        <w:t>这玩意数量太多了，自己去看</w:t>
+      </w:r>
+      <w:r>
+        <w:rPr>
+          <w:rFonts w:hint="eastAsia"/>
+        </w:rPr>
+        <w:t>LLVM</w:t>
+      </w:r>
+      <w:r>
+        <w:rPr>
+          <w:rFonts w:hint="eastAsia"/>
+        </w:rPr>
+        <w:t>的函数调用约定吧</w:t>
+      </w:r>
+      <w:r>
+        <w:rPr>
+          <w:rFonts w:hint="eastAsia"/>
+        </w:rPr>
+        <w:t>，最基本的</w:t>
+      </w:r>
+      <w:r>
+        <w:rPr>
+          <w:rFonts w:hint="eastAsia"/>
+        </w:rPr>
+        <w:t>c calling convention</w:t>
+      </w:r>
+      <w:r>
+        <w:rPr>
+          <w:rFonts w:hint="eastAsia"/>
+        </w:rPr>
+        <w:t>，</w:t>
+      </w:r>
+      <w:proofErr w:type="spellStart"/>
+      <w:r>
+        <w:rPr>
+          <w:rFonts w:hint="eastAsia"/>
+        </w:rPr>
+        <w:t>fastcc</w:t>
+      </w:r>
+      <w:proofErr w:type="spellEnd"/>
+      <w:r>
+        <w:rPr>
+          <w:rFonts w:hint="eastAsia"/>
+        </w:rPr>
+        <w:t>到各种各样的玩意儿，哎。</w:t>
+      </w:r>
+    </w:p>
+    <w:p>
+      <w:pPr>
+        <w:pStyle w:val="a4"/>
+        <w:ind w:left="420" w:firstLineChars="0"/>
+        <w:rPr>
+          <w:rFonts w:hint="eastAsia"/>
+        </w:rPr>
+      </w:pPr>
+      <w:r>
+        <w:rPr>
+          <w:rFonts w:hint="eastAsia"/>
+        </w:rPr>
+        <w:t>在这里我只列举几个</w:t>
+      </w:r>
+      <w:r>
+        <w:rPr>
+          <w:rFonts w:hint="eastAsia"/>
+        </w:rPr>
+        <w:t>，先是</w:t>
+      </w:r>
+      <w:r>
+        <w:rPr>
+          <w:rFonts w:hint="eastAsia"/>
+        </w:rPr>
+        <w:t>x86</w:t>
+      </w:r>
+      <w:r>
+        <w:rPr>
+          <w:rFonts w:hint="eastAsia"/>
+        </w:rPr>
+        <w:t>，之所以硬件特化，实在是我看</w:t>
+      </w:r>
+      <w:r>
+        <w:rPr>
+          <w:rFonts w:hint="eastAsia"/>
+        </w:rPr>
+        <w:t>LLVM</w:t>
+      </w:r>
+      <w:r>
+        <w:rPr>
+          <w:rFonts w:hint="eastAsia"/>
+        </w:rPr>
+        <w:t>下的很多调用约定仅仅在</w:t>
+      </w:r>
+      <w:r>
+        <w:rPr>
+          <w:rFonts w:hint="eastAsia"/>
+        </w:rPr>
+        <w:t>x86</w:t>
+      </w:r>
+      <w:r>
+        <w:rPr>
+          <w:rFonts w:hint="eastAsia"/>
+        </w:rPr>
+        <w:t>下进行了实现，至于其他平台那基本</w:t>
+      </w:r>
+      <w:proofErr w:type="gramStart"/>
+      <w:r>
+        <w:rPr>
+          <w:rFonts w:hint="eastAsia"/>
+        </w:rPr>
+        <w:t>凉凉</w:t>
+      </w:r>
+      <w:proofErr w:type="gramEnd"/>
+      <w:r>
+        <w:rPr>
+          <w:rFonts w:hint="eastAsia"/>
+        </w:rPr>
+        <w:t>。</w:t>
+      </w:r>
+    </w:p>
+    <w:p>
+      <w:pPr>
+        <w:pStyle w:val="a4"/>
+        <w:ind w:left="420" w:firstLineChars="0"/>
+        <w:rPr>
+          <w:rFonts w:hint="eastAsia"/>
+        </w:rPr>
+      </w:pPr>
+      <w:proofErr w:type="spellStart"/>
+      <w:r>
+        <w:rPr>
+          <w:rFonts w:hint="eastAsia"/>
+        </w:rPr>
+        <w:t>cdecl</w:t>
+      </w:r>
+      <w:proofErr w:type="spellEnd"/>
+      <w:r>
+        <w:rPr>
+          <w:rFonts w:hint="eastAsia"/>
+        </w:rPr>
+        <w:t>，</w:t>
+      </w:r>
+      <w:proofErr w:type="spellStart"/>
+      <w:r>
+        <w:rPr>
+          <w:rFonts w:hint="eastAsia"/>
+        </w:rPr>
+        <w:t>gcc</w:t>
+      </w:r>
+      <w:proofErr w:type="spellEnd"/>
+      <w:r>
+        <w:rPr>
+          <w:rFonts w:hint="eastAsia"/>
+        </w:rPr>
+        <w:t>默认的，</w:t>
+      </w:r>
+      <w:r>
+        <w:rPr>
+          <w:rFonts w:hint="eastAsia"/>
+        </w:rPr>
+        <w:t>32</w:t>
+      </w:r>
+      <w:r>
+        <w:rPr>
+          <w:rFonts w:hint="eastAsia"/>
+        </w:rPr>
+        <w:t>位下的，就是压</w:t>
+      </w:r>
+      <w:proofErr w:type="gramStart"/>
+      <w:r>
+        <w:rPr>
+          <w:rFonts w:hint="eastAsia"/>
+        </w:rPr>
+        <w:t>栈</w:t>
+      </w:r>
+      <w:proofErr w:type="gramEnd"/>
+      <w:r>
+        <w:rPr>
+          <w:rFonts w:hint="eastAsia"/>
+        </w:rPr>
+        <w:t>就完事了</w:t>
+      </w:r>
+      <w:r>
+        <w:rPr>
+          <w:rFonts w:hint="eastAsia"/>
+        </w:rPr>
+        <w:t>。</w:t>
+      </w:r>
+      <w:r>
+        <w:rPr>
+          <w:rFonts w:hint="eastAsia"/>
+        </w:rPr>
+        <w:t>我个人看法，和</w:t>
+      </w:r>
+      <w:r>
+        <w:rPr>
+          <w:rFonts w:hint="eastAsia"/>
+        </w:rPr>
+        <w:t>LLVM</w:t>
+      </w:r>
+      <w:r>
+        <w:rPr>
+          <w:rFonts w:hint="eastAsia"/>
+        </w:rPr>
+        <w:t>默认的调用约定一样。</w:t>
+      </w:r>
+    </w:p>
+    <w:p>
+      <w:pPr>
+        <w:pStyle w:val="a4"/>
+        <w:ind w:left="420" w:firstLineChars="0"/>
+        <w:rPr>
+          <w:rFonts w:hint="eastAsia"/>
+        </w:rPr>
+      </w:pPr>
+      <w:r>
+        <w:rPr>
+          <w:rFonts w:hint="eastAsia"/>
+        </w:rPr>
+        <w:t>显然这里面不涉及任何寄存器传参，所以问题不大。</w:t>
+      </w:r>
+    </w:p>
+    <w:p>
+      <w:pPr>
+        <w:pStyle w:val="a4"/>
+        <w:ind w:left="420" w:firstLineChars="0"/>
+        <w:rPr>
+          <w:rFonts w:hint="eastAsia"/>
+        </w:rPr>
+      </w:pPr>
+      <w:proofErr w:type="spellStart"/>
+      <w:r>
+        <w:t>S</w:t>
+      </w:r>
+      <w:r>
+        <w:rPr>
+          <w:rFonts w:hint="eastAsia"/>
+        </w:rPr>
+        <w:t>tdcall</w:t>
+      </w:r>
+      <w:proofErr w:type="spellEnd"/>
+      <w:r>
+        <w:rPr>
+          <w:rFonts w:hint="eastAsia"/>
+        </w:rPr>
+        <w:t xml:space="preserve"> 32</w:t>
+      </w:r>
+      <w:r>
+        <w:rPr>
+          <w:rFonts w:hint="eastAsia"/>
+        </w:rPr>
+        <w:t>位</w:t>
+      </w:r>
+      <w:r>
+        <w:rPr>
+          <w:rFonts w:hint="eastAsia"/>
+        </w:rPr>
+        <w:t>win</w:t>
+      </w:r>
+      <w:r>
+        <w:rPr>
+          <w:rFonts w:hint="eastAsia"/>
+        </w:rPr>
+        <w:t>下的一种调用约定，百度一下都有，反正在汇编上面的表示更加复杂。就</w:t>
+      </w:r>
+      <w:r>
+        <w:rPr>
+          <w:rFonts w:hint="eastAsia"/>
+        </w:rPr>
+        <w:t>C</w:t>
+      </w:r>
+      <w:r>
+        <w:rPr>
+          <w:rFonts w:hint="eastAsia"/>
+        </w:rPr>
+        <w:t>来说，还有函数后面加</w:t>
+      </w:r>
+      <w:r>
+        <w:rPr>
+          <w:rFonts w:hint="eastAsia"/>
+        </w:rPr>
+        <w:t>@</w:t>
+      </w:r>
+      <w:r>
+        <w:rPr>
+          <w:rFonts w:hint="eastAsia"/>
+        </w:rPr>
+        <w:t>和参数字节数量</w:t>
+      </w:r>
+      <w:r>
+        <w:rPr>
+          <w:rFonts w:hint="eastAsia"/>
+        </w:rPr>
+        <w:t>，返回用</w:t>
+      </w:r>
+      <w:proofErr w:type="spellStart"/>
+      <w:r>
+        <w:rPr>
+          <w:rFonts w:hint="eastAsia"/>
+        </w:rPr>
+        <w:t>retn</w:t>
+      </w:r>
+      <w:proofErr w:type="spellEnd"/>
+      <w:r>
+        <w:rPr>
+          <w:rFonts w:hint="eastAsia"/>
+        </w:rPr>
+        <w:t xml:space="preserve"> x</w:t>
+      </w:r>
+      <w:r>
+        <w:rPr>
+          <w:rFonts w:hint="eastAsia"/>
+        </w:rPr>
+        <w:t>而不是</w:t>
+      </w:r>
+      <w:r>
+        <w:rPr>
+          <w:rFonts w:hint="eastAsia"/>
+        </w:rPr>
+        <w:t>ret</w:t>
+      </w:r>
+      <w:r>
+        <w:rPr>
+          <w:rFonts w:hint="eastAsia"/>
+        </w:rPr>
+        <w:t>，自动清</w:t>
+      </w:r>
+      <w:proofErr w:type="gramStart"/>
+      <w:r>
+        <w:rPr>
+          <w:rFonts w:hint="eastAsia"/>
+        </w:rPr>
+        <w:t>栈</w:t>
+      </w:r>
+      <w:proofErr w:type="gramEnd"/>
+      <w:r>
+        <w:rPr>
+          <w:rFonts w:hint="eastAsia"/>
+        </w:rPr>
+        <w:t>，而</w:t>
+      </w:r>
+      <w:proofErr w:type="spellStart"/>
+      <w:r>
+        <w:rPr>
+          <w:rFonts w:hint="eastAsia"/>
+        </w:rPr>
+        <w:t>cdecl</w:t>
+      </w:r>
+      <w:proofErr w:type="spellEnd"/>
+      <w:r>
+        <w:rPr>
+          <w:rFonts w:hint="eastAsia"/>
+        </w:rPr>
+        <w:t>则手动清</w:t>
+      </w:r>
+      <w:proofErr w:type="gramStart"/>
+      <w:r>
+        <w:rPr>
+          <w:rFonts w:hint="eastAsia"/>
+        </w:rPr>
+        <w:t>栈</w:t>
+      </w:r>
+      <w:proofErr w:type="gramEnd"/>
+      <w:r>
+        <w:rPr>
+          <w:rFonts w:hint="eastAsia"/>
+        </w:rPr>
+        <w:t>等等。如果</w:t>
+      </w:r>
+      <w:r>
+        <w:rPr>
+          <w:rFonts w:hint="eastAsia"/>
+        </w:rPr>
+        <w:t>C++</w:t>
+      </w:r>
+      <w:r>
+        <w:rPr>
+          <w:rFonts w:hint="eastAsia"/>
+        </w:rPr>
+        <w:t>的话，则更为复杂，不过，</w:t>
+      </w:r>
+      <w:proofErr w:type="gramStart"/>
+      <w:r>
+        <w:rPr>
+          <w:rFonts w:hint="eastAsia"/>
+        </w:rPr>
+        <w:t>额跟</w:t>
+      </w:r>
+      <w:proofErr w:type="spellStart"/>
+      <w:proofErr w:type="gramEnd"/>
+      <w:r>
+        <w:rPr>
+          <w:rFonts w:hint="eastAsia"/>
+        </w:rPr>
+        <w:t>mcc</w:t>
+      </w:r>
+      <w:proofErr w:type="spellEnd"/>
+      <w:r>
+        <w:rPr>
+          <w:rFonts w:hint="eastAsia"/>
+        </w:rPr>
+        <w:t>没有任何关系。</w:t>
+      </w:r>
+    </w:p>
+    <w:p>
+      <w:pPr>
+        <w:pStyle w:val="a4"/>
+        <w:ind w:left="420" w:firstLineChars="0"/>
+        <w:rPr>
+          <w:rFonts w:hint="eastAsia"/>
+        </w:rPr>
+      </w:pPr>
+      <w:r>
+        <w:t>Microsoft</w:t>
+      </w:r>
+      <w:r>
+        <w:rPr>
+          <w:rFonts w:hint="eastAsia"/>
+        </w:rPr>
+        <w:t xml:space="preserve"> x64</w:t>
+      </w:r>
+      <w:r>
+        <w:rPr>
+          <w:rFonts w:hint="eastAsia"/>
+        </w:rPr>
+        <w:t>：同样看名字就知道是</w:t>
+      </w:r>
+      <w:r>
+        <w:rPr>
+          <w:rFonts w:hint="eastAsia"/>
+        </w:rPr>
+        <w:t>win64</w:t>
+      </w:r>
+      <w:r>
+        <w:rPr>
+          <w:rFonts w:hint="eastAsia"/>
+        </w:rPr>
+        <w:t>下的约定。</w:t>
+      </w:r>
+      <w:r>
+        <w:rPr>
+          <w:rFonts w:hint="eastAsia"/>
+        </w:rPr>
+        <w:t>有四个寄存器用于传参数，</w:t>
+      </w:r>
+      <w:proofErr w:type="spellStart"/>
+      <w:r>
+        <w:rPr>
+          <w:rFonts w:hint="eastAsia"/>
+        </w:rPr>
+        <w:t>rcx</w:t>
+      </w:r>
+      <w:proofErr w:type="spellEnd"/>
+      <w:r>
+        <w:rPr>
+          <w:rFonts w:hint="eastAsia"/>
+        </w:rPr>
+        <w:t>，</w:t>
+      </w:r>
+      <w:proofErr w:type="spellStart"/>
+      <w:r>
+        <w:rPr>
+          <w:rFonts w:hint="eastAsia"/>
+        </w:rPr>
+        <w:t>rdx</w:t>
+      </w:r>
+      <w:proofErr w:type="spellEnd"/>
+      <w:r>
+        <w:rPr>
+          <w:rFonts w:hint="eastAsia"/>
+        </w:rPr>
+        <w:t>，</w:t>
+      </w:r>
+      <w:r>
+        <w:rPr>
+          <w:rFonts w:hint="eastAsia"/>
+        </w:rPr>
+        <w:t>r8</w:t>
+      </w:r>
+      <w:r>
+        <w:rPr>
+          <w:rFonts w:hint="eastAsia"/>
+        </w:rPr>
+        <w:t>和</w:t>
+      </w:r>
+      <w:r>
+        <w:rPr>
+          <w:rFonts w:hint="eastAsia"/>
+        </w:rPr>
+        <w:t>r9</w:t>
+      </w:r>
+      <w:r>
+        <w:rPr>
+          <w:rFonts w:hint="eastAsia"/>
+        </w:rPr>
+        <w:t>。</w:t>
+      </w:r>
+      <w:r>
+        <w:rPr>
+          <w:rFonts w:hint="eastAsia"/>
+        </w:rPr>
+        <w:t>（顺序不能乱哦</w:t>
+      </w:r>
+      <w:r>
+        <w:rPr>
+          <w:rFonts w:hint="eastAsia"/>
+        </w:rPr>
+        <w:t>，这里是先</w:t>
+      </w:r>
+      <w:proofErr w:type="spellStart"/>
+      <w:r>
+        <w:rPr>
+          <w:rFonts w:hint="eastAsia"/>
+        </w:rPr>
+        <w:t>rcx</w:t>
+      </w:r>
+      <w:proofErr w:type="spellEnd"/>
+      <w:r>
+        <w:rPr>
+          <w:rFonts w:hint="eastAsia"/>
+        </w:rPr>
+        <w:t>，再</w:t>
+      </w:r>
+      <w:proofErr w:type="spellStart"/>
+      <w:r>
+        <w:rPr>
+          <w:rFonts w:hint="eastAsia"/>
+        </w:rPr>
+        <w:t>rdx</w:t>
+      </w:r>
+      <w:proofErr w:type="spellEnd"/>
+      <w:r>
+        <w:rPr>
+          <w:rFonts w:hint="eastAsia"/>
+        </w:rPr>
+        <w:t>）</w:t>
+      </w:r>
+      <w:r>
+        <w:rPr>
+          <w:rFonts w:hint="eastAsia"/>
+        </w:rPr>
+        <w:t>，另外，对于浮点寄存器</w:t>
+      </w:r>
+      <w:proofErr w:type="gramStart"/>
+      <w:r>
+        <w:rPr>
+          <w:rFonts w:hint="eastAsia"/>
+        </w:rPr>
+        <w:t>栈</w:t>
+      </w:r>
+      <w:proofErr w:type="gramEnd"/>
+      <w:r>
+        <w:rPr>
+          <w:rFonts w:hint="eastAsia"/>
+        </w:rPr>
+        <w:t>和向量</w:t>
+      </w:r>
+      <w:r>
+        <w:rPr>
+          <w:rFonts w:hint="eastAsia"/>
+        </w:rPr>
+        <w:t>（主要是在</w:t>
+      </w:r>
+      <w:proofErr w:type="spellStart"/>
+      <w:r>
+        <w:rPr>
+          <w:rFonts w:hint="eastAsia"/>
+        </w:rPr>
+        <w:t>simd</w:t>
+      </w:r>
+      <w:proofErr w:type="spellEnd"/>
+      <w:r>
+        <w:rPr>
+          <w:rFonts w:hint="eastAsia"/>
+        </w:rPr>
+        <w:t>指令那里进行了涉及）</w:t>
+      </w:r>
+      <w:r>
+        <w:rPr>
+          <w:rFonts w:hint="eastAsia"/>
+        </w:rPr>
+        <w:t>的问题</w:t>
+      </w:r>
+      <w:r>
+        <w:rPr>
+          <w:rFonts w:hint="eastAsia"/>
+        </w:rPr>
+        <w:t>也需要特别考虑</w:t>
+      </w:r>
+      <w:r>
+        <w:rPr>
+          <w:rFonts w:hint="eastAsia"/>
+        </w:rPr>
+        <w:t>。</w:t>
+      </w:r>
+    </w:p>
+    <w:p>
+      <w:pPr>
+        <w:pStyle w:val="a4"/>
+        <w:ind w:left="420" w:firstLineChars="0"/>
+        <w:rPr>
+          <w:rFonts w:hint="eastAsia"/>
+        </w:rPr>
+      </w:pPr>
+      <w:hyperlink r:id="rId8" w:history="1">
+        <w:r>
+          <w:rPr>
+            <w:rStyle w:val="a5"/>
+          </w:rPr>
+          <w:t>https://learn.microsoft.com/en-us/cpp/build/x64-calling-convention?view=msvc-170</w:t>
+        </w:r>
+      </w:hyperlink>
+    </w:p>
+    <w:p>
+      <w:pPr>
+        <w:pStyle w:val="a4"/>
+        <w:ind w:left="420" w:firstLineChars="0"/>
+        <w:rPr>
+          <w:rFonts w:hint="eastAsia"/>
+        </w:rPr>
+      </w:pPr>
+      <w:r>
+        <w:rPr>
+          <w:rFonts w:hint="eastAsia"/>
+        </w:rPr>
+        <w:t>（当然，限于编译和调试环境在</w:t>
+      </w:r>
+      <w:proofErr w:type="spellStart"/>
+      <w:r>
+        <w:rPr>
+          <w:rFonts w:hint="eastAsia"/>
+        </w:rPr>
+        <w:t>gcc</w:t>
+      </w:r>
+      <w:proofErr w:type="spellEnd"/>
+      <w:r>
+        <w:rPr>
+          <w:rFonts w:hint="eastAsia"/>
+        </w:rPr>
+        <w:t>下面，这玩意，我</w:t>
+      </w:r>
+      <w:proofErr w:type="gramStart"/>
+      <w:r>
+        <w:rPr>
+          <w:rFonts w:hint="eastAsia"/>
+        </w:rPr>
+        <w:t>肯定只</w:t>
+      </w:r>
+      <w:proofErr w:type="gramEnd"/>
+      <w:r>
+        <w:rPr>
+          <w:rFonts w:hint="eastAsia"/>
+        </w:rPr>
+        <w:t>留个接口，有兴趣的去做吧）</w:t>
+      </w:r>
+    </w:p>
+    <w:p>
+      <w:pPr>
+        <w:pStyle w:val="a4"/>
+        <w:ind w:left="420" w:firstLineChars="0"/>
+        <w:rPr>
+          <w:rFonts w:hint="eastAsia"/>
+        </w:rPr>
+      </w:pPr>
+      <w:r>
+        <w:t>S</w:t>
+      </w:r>
+      <w:r>
+        <w:rPr>
+          <w:rFonts w:hint="eastAsia"/>
+        </w:rPr>
+        <w:t>ystem V AMD64</w:t>
+      </w:r>
+      <w:r>
+        <w:rPr>
+          <w:rFonts w:hint="eastAsia"/>
+        </w:rPr>
+        <w:t>，则是基于</w:t>
+      </w:r>
+      <w:r>
+        <w:rPr>
+          <w:rFonts w:hint="eastAsia"/>
+        </w:rPr>
+        <w:t>64</w:t>
+      </w:r>
+      <w:r>
+        <w:rPr>
+          <w:rFonts w:hint="eastAsia"/>
+        </w:rPr>
+        <w:t>位</w:t>
+      </w:r>
+      <w:r>
+        <w:rPr>
+          <w:rFonts w:hint="eastAsia"/>
+        </w:rPr>
+        <w:t>x86</w:t>
+      </w:r>
+      <w:r>
+        <w:rPr>
+          <w:rFonts w:hint="eastAsia"/>
+        </w:rPr>
+        <w:t>的一种调用约定，也是</w:t>
+      </w:r>
+      <w:proofErr w:type="spellStart"/>
+      <w:r>
+        <w:rPr>
+          <w:rFonts w:hint="eastAsia"/>
+        </w:rPr>
+        <w:t>mcc</w:t>
+      </w:r>
+      <w:proofErr w:type="spellEnd"/>
+      <w:r>
+        <w:rPr>
+          <w:rFonts w:hint="eastAsia"/>
+        </w:rPr>
+        <w:t>在</w:t>
+      </w:r>
+      <w:r>
+        <w:rPr>
+          <w:rFonts w:hint="eastAsia"/>
+        </w:rPr>
+        <w:t>64</w:t>
+      </w:r>
+      <w:r>
+        <w:rPr>
+          <w:rFonts w:hint="eastAsia"/>
+        </w:rPr>
+        <w:t>位下的一种约定。</w:t>
+      </w:r>
+      <w:r>
+        <w:rPr>
+          <w:rFonts w:hint="eastAsia"/>
+        </w:rPr>
+        <w:t>存放前</w:t>
+      </w:r>
+      <w:r>
+        <w:rPr>
+          <w:rFonts w:hint="eastAsia"/>
+        </w:rPr>
+        <w:t>6</w:t>
+      </w:r>
+      <w:r>
+        <w:rPr>
+          <w:rFonts w:hint="eastAsia"/>
+        </w:rPr>
+        <w:t>个</w:t>
+      </w:r>
+      <w:r>
+        <w:rPr>
+          <w:rFonts w:hint="eastAsia"/>
+        </w:rPr>
+        <w:t>整形</w:t>
+      </w:r>
+      <w:r>
+        <w:rPr>
+          <w:rFonts w:hint="eastAsia"/>
+        </w:rPr>
+        <w:t>参数，</w:t>
+      </w:r>
+      <w:proofErr w:type="spellStart"/>
+      <w:r>
+        <w:rPr>
+          <w:rFonts w:hint="eastAsia"/>
+        </w:rPr>
+        <w:t>rdi</w:t>
+      </w:r>
+      <w:proofErr w:type="spellEnd"/>
+      <w:r>
+        <w:rPr>
+          <w:rFonts w:hint="eastAsia"/>
+        </w:rPr>
+        <w:t>，</w:t>
+      </w:r>
+      <w:proofErr w:type="spellStart"/>
+      <w:r>
+        <w:rPr>
+          <w:rFonts w:hint="eastAsia"/>
+        </w:rPr>
+        <w:t>rsi</w:t>
+      </w:r>
+      <w:proofErr w:type="spellEnd"/>
+      <w:r>
+        <w:rPr>
+          <w:rFonts w:hint="eastAsia"/>
+        </w:rPr>
+        <w:t>，</w:t>
+      </w:r>
+      <w:proofErr w:type="spellStart"/>
+      <w:r>
+        <w:rPr>
+          <w:rFonts w:hint="eastAsia"/>
+        </w:rPr>
+        <w:t>rdx</w:t>
+      </w:r>
+      <w:proofErr w:type="spellEnd"/>
+      <w:r>
+        <w:rPr>
+          <w:rFonts w:hint="eastAsia"/>
+        </w:rPr>
+        <w:t>，</w:t>
+      </w:r>
+      <w:proofErr w:type="spellStart"/>
+      <w:r>
+        <w:rPr>
+          <w:rFonts w:hint="eastAsia"/>
+        </w:rPr>
+        <w:t>rcx</w:t>
+      </w:r>
+      <w:proofErr w:type="spellEnd"/>
+      <w:r>
+        <w:rPr>
+          <w:rFonts w:hint="eastAsia"/>
+        </w:rPr>
+        <w:t>，</w:t>
+      </w:r>
+      <w:r>
+        <w:rPr>
+          <w:rFonts w:hint="eastAsia"/>
+        </w:rPr>
+        <w:t>r8</w:t>
+      </w:r>
+      <w:r>
+        <w:rPr>
+          <w:rFonts w:hint="eastAsia"/>
+        </w:rPr>
+        <w:t>，</w:t>
+      </w:r>
+      <w:r>
+        <w:rPr>
+          <w:rFonts w:hint="eastAsia"/>
+        </w:rPr>
+        <w:t>r9</w:t>
+      </w:r>
+      <w:r>
+        <w:rPr>
+          <w:rFonts w:hint="eastAsia"/>
+        </w:rPr>
+        <w:t>。注意这里面是</w:t>
+      </w:r>
+      <w:proofErr w:type="spellStart"/>
+      <w:r>
+        <w:rPr>
+          <w:rFonts w:hint="eastAsia"/>
+        </w:rPr>
+        <w:t>rdx</w:t>
+      </w:r>
+      <w:proofErr w:type="spellEnd"/>
+      <w:r>
+        <w:rPr>
+          <w:rFonts w:hint="eastAsia"/>
+        </w:rPr>
+        <w:t>，</w:t>
+      </w:r>
+      <w:proofErr w:type="spellStart"/>
+      <w:r>
+        <w:rPr>
+          <w:rFonts w:hint="eastAsia"/>
+        </w:rPr>
+        <w:t>rcx</w:t>
+      </w:r>
+      <w:proofErr w:type="spellEnd"/>
+      <w:r>
+        <w:rPr>
+          <w:rFonts w:hint="eastAsia"/>
+        </w:rPr>
+        <w:t>的顺序，超过这个数，才进行压</w:t>
+      </w:r>
+      <w:proofErr w:type="gramStart"/>
+      <w:r>
+        <w:rPr>
+          <w:rFonts w:hint="eastAsia"/>
+        </w:rPr>
+        <w:t>栈</w:t>
+      </w:r>
+      <w:proofErr w:type="gramEnd"/>
+      <w:r>
+        <w:rPr>
+          <w:rFonts w:hint="eastAsia"/>
+        </w:rPr>
+        <w:t>。</w:t>
+      </w:r>
+    </w:p>
+    <w:p>
+      <w:pPr>
+        <w:pStyle w:val="a4"/>
+        <w:ind w:left="420" w:firstLineChars="0"/>
+        <w:rPr>
+          <w:rFonts w:hint="eastAsia"/>
+        </w:rPr>
+      </w:pPr>
+      <w:r>
+        <w:rPr>
+          <w:rFonts w:hint="eastAsia"/>
+        </w:rPr>
+        <w:t>对于浮点参数，则依次存放在</w:t>
+      </w:r>
+      <w:r>
+        <w:rPr>
+          <w:rFonts w:hint="eastAsia"/>
+        </w:rPr>
+        <w:t>xmm0-7</w:t>
+      </w:r>
+      <w:r>
+        <w:rPr>
+          <w:rFonts w:hint="eastAsia"/>
+        </w:rPr>
+        <w:t>的浮点寄存器中去。</w:t>
+      </w:r>
+    </w:p>
+    <w:p>
+      <w:pPr>
+        <w:pStyle w:val="a4"/>
+        <w:ind w:left="420" w:firstLineChars="0"/>
+        <w:rPr>
+          <w:rFonts w:hint="eastAsia"/>
+        </w:rPr>
+      </w:pPr>
+      <w:r>
+        <w:rPr>
+          <w:rFonts w:hint="eastAsia"/>
+        </w:rPr>
+        <w:t>对于返回值，整形返回值放在</w:t>
+      </w:r>
+      <w:proofErr w:type="spellStart"/>
+      <w:r>
+        <w:rPr>
+          <w:rFonts w:hint="eastAsia"/>
+        </w:rPr>
+        <w:t>rax</w:t>
+      </w:r>
+      <w:proofErr w:type="spellEnd"/>
+      <w:r>
+        <w:rPr>
+          <w:rFonts w:hint="eastAsia"/>
+        </w:rPr>
+        <w:t>中，而浮点返回值则会放在</w:t>
+      </w:r>
+      <w:r>
+        <w:rPr>
+          <w:rFonts w:hint="eastAsia"/>
+        </w:rPr>
+        <w:t>xmm0</w:t>
+      </w:r>
+      <w:r>
+        <w:rPr>
+          <w:rFonts w:hint="eastAsia"/>
+        </w:rPr>
+        <w:t>中。</w:t>
+      </w:r>
+    </w:p>
+    <w:p>
+      <w:pPr>
+        <w:pStyle w:val="a4"/>
+        <w:ind w:left="420" w:firstLineChars="0"/>
+        <w:rPr>
+          <w:rFonts w:hint="eastAsia"/>
+        </w:rPr>
+      </w:pPr>
+      <w:r>
+        <w:rPr>
+          <w:rFonts w:hint="eastAsia"/>
+        </w:rPr>
+        <w:t>另外，对于不定长度的，还需要在</w:t>
+      </w:r>
+      <w:r>
+        <w:rPr>
+          <w:rFonts w:hint="eastAsia"/>
+        </w:rPr>
+        <w:t>al</w:t>
+      </w:r>
+      <w:r>
+        <w:rPr>
+          <w:rFonts w:hint="eastAsia"/>
+        </w:rPr>
+        <w:t>中传入参数数量。</w:t>
+      </w:r>
+    </w:p>
+    <w:p>
+      <w:pPr>
+        <w:pStyle w:val="a4"/>
+        <w:ind w:left="420" w:firstLineChars="0"/>
+        <w:rPr>
+          <w:rFonts w:hint="eastAsia"/>
+        </w:rPr>
+      </w:pPr>
+      <w:proofErr w:type="spellStart"/>
+      <w:r>
+        <w:t>R</w:t>
+      </w:r>
+      <w:r>
+        <w:rPr>
+          <w:rFonts w:hint="eastAsia"/>
+        </w:rPr>
+        <w:t>iscv</w:t>
+      </w:r>
+      <w:proofErr w:type="spellEnd"/>
+      <w:r>
+        <w:rPr>
+          <w:rFonts w:hint="eastAsia"/>
+        </w:rPr>
+        <w:t>的调用约定，我给网址吧</w:t>
+      </w:r>
+      <w:r>
+        <w:rPr>
+          <w:rFonts w:hint="eastAsia"/>
+        </w:rPr>
+        <w:t>（这东西难道还有</w:t>
+      </w:r>
+      <w:r>
+        <w:rPr>
+          <w:rFonts w:hint="eastAsia"/>
+        </w:rPr>
+        <w:t>win</w:t>
+      </w:r>
+      <w:r>
+        <w:rPr>
+          <w:rFonts w:hint="eastAsia"/>
+        </w:rPr>
+        <w:t>嘛，肯定没有的咯）</w:t>
+      </w:r>
+      <w:r>
+        <w:rPr>
+          <w:rFonts w:hint="eastAsia"/>
+        </w:rPr>
+        <w:t>：</w:t>
+      </w:r>
+    </w:p>
+    <w:p>
+      <w:pPr>
+        <w:pStyle w:val="a4"/>
+        <w:ind w:left="420" w:firstLineChars="0"/>
+        <w:rPr>
+          <w:rFonts w:hint="eastAsia"/>
+        </w:rPr>
+      </w:pPr>
+      <w:hyperlink r:id="rId9" w:history="1">
+        <w:r>
+          <w:rPr>
+            <w:rStyle w:val="a5"/>
+          </w:rPr>
+          <w:t>https://riscv.org/wp-content/uploads/2015/01/riscv-calling.pdf</w:t>
+        </w:r>
+      </w:hyperlink>
+      <w:r>
+        <w:rPr>
+          <w:rFonts w:hint="eastAsia"/>
+        </w:rPr>
+        <w:t xml:space="preserve"> </w:t>
+      </w:r>
+    </w:p>
+    <w:p>
+      <w:pPr>
+        <w:pStyle w:val="a4"/>
+        <w:ind w:left="420" w:firstLineChars="0"/>
+        <w:rPr>
+          <w:rFonts w:hint="eastAsia"/>
+        </w:rPr>
+      </w:pPr>
+      <w:r>
+        <w:rPr>
+          <w:rFonts w:hint="eastAsia"/>
+        </w:rPr>
+        <w:t>我看了一下，大概是尽可能的用</w:t>
+      </w:r>
+      <w:r>
+        <w:rPr>
+          <w:rFonts w:hint="eastAsia"/>
+        </w:rPr>
+        <w:t>a0-a7</w:t>
+      </w:r>
+      <w:r>
+        <w:rPr>
+          <w:rFonts w:hint="eastAsia"/>
+        </w:rPr>
+        <w:t>和</w:t>
+      </w:r>
+      <w:r>
+        <w:rPr>
+          <w:rFonts w:hint="eastAsia"/>
+        </w:rPr>
+        <w:t>fa0</w:t>
+      </w:r>
+      <w:r>
+        <w:rPr>
+          <w:rFonts w:hint="eastAsia"/>
+        </w:rPr>
+        <w:t>和</w:t>
+      </w:r>
+      <w:r>
+        <w:rPr>
+          <w:rFonts w:hint="eastAsia"/>
+        </w:rPr>
+        <w:t>fa7</w:t>
+      </w:r>
+      <w:r>
+        <w:rPr>
+          <w:rFonts w:hint="eastAsia"/>
+        </w:rPr>
+        <w:t>进行传参。</w:t>
+      </w:r>
+      <w:r>
+        <w:rPr>
+          <w:rFonts w:hint="eastAsia"/>
+        </w:rPr>
+        <w:t>目前我并没有考虑要实现这部分的打算。</w:t>
+      </w:r>
+    </w:p>
+    <w:p>
+      <w:pPr>
+        <w:pStyle w:val="a4"/>
+        <w:ind w:left="420" w:firstLineChars="0"/>
+        <w:rPr>
+          <w:rFonts w:hint="eastAsia"/>
+        </w:rPr>
+      </w:pPr>
+    </w:p>
+    <w:p>
+      <w:pPr>
+        <w:pStyle w:val="a4"/>
+        <w:ind w:left="420" w:firstLineChars="0"/>
+        <w:rPr>
+          <w:rFonts w:hint="eastAsia"/>
+        </w:rPr>
+      </w:pPr>
+      <w:r>
+        <w:rPr>
+          <w:rFonts w:hint="eastAsia"/>
+        </w:rPr>
+        <w:t>由此，在</w:t>
+      </w:r>
+      <w:proofErr w:type="spellStart"/>
+      <w:r>
+        <w:rPr>
+          <w:rFonts w:hint="eastAsia"/>
+        </w:rPr>
+        <w:t>mcc</w:t>
+      </w:r>
+      <w:proofErr w:type="spellEnd"/>
+      <w:r>
+        <w:rPr>
+          <w:rFonts w:hint="eastAsia"/>
+        </w:rPr>
+        <w:t>的实现中，不去考虑什么</w:t>
+      </w:r>
+      <w:r>
+        <w:rPr>
+          <w:rFonts w:hint="eastAsia"/>
+        </w:rPr>
+        <w:t>Microsoft</w:t>
+      </w:r>
+      <w:r>
+        <w:rPr>
+          <w:rFonts w:hint="eastAsia"/>
+        </w:rPr>
+        <w:t>的调用约定。</w:t>
+      </w:r>
+    </w:p>
+    <w:p>
+      <w:pPr>
+        <w:pStyle w:val="a4"/>
+        <w:ind w:left="420" w:firstLineChars="0"/>
+        <w:rPr>
+          <w:rFonts w:hint="eastAsia"/>
+        </w:rPr>
+      </w:pPr>
+      <w:r>
+        <w:rPr>
+          <w:rFonts w:hint="eastAsia"/>
+        </w:rPr>
+        <w:t>在类型中，</w:t>
+      </w:r>
+      <w:r>
+        <w:rPr>
+          <w:rFonts w:hint="eastAsia"/>
+        </w:rPr>
+        <w:t>遇到</w:t>
+      </w:r>
+      <w:r>
+        <w:rPr>
+          <w:rFonts w:hint="eastAsia"/>
+        </w:rPr>
+        <w:t>使用了</w:t>
+      </w:r>
+      <w:r>
+        <w:rPr>
+          <w:rFonts w:hint="eastAsia"/>
+        </w:rPr>
+        <w:t>x64</w:t>
+      </w:r>
+      <w:r>
+        <w:rPr>
+          <w:rFonts w:hint="eastAsia"/>
+        </w:rPr>
+        <w:t>的情况，则将</w:t>
+      </w:r>
+      <w:r>
+        <w:rPr>
+          <w:rFonts w:hint="eastAsia"/>
+        </w:rPr>
+        <w:t>0-6</w:t>
+      </w:r>
+      <w:r>
+        <w:rPr>
+          <w:rFonts w:hint="eastAsia"/>
+        </w:rPr>
+        <w:t>号寄存器绑定于用于存放函数调用的参数</w:t>
+      </w:r>
+      <w:r>
+        <w:rPr>
+          <w:rFonts w:hint="eastAsia"/>
+        </w:rPr>
+        <w:t>，当然同样的碰到了浮点数的情况也一样</w:t>
+      </w:r>
+      <w:r>
+        <w:rPr>
+          <w:rFonts w:hint="eastAsia"/>
+        </w:rPr>
+        <w:t>，同样生成固定的寄存器编号用于存放浮点数</w:t>
+      </w:r>
+      <w:r>
+        <w:rPr>
+          <w:rFonts w:hint="eastAsia"/>
+        </w:rPr>
+        <w:t>。而在之后寄存器分配中，再进行实际和对应寄存器的绑定。</w:t>
+      </w:r>
+    </w:p>
+    <w:p>
+      <w:pPr>
+        <w:pStyle w:val="a4"/>
+        <w:ind w:left="420" w:firstLineChars="0"/>
+        <w:rPr>
+          <w:rFonts w:hint="eastAsia"/>
+        </w:rPr>
+      </w:pPr>
+      <w:r>
+        <w:rPr>
+          <w:rFonts w:hint="eastAsia"/>
+        </w:rPr>
+        <w:t>这当然会引出一个问题，这不再满足静态单赋值了！</w:t>
+      </w:r>
+      <w:r>
+        <w:rPr>
+          <w:rFonts w:hint="eastAsia"/>
+        </w:rPr>
+        <w:t>既然存在了绑定，</w:t>
+      </w:r>
+      <w:r>
+        <w:rPr>
+          <w:rFonts w:hint="eastAsia"/>
+        </w:rPr>
+        <w:t>这当然会引起一堆问题</w:t>
+      </w:r>
+      <w:r>
+        <w:rPr>
+          <w:rFonts w:hint="eastAsia"/>
+        </w:rPr>
+        <w:t>，我个人对此的看法是，做部分</w:t>
+      </w:r>
+      <w:r>
+        <w:rPr>
+          <w:rFonts w:hint="eastAsia"/>
+        </w:rPr>
+        <w:t>SSA</w:t>
+      </w:r>
+      <w:r>
+        <w:rPr>
+          <w:rFonts w:hint="eastAsia"/>
+        </w:rPr>
+        <w:t>优化</w:t>
+      </w:r>
+      <w:r>
+        <w:rPr>
+          <w:rFonts w:hint="eastAsia"/>
+        </w:rPr>
+        <w:t>，而对于这些赋值的语句则不做优化考虑</w:t>
+      </w:r>
+      <w:r>
+        <w:rPr>
+          <w:rFonts w:hint="eastAsia"/>
+        </w:rPr>
+        <w:t>。</w:t>
+      </w:r>
+    </w:p>
+    <w:p>
+      <w:pPr>
+        <w:pStyle w:val="a4"/>
+        <w:ind w:left="420" w:firstLineChars="0"/>
+        <w:rPr>
+          <w:rFonts w:hint="eastAsia"/>
+        </w:rPr>
+      </w:pPr>
+      <w:r>
+        <w:rPr>
+          <w:rFonts w:hint="eastAsia"/>
+        </w:rPr>
+        <w:t>显然，</w:t>
+      </w:r>
+      <w:r>
+        <w:rPr>
+          <w:rFonts w:hint="eastAsia"/>
+        </w:rPr>
+        <w:t>这部分寄存器属易失性寄存器，并不会影响什么</w:t>
+      </w:r>
+      <w:r>
+        <w:rPr>
+          <w:rFonts w:hint="eastAsia"/>
+        </w:rPr>
+        <w:t>东西。但是，在另一方面，对于</w:t>
+      </w:r>
+      <w:proofErr w:type="spellStart"/>
+      <w:r>
+        <w:rPr>
+          <w:rFonts w:hint="eastAsia"/>
+        </w:rPr>
+        <w:t>callee</w:t>
+      </w:r>
+      <w:proofErr w:type="spellEnd"/>
+      <w:r>
+        <w:rPr>
+          <w:rFonts w:hint="eastAsia"/>
+        </w:rPr>
+        <w:t>来说，如果有需要则需要将其保存。</w:t>
+      </w:r>
+      <w:r>
+        <w:rPr>
+          <w:rFonts w:hint="eastAsia"/>
+        </w:rPr>
+        <w:t>（我就琢磨着吧，这保存不还是需要当成局部变量压</w:t>
+      </w:r>
+      <w:proofErr w:type="gramStart"/>
+      <w:r>
+        <w:rPr>
+          <w:rFonts w:hint="eastAsia"/>
+        </w:rPr>
+        <w:t>栈</w:t>
+      </w:r>
+      <w:proofErr w:type="gramEnd"/>
+      <w:r>
+        <w:rPr>
+          <w:rFonts w:hint="eastAsia"/>
+        </w:rPr>
+        <w:t>么？我查看</w:t>
+      </w:r>
+      <w:proofErr w:type="spellStart"/>
+      <w:r>
+        <w:rPr>
+          <w:rFonts w:hint="eastAsia"/>
+        </w:rPr>
+        <w:t>gcc</w:t>
+      </w:r>
+      <w:proofErr w:type="spellEnd"/>
+      <w:r>
+        <w:rPr>
+          <w:rFonts w:hint="eastAsia"/>
+        </w:rPr>
+        <w:t>弄出来的</w:t>
+      </w:r>
+      <w:r>
+        <w:rPr>
+          <w:rFonts w:hint="eastAsia"/>
+        </w:rPr>
+        <w:t>汇编代码，都有个把</w:t>
+      </w:r>
+      <w:proofErr w:type="spellStart"/>
+      <w:r>
+        <w:rPr>
+          <w:rFonts w:hint="eastAsia"/>
+        </w:rPr>
+        <w:t>rdi</w:t>
+      </w:r>
+      <w:proofErr w:type="spellEnd"/>
+      <w:r>
+        <w:rPr>
+          <w:rFonts w:hint="eastAsia"/>
+        </w:rPr>
+        <w:t>里面的值（就是第一个参数）挪到</w:t>
+      </w:r>
+      <w:proofErr w:type="spellStart"/>
+      <w:r>
+        <w:rPr>
+          <w:rFonts w:hint="eastAsia"/>
+        </w:rPr>
+        <w:t>rbp</w:t>
+      </w:r>
+      <w:proofErr w:type="spellEnd"/>
+      <w:r>
+        <w:rPr>
+          <w:rFonts w:hint="eastAsia"/>
+        </w:rPr>
+        <w:t>减去某个常数（就是</w:t>
+      </w:r>
+      <w:proofErr w:type="gramStart"/>
+      <w:r>
+        <w:rPr>
+          <w:rFonts w:hint="eastAsia"/>
+        </w:rPr>
+        <w:t>栈</w:t>
+      </w:r>
+      <w:proofErr w:type="gramEnd"/>
+      <w:r>
+        <w:rPr>
+          <w:rFonts w:hint="eastAsia"/>
+        </w:rPr>
+        <w:t>上面）的操作，</w:t>
+      </w:r>
+      <w:r>
+        <w:rPr>
+          <w:rFonts w:hint="eastAsia"/>
+        </w:rPr>
+        <w:t>而如果，这保存的值是不需要的，那当然不需要挪到</w:t>
+      </w:r>
+      <w:proofErr w:type="gramStart"/>
+      <w:r>
+        <w:rPr>
+          <w:rFonts w:hint="eastAsia"/>
+        </w:rPr>
+        <w:t>栈</w:t>
+      </w:r>
+      <w:proofErr w:type="gramEnd"/>
+      <w:r>
+        <w:rPr>
+          <w:rFonts w:hint="eastAsia"/>
+        </w:rPr>
+        <w:t>上面，但这样一来，就会被优化掉，</w:t>
+      </w:r>
+      <w:r>
+        <w:rPr>
+          <w:rFonts w:hint="eastAsia"/>
+        </w:rPr>
+        <w:t>并不明白这样做的意义在哪里）</w:t>
+      </w:r>
+    </w:p>
+    <w:p>
+      <w:pPr>
+        <w:pStyle w:val="a4"/>
+        <w:ind w:left="420" w:firstLineChars="0"/>
+        <w:rPr>
+          <w:rFonts w:hint="eastAsia"/>
+        </w:rPr>
+      </w:pPr>
+    </w:p>
+    <w:p>
+      <w:pPr>
+        <w:pStyle w:val="a4"/>
+        <w:ind w:left="420" w:firstLineChars="0"/>
+        <w:rPr>
+          <w:rFonts w:hint="eastAsia"/>
+        </w:rPr>
+      </w:pPr>
+      <w:r>
+        <w:rPr>
+          <w:rFonts w:hint="eastAsia"/>
+        </w:rPr>
+        <w:t>在数据结构的表示上面，因为调用库函数的话必须和</w:t>
+      </w:r>
+      <w:r>
+        <w:rPr>
+          <w:rFonts w:hint="eastAsia"/>
+        </w:rPr>
+        <w:t>ABI</w:t>
+      </w:r>
+      <w:r>
+        <w:rPr>
+          <w:rFonts w:hint="eastAsia"/>
+        </w:rPr>
+        <w:t>相对应，因此，</w:t>
+      </w:r>
+      <w:r>
+        <w:rPr>
+          <w:rFonts w:hint="eastAsia"/>
+        </w:rPr>
+        <w:t>还是要在函数的结构体</w:t>
+      </w:r>
+      <w:r>
+        <w:rPr>
+          <w:rFonts w:hint="eastAsia"/>
+        </w:rPr>
+        <w:t>中声明</w:t>
+      </w:r>
+      <w:r>
+        <w:rPr>
+          <w:rFonts w:hint="eastAsia"/>
+        </w:rPr>
+        <w:t>其使用的调用约定。</w:t>
+      </w:r>
+    </w:p>
+    <w:p>
+      <w:pPr>
+        <w:pStyle w:val="a4"/>
+        <w:ind w:left="420" w:firstLineChars="0"/>
+        <w:rPr>
+          <w:rFonts w:hint="eastAsia"/>
+        </w:rPr>
+      </w:pPr>
+      <w:r>
+        <w:rPr>
+          <w:rFonts w:hint="eastAsia"/>
+        </w:rPr>
+        <w:t>并且，在使用函数调用的时候，需要进行函数调用约定的检查，看看</w:t>
+      </w:r>
+      <w:r>
+        <w:rPr>
+          <w:rFonts w:hint="eastAsia"/>
+        </w:rPr>
+        <w:t>caller</w:t>
+      </w:r>
+      <w:r>
+        <w:rPr>
+          <w:rFonts w:hint="eastAsia"/>
+        </w:rPr>
+        <w:t>和</w:t>
+      </w:r>
+      <w:proofErr w:type="spellStart"/>
+      <w:r>
+        <w:rPr>
+          <w:rFonts w:hint="eastAsia"/>
+        </w:rPr>
+        <w:t>callee</w:t>
+      </w:r>
+      <w:proofErr w:type="spellEnd"/>
+      <w:r>
+        <w:rPr>
+          <w:rFonts w:hint="eastAsia"/>
+        </w:rPr>
+        <w:t>的调用约定是否相同</w:t>
+      </w:r>
+      <w:r>
+        <w:rPr>
+          <w:rFonts w:hint="eastAsia"/>
+        </w:rPr>
+        <w:t>。</w:t>
+      </w:r>
+    </w:p>
+    <w:p>
+      <w:pPr>
+        <w:pStyle w:val="a4"/>
+        <w:ind w:left="420" w:firstLineChars="0"/>
+      </w:pPr>
+      <w:r>
+        <w:rPr>
+          <w:rFonts w:hint="eastAsia"/>
+        </w:rPr>
+        <w:t>为了不在后面的分析中出什么</w:t>
+      </w:r>
+      <w:proofErr w:type="gramStart"/>
+      <w:r>
+        <w:rPr>
+          <w:rFonts w:hint="eastAsia"/>
+        </w:rPr>
+        <w:t>幺</w:t>
+      </w:r>
+      <w:proofErr w:type="gramEnd"/>
+      <w:r>
+        <w:rPr>
+          <w:rFonts w:hint="eastAsia"/>
+        </w:rPr>
+        <w:t>蛾子，我增加了一个</w:t>
+      </w:r>
+      <w:proofErr w:type="spellStart"/>
+      <w:r>
+        <w:rPr>
+          <w:rFonts w:hint="eastAsia"/>
+        </w:rPr>
+        <w:t>recv</w:t>
+      </w:r>
+      <w:proofErr w:type="spellEnd"/>
+      <w:r>
+        <w:rPr>
+          <w:rFonts w:hint="eastAsia"/>
+        </w:rPr>
+        <w:t>指令，其含义就是在</w:t>
+      </w:r>
+      <w:proofErr w:type="gramStart"/>
+      <w:r>
+        <w:rPr>
+          <w:rFonts w:hint="eastAsia"/>
+        </w:rPr>
+        <w:t>栈</w:t>
+      </w:r>
+      <w:proofErr w:type="gramEnd"/>
+      <w:r>
+        <w:rPr>
+          <w:rFonts w:hint="eastAsia"/>
+        </w:rPr>
+        <w:t>上面压</w:t>
+      </w:r>
+      <w:proofErr w:type="gramStart"/>
+      <w:r>
+        <w:rPr>
+          <w:rFonts w:hint="eastAsia"/>
+        </w:rPr>
+        <w:t>栈</w:t>
+      </w:r>
+      <w:proofErr w:type="gramEnd"/>
+      <w:r>
+        <w:rPr>
+          <w:rFonts w:hint="eastAsia"/>
+        </w:rPr>
+        <w:t>一个收到的参数，并依照对应的调用约定将值赋值给他。</w:t>
+      </w:r>
+      <w:r>
+        <w:rPr>
+          <w:rFonts w:hint="eastAsia"/>
+        </w:rPr>
+        <w:t>他虽然会使用固定的某个寄存器作为入参</w:t>
+      </w:r>
+      <w:r>
+        <w:rPr>
+          <w:rFonts w:hint="eastAsia"/>
+        </w:rPr>
+        <w:t>，但是在后面分析中，是</w:t>
+      </w:r>
+      <w:proofErr w:type="gramStart"/>
+      <w:r>
+        <w:rPr>
+          <w:rFonts w:hint="eastAsia"/>
+        </w:rPr>
+        <w:t>当做</w:t>
+      </w:r>
+      <w:proofErr w:type="gramEnd"/>
+      <w:r>
+        <w:rPr>
+          <w:rFonts w:hint="eastAsia"/>
+        </w:rPr>
+        <w:t>和</w:t>
+      </w:r>
+      <w:proofErr w:type="spellStart"/>
+      <w:r>
+        <w:rPr>
+          <w:rFonts w:hint="eastAsia"/>
+        </w:rPr>
+        <w:t>alloca</w:t>
+      </w:r>
+      <w:proofErr w:type="spellEnd"/>
+      <w:r>
+        <w:rPr>
+          <w:rFonts w:hint="eastAsia"/>
+        </w:rPr>
+        <w:t>一样的</w:t>
+      </w:r>
+      <w:r>
+        <w:rPr>
+          <w:rFonts w:hint="eastAsia"/>
+        </w:rPr>
+        <w:t>terminal</w:t>
+      </w:r>
+      <w:r>
+        <w:rPr>
+          <w:rFonts w:hint="eastAsia"/>
+        </w:rPr>
+        <w:t>节点</w:t>
+      </w:r>
+      <w:r>
+        <w:rPr>
+          <w:rFonts w:hint="eastAsia"/>
+        </w:rPr>
+        <w:t>来使用的。</w:t>
+      </w:r>
     </w:p>
     <w:sectPr>
       <w:pgSz w:w="11906" w:h="16838"/>
@@ -5916,6 +9385,92 @@
 <file path=word/numbering.xml><?xml version="1.0" encoding="utf-8"?>
 <w:numbering xmlns:ve="http://schemas.openxmlformats.org/markup-compatibility/2006" xmlns:o="urn:schemas-microsoft-com:office:office" xmlns:r="http://schemas.openxmlformats.org/officeDocument/2006/relationships" xmlns:m="http://schemas.openxmlformats.org/officeDocument/2006/math" xmlns:v="urn:schemas-microsoft-com:vml" xmlns:wp="http://schemas.openxmlformats.org/drawingml/2006/wordprocessingDrawing" xmlns:w10="urn:schemas-microsoft-com:office:word" xmlns:w="http://schemas.openxmlformats.org/wordprocessingml/2006/main" xmlns:wne="http://schemas.microsoft.com/office/word/2006/wordml">
   <w:abstractNum w:abstractNumId="0">
+    <w:nsid w:val="0FDC1E2E"/>
+    <w:multiLevelType w:val="hybridMultilevel"/>
+    <w:tmpl w:val="34004C42"/>
+    <w:lvl w:ilvl="0" w:tplc="04090019">
+      <w:start w:val="1"/>
+      <w:numFmt w:val="lowerLetter"/>
+      <w:lvlText w:val="%1)"/>
+      <w:lvlJc w:val="left"/>
+      <w:pPr>
+        <w:ind w:left="840" w:hanging="420"/>
+      </w:pPr>
+    </w:lvl>
+    <w:lvl w:ilvl="1" w:tplc="04090019" w:tentative="1">
+      <w:start w:val="1"/>
+      <w:numFmt w:val="lowerLetter"/>
+      <w:lvlText w:val="%2)"/>
+      <w:lvlJc w:val="left"/>
+      <w:pPr>
+        <w:ind w:left="1260" w:hanging="420"/>
+      </w:pPr>
+    </w:lvl>
+    <w:lvl w:ilvl="2" w:tplc="0409001B" w:tentative="1">
+      <w:start w:val="1"/>
+      <w:numFmt w:val="lowerRoman"/>
+      <w:lvlText w:val="%3."/>
+      <w:lvlJc w:val="right"/>
+      <w:pPr>
+        <w:ind w:left="1680" w:hanging="420"/>
+      </w:pPr>
+    </w:lvl>
+    <w:lvl w:ilvl="3" w:tplc="0409000F" w:tentative="1">
+      <w:start w:val="1"/>
+      <w:numFmt w:val="decimal"/>
+      <w:lvlText w:val="%4."/>
+      <w:lvlJc w:val="left"/>
+      <w:pPr>
+        <w:ind w:left="2100" w:hanging="420"/>
+      </w:pPr>
+    </w:lvl>
+    <w:lvl w:ilvl="4" w:tplc="04090019" w:tentative="1">
+      <w:start w:val="1"/>
+      <w:numFmt w:val="lowerLetter"/>
+      <w:lvlText w:val="%5)"/>
+      <w:lvlJc w:val="left"/>
+      <w:pPr>
+        <w:ind w:left="2520" w:hanging="420"/>
+      </w:pPr>
+    </w:lvl>
+    <w:lvl w:ilvl="5" w:tplc="0409001B" w:tentative="1">
+      <w:start w:val="1"/>
+      <w:numFmt w:val="lowerRoman"/>
+      <w:lvlText w:val="%6."/>
+      <w:lvlJc w:val="right"/>
+      <w:pPr>
+        <w:ind w:left="2940" w:hanging="420"/>
+      </w:pPr>
+    </w:lvl>
+    <w:lvl w:ilvl="6" w:tplc="0409000F" w:tentative="1">
+      <w:start w:val="1"/>
+      <w:numFmt w:val="decimal"/>
+      <w:lvlText w:val="%7."/>
+      <w:lvlJc w:val="left"/>
+      <w:pPr>
+        <w:ind w:left="3360" w:hanging="420"/>
+      </w:pPr>
+    </w:lvl>
+    <w:lvl w:ilvl="7" w:tplc="04090019" w:tentative="1">
+      <w:start w:val="1"/>
+      <w:numFmt w:val="lowerLetter"/>
+      <w:lvlText w:val="%8)"/>
+      <w:lvlJc w:val="left"/>
+      <w:pPr>
+        <w:ind w:left="3780" w:hanging="420"/>
+      </w:pPr>
+    </w:lvl>
+    <w:lvl w:ilvl="8" w:tplc="0409001B" w:tentative="1">
+      <w:start w:val="1"/>
+      <w:numFmt w:val="lowerRoman"/>
+      <w:lvlText w:val="%9."/>
+      <w:lvlJc w:val="right"/>
+      <w:pPr>
+        <w:ind w:left="4200" w:hanging="420"/>
+      </w:pPr>
+    </w:lvl>
+  </w:abstractNum>
+  <w:abstractNum w:abstractNumId="1">
     <w:nsid w:val="5900182A"/>
     <w:multiLevelType w:val="hybridMultilevel"/>
     <w:tmpl w:val="3CDE6EAA"/>
@@ -6028,7 +9583,7 @@
       </w:rPr>
     </w:lvl>
   </w:abstractNum>
-  <w:abstractNum w:abstractNumId="1">
+  <w:abstractNum w:abstractNumId="2">
     <w:nsid w:val="712329DC"/>
     <w:multiLevelType w:val="hybridMultilevel"/>
     <w:tmpl w:val="6CBCF2E6"/>
@@ -6115,10 +9670,13 @@
     </w:lvl>
   </w:abstractNum>
   <w:num w:numId="1">
-    <w:abstractNumId w:val="0"/>
+    <w:abstractNumId w:val="1"/>
   </w:num>
   <w:num w:numId="2">
-    <w:abstractNumId w:val="1"/>
+    <w:abstractNumId w:val="2"/>
+  </w:num>
+  <w:num w:numId="3">
+    <w:abstractNumId w:val="0"/>
   </w:num>
 </w:numbering>
 </file>

</xml_diff>

<commit_message>
keep working symbol bind
</commit_message>
<xml_diff>
--- a/doc/语法制导翻译和中间表示IR.docx
+++ b/doc/语法制导翻译和中间表示IR.docx
@@ -1370,11 +1370,6 @@
             <w:tcW w:w="2130" w:type="dxa"/>
           </w:tcPr>
           <w:p>
-            <w:pPr>
-              <w:rPr>
-                <w:rFonts w:hint="eastAsia"/>
-              </w:rPr>
-            </w:pPr>
             <w:proofErr w:type="spellStart"/>
             <w:r>
               <w:t>R</w:t>
@@ -1403,11 +1398,6 @@
             <w:tcW w:w="2131" w:type="dxa"/>
           </w:tcPr>
           <w:p>
-            <w:pPr>
-              <w:rPr>
-                <w:rFonts w:hint="eastAsia"/>
-              </w:rPr>
-            </w:pPr>
             <w:r>
               <w:rPr>
                 <w:rFonts w:hint="eastAsia"/>
@@ -1434,13 +1424,7 @@
           <w:tcPr>
             <w:tcW w:w="2131" w:type="dxa"/>
           </w:tcPr>
-          <w:p>
-            <w:pPr>
-              <w:rPr>
-                <w:rFonts w:hint="eastAsia"/>
-              </w:rPr>
-            </w:pPr>
-          </w:p>
+          <w:p/>
         </w:tc>
       </w:tr>
       <w:tr>
@@ -5175,11 +5159,6 @@
       </w:tr>
     </w:tbl>
     <w:p>
-      <w:pPr>
-        <w:rPr>
-          <w:rFonts w:hint="eastAsia"/>
-        </w:rPr>
-      </w:pPr>
       <w:r>
         <w:rPr>
           <w:rFonts w:hint="eastAsia"/>
@@ -5188,11 +5167,6 @@
       </w:r>
     </w:p>
     <w:p>
-      <w:pPr>
-        <w:rPr>
-          <w:rFonts w:hint="eastAsia"/>
-        </w:rPr>
-      </w:pPr>
       <w:r>
         <w:rPr>
           <w:rFonts w:hint="eastAsia"/>
@@ -5236,11 +5210,6 @@
             <w:shd w:val="clear" w:color="auto" w:fill="C4BC96" w:themeFill="background2" w:themeFillShade="BF"/>
           </w:tcPr>
           <w:p>
-            <w:pPr>
-              <w:rPr>
-                <w:rFonts w:hint="eastAsia"/>
-              </w:rPr>
-            </w:pPr>
             <w:r>
               <w:t>%</w:t>
             </w:r>
@@ -5259,9 +5228,6 @@
     <w:p>
       <w:pPr>
         <w:ind w:firstLine="420"/>
-        <w:rPr>
-          <w:rFonts w:hint="eastAsia"/>
-        </w:rPr>
       </w:pPr>
       <w:r>
         <w:rPr>
@@ -6322,9 +6288,6 @@
           <w:numId w:val="3"/>
         </w:numPr>
         <w:ind w:firstLineChars="0"/>
-        <w:rPr>
-          <w:rFonts w:hint="eastAsia"/>
-        </w:rPr>
       </w:pPr>
       <w:r>
         <w:rPr>
@@ -6389,6 +6352,9 @@
     <w:p>
       <w:pPr>
         <w:ind w:left="420" w:firstLine="420"/>
+        <w:rPr>
+          <w:rFonts w:hint="eastAsia"/>
+        </w:rPr>
       </w:pPr>
       <w:r>
         <w:rPr>
@@ -6547,6 +6513,630 @@
           <w:rFonts w:hint="eastAsia"/>
         </w:rPr>
         <w:t>）</w:t>
+      </w:r>
+    </w:p>
+    <w:p>
+      <w:pPr>
+        <w:ind w:left="420" w:firstLine="420"/>
+        <w:rPr>
+          <w:rFonts w:hint="eastAsia"/>
+        </w:rPr>
+      </w:pPr>
+      <w:r>
+        <w:rPr>
+          <w:rFonts w:hint="eastAsia"/>
+        </w:rPr>
+        <w:t>对于这部分的判定，</w:t>
+      </w:r>
+      <w:r>
+        <w:rPr>
+          <w:rFonts w:hint="eastAsia"/>
+        </w:rPr>
+        <w:t>则是根据符号表来进行。</w:t>
+      </w:r>
+    </w:p>
+    <w:p>
+      <w:pPr>
+        <w:ind w:left="420" w:firstLine="420"/>
+        <w:rPr>
+          <w:rFonts w:hint="eastAsia"/>
+        </w:rPr>
+      </w:pPr>
+      <w:r>
+        <w:rPr>
+          <w:rFonts w:hint="eastAsia"/>
+        </w:rPr>
+        <w:t>这里需要注意一点，关于</w:t>
+      </w:r>
+      <w:r>
+        <w:rPr>
+          <w:rFonts w:hint="eastAsia"/>
+        </w:rPr>
+        <w:t>linkage</w:t>
+      </w:r>
+      <w:r>
+        <w:rPr>
+          <w:rFonts w:hint="eastAsia"/>
+        </w:rPr>
+        <w:t>，首先是解析语法树的时候，</w:t>
+      </w:r>
+      <w:r>
+        <w:rPr>
+          <w:rFonts w:hint="eastAsia"/>
+        </w:rPr>
+        <w:t>type</w:t>
+      </w:r>
+      <w:r>
+        <w:rPr>
+          <w:rFonts w:hint="eastAsia"/>
+        </w:rPr>
+        <w:t>向量里面存放了修饰类型，包括了</w:t>
+      </w:r>
+      <w:r>
+        <w:rPr>
+          <w:rFonts w:hint="eastAsia"/>
+        </w:rPr>
+        <w:t>linkage</w:t>
+      </w:r>
+      <w:r>
+        <w:rPr>
+          <w:rFonts w:hint="eastAsia"/>
+        </w:rPr>
+        <w:t>的设定，但是在</w:t>
+      </w:r>
+      <w:proofErr w:type="spellStart"/>
+      <w:r>
+        <w:rPr>
+          <w:rFonts w:hint="eastAsia"/>
+        </w:rPr>
+        <w:t>declarator</w:t>
+      </w:r>
+      <w:proofErr w:type="spellEnd"/>
+      <w:r>
+        <w:rPr>
+          <w:rFonts w:hint="eastAsia"/>
+        </w:rPr>
+        <w:t>的解析过程中，其又被具体指定为</w:t>
+      </w:r>
+      <w:r>
+        <w:rPr>
+          <w:rFonts w:hint="eastAsia"/>
+        </w:rPr>
+        <w:t>external internal</w:t>
+      </w:r>
+      <w:r>
+        <w:rPr>
+          <w:rFonts w:hint="eastAsia"/>
+        </w:rPr>
+        <w:t>和</w:t>
+      </w:r>
+      <w:r>
+        <w:rPr>
+          <w:rFonts w:hint="eastAsia"/>
+        </w:rPr>
+        <w:t>none</w:t>
+      </w:r>
+      <w:r>
+        <w:rPr>
+          <w:rFonts w:hint="eastAsia"/>
+        </w:rPr>
+        <w:t>三种类型，这是不矛盾的</w:t>
+      </w:r>
+      <w:r>
+        <w:rPr>
+          <w:rFonts w:hint="eastAsia"/>
+        </w:rPr>
+        <w:t>，并且在这里，都需要考虑进来（当然理论上使用</w:t>
+      </w:r>
+      <w:r>
+        <w:rPr>
+          <w:rFonts w:hint="eastAsia"/>
+        </w:rPr>
+        <w:t>define</w:t>
+      </w:r>
+      <w:r>
+        <w:rPr>
+          <w:rFonts w:hint="eastAsia"/>
+        </w:rPr>
+        <w:t>和</w:t>
+      </w:r>
+      <w:r>
+        <w:rPr>
+          <w:rFonts w:hint="eastAsia"/>
+        </w:rPr>
+        <w:t>declare</w:t>
+      </w:r>
+      <w:r>
+        <w:rPr>
+          <w:rFonts w:hint="eastAsia"/>
+        </w:rPr>
+        <w:t>两个字段应该也行吧）。对于声明了</w:t>
+      </w:r>
+      <w:r>
+        <w:rPr>
+          <w:rFonts w:hint="eastAsia"/>
+        </w:rPr>
+        <w:t>extern</w:t>
+      </w:r>
+      <w:r>
+        <w:rPr>
+          <w:rFonts w:hint="eastAsia"/>
+        </w:rPr>
+        <w:t>的，仅仅只是声明，而不是定义，但这个符号本身会有一个</w:t>
+      </w:r>
+      <w:r>
+        <w:rPr>
+          <w:rFonts w:hint="eastAsia"/>
+        </w:rPr>
+        <w:t>external</w:t>
+      </w:r>
+      <w:r>
+        <w:rPr>
+          <w:rFonts w:hint="eastAsia"/>
+        </w:rPr>
+        <w:t>的</w:t>
+      </w:r>
+      <w:r>
+        <w:rPr>
+          <w:rFonts w:hint="eastAsia"/>
+        </w:rPr>
+        <w:t>linkage</w:t>
+      </w:r>
+      <w:r>
+        <w:rPr>
+          <w:rFonts w:hint="eastAsia"/>
+        </w:rPr>
+        <w:t>。因此，在</w:t>
+      </w:r>
+      <w:r>
+        <w:rPr>
+          <w:rFonts w:hint="eastAsia"/>
+        </w:rPr>
+        <w:t>file</w:t>
+      </w:r>
+      <w:r>
+        <w:rPr>
+          <w:rFonts w:hint="eastAsia"/>
+        </w:rPr>
+        <w:t>作用域下面，声明了</w:t>
+      </w:r>
+      <w:r>
+        <w:rPr>
+          <w:rFonts w:hint="eastAsia"/>
+        </w:rPr>
+        <w:t>external</w:t>
+      </w:r>
+      <w:r>
+        <w:rPr>
+          <w:rFonts w:hint="eastAsia"/>
+        </w:rPr>
+        <w:t>的，在这个文件中是不需要考虑的</w:t>
+      </w:r>
+      <w:r>
+        <w:rPr>
+          <w:rFonts w:hint="eastAsia"/>
+        </w:rPr>
+        <w:t>。</w:t>
+      </w:r>
+      <w:r>
+        <w:rPr>
+          <w:rFonts w:hint="eastAsia"/>
+        </w:rPr>
+        <w:t>当然，</w:t>
+      </w:r>
+      <w:r>
+        <w:rPr>
+          <w:rFonts w:hint="eastAsia"/>
+        </w:rPr>
+        <w:t>block</w:t>
+      </w:r>
+      <w:r>
+        <w:rPr>
+          <w:rFonts w:hint="eastAsia"/>
+        </w:rPr>
+        <w:t>作用域下面则不同</w:t>
+      </w:r>
+      <w:r>
+        <w:rPr>
+          <w:rFonts w:hint="eastAsia"/>
+        </w:rPr>
+        <w:t>，虽然声明了</w:t>
+      </w:r>
+      <w:r>
+        <w:rPr>
+          <w:rFonts w:hint="eastAsia"/>
+        </w:rPr>
+        <w:t>extern</w:t>
+      </w:r>
+      <w:r>
+        <w:rPr>
+          <w:rFonts w:hint="eastAsia"/>
+        </w:rPr>
+        <w:t>，但是他可能是</w:t>
+      </w:r>
+      <w:r>
+        <w:rPr>
+          <w:rFonts w:hint="eastAsia"/>
+        </w:rPr>
+        <w:t>internal</w:t>
+      </w:r>
+      <w:r>
+        <w:rPr>
+          <w:rFonts w:hint="eastAsia"/>
+        </w:rPr>
+        <w:t>的</w:t>
+      </w:r>
+      <w:r>
+        <w:rPr>
+          <w:rFonts w:hint="eastAsia"/>
+        </w:rPr>
+        <w:t>linkage</w:t>
+      </w:r>
+      <w:r>
+        <w:rPr>
+          <w:rFonts w:hint="eastAsia"/>
+        </w:rPr>
+        <w:t>的，所以这两个字段都是有用的。</w:t>
+      </w:r>
+    </w:p>
+    <w:p>
+      <w:pPr>
+        <w:ind w:left="420" w:firstLine="420"/>
+        <w:rPr>
+          <w:rFonts w:hint="eastAsia"/>
+        </w:rPr>
+      </w:pPr>
+      <w:r>
+        <w:rPr>
+          <w:rFonts w:hint="eastAsia"/>
+        </w:rPr>
+        <w:t>对于这三类符号的判定。</w:t>
+      </w:r>
+    </w:p>
+    <w:p>
+      <w:pPr>
+        <w:ind w:left="420" w:firstLine="420"/>
+        <w:rPr>
+          <w:rFonts w:hint="eastAsia"/>
+        </w:rPr>
+      </w:pPr>
+      <w:r>
+        <w:rPr>
+          <w:rFonts w:hint="eastAsia"/>
+        </w:rPr>
+        <w:t>首先上面说了，如果是</w:t>
+      </w:r>
+      <w:r>
+        <w:rPr>
+          <w:rFonts w:hint="eastAsia"/>
+        </w:rPr>
+        <w:t>file</w:t>
+      </w:r>
+      <w:r>
+        <w:rPr>
+          <w:rFonts w:hint="eastAsia"/>
+        </w:rPr>
+        <w:t>作用域声明了</w:t>
+      </w:r>
+      <w:r>
+        <w:rPr>
+          <w:rFonts w:hint="eastAsia"/>
+        </w:rPr>
+        <w:t>extern</w:t>
+      </w:r>
+      <w:r>
+        <w:rPr>
+          <w:rFonts w:hint="eastAsia"/>
+        </w:rPr>
+        <w:t>或者</w:t>
+      </w:r>
+      <w:r>
+        <w:rPr>
+          <w:rFonts w:hint="eastAsia"/>
+        </w:rPr>
+        <w:t>extern thread local</w:t>
+      </w:r>
+      <w:r>
+        <w:rPr>
+          <w:rFonts w:hint="eastAsia"/>
+        </w:rPr>
+        <w:t>的，丢掉不管。</w:t>
+      </w:r>
+    </w:p>
+    <w:p>
+      <w:pPr>
+        <w:ind w:left="420" w:firstLine="420"/>
+        <w:rPr>
+          <w:rFonts w:hint="eastAsia"/>
+        </w:rPr>
+      </w:pPr>
+      <w:r>
+        <w:rPr>
+          <w:rFonts w:hint="eastAsia"/>
+        </w:rPr>
+        <w:t>其次</w:t>
+      </w:r>
+      <w:r>
+        <w:rPr>
+          <w:rFonts w:hint="eastAsia"/>
+        </w:rPr>
+        <w:t>，函数不管他，因为这是后面的代码段的部分。</w:t>
+      </w:r>
+    </w:p>
+    <w:p>
+      <w:pPr>
+        <w:ind w:left="420" w:firstLine="420"/>
+        <w:rPr>
+          <w:rFonts w:hint="eastAsia"/>
+        </w:rPr>
+      </w:pPr>
+      <w:r>
+        <w:rPr>
+          <w:rFonts w:hint="eastAsia"/>
+        </w:rPr>
+        <w:t>第三，剩下的部分，无论是哪个作用域，只要声明了</w:t>
+      </w:r>
+      <w:r>
+        <w:rPr>
+          <w:rFonts w:hint="eastAsia"/>
+        </w:rPr>
+        <w:t>thread local</w:t>
+      </w:r>
+      <w:r>
+        <w:rPr>
+          <w:rFonts w:hint="eastAsia"/>
+        </w:rPr>
+        <w:t>，那么就是</w:t>
+      </w:r>
+      <w:r>
+        <w:rPr>
+          <w:rFonts w:hint="eastAsia"/>
+        </w:rPr>
+        <w:t>thread</w:t>
+      </w:r>
+      <w:r>
+        <w:rPr>
+          <w:rFonts w:hint="eastAsia"/>
+        </w:rPr>
+        <w:t>存储位置</w:t>
+      </w:r>
+      <w:r>
+        <w:rPr>
+          <w:rFonts w:hint="eastAsia"/>
+        </w:rPr>
+        <w:t>，而且受到相关的初始化约束</w:t>
+      </w:r>
+      <w:r>
+        <w:rPr>
+          <w:rFonts w:hint="eastAsia"/>
+        </w:rPr>
+        <w:t>。</w:t>
+      </w:r>
+    </w:p>
+    <w:p>
+      <w:pPr>
+        <w:ind w:left="420" w:firstLine="420"/>
+        <w:rPr>
+          <w:rFonts w:hint="eastAsia"/>
+        </w:rPr>
+      </w:pPr>
+      <w:r>
+        <w:rPr>
+          <w:rFonts w:hint="eastAsia"/>
+        </w:rPr>
+        <w:t>第四，在</w:t>
+      </w:r>
+      <w:r>
+        <w:rPr>
+          <w:rFonts w:hint="eastAsia"/>
+        </w:rPr>
+        <w:t>file</w:t>
+      </w:r>
+      <w:r>
+        <w:rPr>
+          <w:rFonts w:hint="eastAsia"/>
+        </w:rPr>
+        <w:t>作用域下面的，都是全局静态数据区。</w:t>
+      </w:r>
+    </w:p>
+    <w:p>
+      <w:pPr>
+        <w:ind w:left="420" w:firstLine="420"/>
+        <w:rPr>
+          <w:rFonts w:hint="eastAsia"/>
+        </w:rPr>
+      </w:pPr>
+      <w:r>
+        <w:rPr>
+          <w:rFonts w:hint="eastAsia"/>
+        </w:rPr>
+        <w:t>第五</w:t>
+      </w:r>
+      <w:r>
+        <w:rPr>
+          <w:rFonts w:hint="eastAsia"/>
+        </w:rPr>
+        <w:t>，</w:t>
+      </w:r>
+      <w:r>
+        <w:rPr>
+          <w:rFonts w:hint="eastAsia"/>
+        </w:rPr>
+        <w:t>在</w:t>
+      </w:r>
+      <w:r>
+        <w:rPr>
+          <w:rFonts w:hint="eastAsia"/>
+        </w:rPr>
+        <w:t>block</w:t>
+      </w:r>
+      <w:r>
+        <w:rPr>
+          <w:rFonts w:hint="eastAsia"/>
+        </w:rPr>
+        <w:t>作用域下面，具有</w:t>
+      </w:r>
+      <w:r>
+        <w:rPr>
+          <w:rFonts w:hint="eastAsia"/>
+        </w:rPr>
+        <w:t>static</w:t>
+      </w:r>
+      <w:r>
+        <w:rPr>
+          <w:rFonts w:hint="eastAsia"/>
+        </w:rPr>
+        <w:t>声明的，是</w:t>
+      </w:r>
+      <w:proofErr w:type="gramStart"/>
+      <w:r>
+        <w:rPr>
+          <w:rFonts w:hint="eastAsia"/>
+        </w:rPr>
+        <w:t>当做</w:t>
+      </w:r>
+      <w:proofErr w:type="gramEnd"/>
+      <w:r>
+        <w:rPr>
+          <w:rFonts w:hint="eastAsia"/>
+        </w:rPr>
+        <w:t>全局静态数据区的内容的</w:t>
+      </w:r>
+    </w:p>
+    <w:p>
+      <w:pPr>
+        <w:ind w:left="420" w:firstLine="420"/>
+      </w:pPr>
+      <w:r>
+        <w:t>第六</w:t>
+      </w:r>
+      <w:r>
+        <w:rPr>
+          <w:rFonts w:hint="eastAsia"/>
+        </w:rPr>
+        <w:t>，</w:t>
+      </w:r>
+      <w:r>
+        <w:t>在</w:t>
+      </w:r>
+      <w:r>
+        <w:t>block</w:t>
+      </w:r>
+      <w:r>
+        <w:t>作用域下面</w:t>
+      </w:r>
+      <w:r>
+        <w:rPr>
+          <w:rFonts w:hint="eastAsia"/>
+        </w:rPr>
+        <w:t>，</w:t>
+      </w:r>
+      <w:r>
+        <w:t>具有</w:t>
+      </w:r>
+      <w:r>
+        <w:t>extern</w:t>
+      </w:r>
+      <w:r>
+        <w:t>声明的</w:t>
+      </w:r>
+      <w:r>
+        <w:rPr>
+          <w:rFonts w:hint="eastAsia"/>
+        </w:rPr>
+        <w:t>，</w:t>
+      </w:r>
+      <w:r>
+        <w:t>这玩意吧</w:t>
+      </w:r>
+      <w:r>
+        <w:rPr>
+          <w:rFonts w:hint="eastAsia"/>
+        </w:rPr>
+        <w:t>，</w:t>
+      </w:r>
+      <w:r>
+        <w:t>还得分情况</w:t>
+      </w:r>
+      <w:r>
+        <w:rPr>
+          <w:rFonts w:hint="eastAsia"/>
+        </w:rPr>
+        <w:t>，</w:t>
+      </w:r>
+      <w:r>
+        <w:rPr>
+          <w:rFonts w:hint="eastAsia"/>
+        </w:rPr>
+        <w:t>如果在外面的符号表中，找到了在外面定义的同名符号，那就和前一个一样，如果找不到，说明是在其他模块定义的</w:t>
+      </w:r>
+      <w:r>
+        <w:rPr>
+          <w:rFonts w:hint="eastAsia"/>
+        </w:rPr>
+        <w:t>。</w:t>
+      </w:r>
+      <w:r>
+        <w:rPr>
+          <w:rFonts w:hint="eastAsia"/>
+        </w:rPr>
+        <w:t>但是</w:t>
+      </w:r>
+      <w:r>
+        <w:rPr>
+          <w:rFonts w:hint="eastAsia"/>
+        </w:rPr>
+        <w:t>考虑到实际的实现，我让同一个符号表项，插入了不同的符号表，所以两者指向同一个符号表项内容</w:t>
+      </w:r>
+      <w:r>
+        <w:rPr>
+          <w:rFonts w:hint="eastAsia"/>
+        </w:rPr>
+        <w:t>，因此，首先看是否有已经存在的存储类型，有的话，就是这种情况，如果没有，说明不存在</w:t>
+      </w:r>
+      <w:r>
+        <w:rPr>
+          <w:rFonts w:hint="eastAsia"/>
+        </w:rPr>
+        <w:t>prior</w:t>
+      </w:r>
+      <w:r>
+        <w:rPr>
+          <w:rFonts w:hint="eastAsia"/>
+        </w:rPr>
+        <w:t>的符号，所以，在这里碰见</w:t>
+      </w:r>
+      <w:r>
+        <w:rPr>
+          <w:rFonts w:hint="eastAsia"/>
+        </w:rPr>
+        <w:t>extern</w:t>
+      </w:r>
+      <w:r>
+        <w:rPr>
+          <w:rFonts w:hint="eastAsia"/>
+        </w:rPr>
+        <w:t>，一定是别的文件里面的。另外</w:t>
+      </w:r>
+      <w:r>
+        <w:rPr>
+          <w:rFonts w:hint="eastAsia"/>
+        </w:rPr>
+        <w:t>，这里不能直接返回，因为是对</w:t>
+      </w:r>
+      <w:proofErr w:type="spellStart"/>
+      <w:r>
+        <w:rPr>
+          <w:rFonts w:hint="eastAsia"/>
+        </w:rPr>
+        <w:t>declarator</w:t>
+      </w:r>
+      <w:proofErr w:type="spellEnd"/>
+      <w:r>
+        <w:rPr>
+          <w:rFonts w:hint="eastAsia"/>
+        </w:rPr>
+        <w:t>列表里面的东西都需要做一个查询。</w:t>
       </w:r>
     </w:p>
     <w:p>
@@ -6625,9 +7215,6 @@
           <w:numId w:val="3"/>
         </w:numPr>
         <w:ind w:firstLineChars="0"/>
-        <w:rPr>
-          <w:rFonts w:hint="eastAsia"/>
-        </w:rPr>
       </w:pPr>
       <w:r>
         <w:rPr>
@@ -6710,6 +7297,7 @@
         <w:rPr>
           <w:rFonts w:hint="eastAsia"/>
         </w:rPr>
+        <w:lastRenderedPageBreak/>
         <w:t>目标平台寄存器和可选指令集</w:t>
       </w:r>
     </w:p>
@@ -6996,9 +7584,6 @@
       <w:pPr>
         <w:pStyle w:val="a4"/>
         <w:ind w:left="420" w:firstLineChars="0" w:firstLine="0"/>
-        <w:rPr>
-          <w:rFonts w:hint="eastAsia"/>
-        </w:rPr>
       </w:pPr>
       <w:hyperlink r:id="rId7" w:history="1">
         <w:r>
@@ -7225,14 +7810,7 @@
         <w:rPr>
           <w:rFonts w:hint="eastAsia"/>
         </w:rPr>
-        <w:t>动态链是直接调用当前活动栈帧的一个调用链，指向上一个调用者，我认为没什么</w:t>
-      </w:r>
-      <w:r>
-        <w:rPr>
-          <w:rFonts w:hint="eastAsia"/>
-        </w:rPr>
-        <w:lastRenderedPageBreak/>
-        <w:t>好说的，看过</w:t>
+        <w:t>动态链是直接调用当前活动栈帧的一个调用链，指向上一个调用者，我认为没什么好说的，看过</w:t>
       </w:r>
       <w:r>
         <w:rPr>
@@ -7368,18 +7946,12 @@
       <w:pPr>
         <w:pStyle w:val="a4"/>
         <w:ind w:left="420" w:firstLineChars="0"/>
-        <w:rPr>
-          <w:rFonts w:hint="eastAsia"/>
-        </w:rPr>
       </w:pPr>
     </w:p>
     <w:p>
       <w:pPr>
         <w:pStyle w:val="a4"/>
         <w:ind w:left="420" w:firstLineChars="0"/>
-        <w:rPr>
-          <w:rFonts w:hint="eastAsia"/>
-        </w:rPr>
       </w:pPr>
       <w:r>
         <w:rPr>
@@ -7439,9 +8011,6 @@
       <w:pPr>
         <w:pStyle w:val="a4"/>
         <w:ind w:left="420" w:firstLineChars="0"/>
-        <w:rPr>
-          <w:rFonts w:hint="eastAsia"/>
-        </w:rPr>
       </w:pPr>
       <w:r>
         <w:rPr>
@@ -7574,9 +8143,6 @@
       <w:pPr>
         <w:pStyle w:val="a4"/>
         <w:ind w:left="420" w:firstLineChars="0"/>
-        <w:rPr>
-          <w:rFonts w:hint="eastAsia"/>
-        </w:rPr>
       </w:pPr>
       <w:r>
         <w:t>E</w:t>
@@ -7666,9 +8232,6 @@
       <w:pPr>
         <w:pStyle w:val="a4"/>
         <w:ind w:left="420" w:firstLineChars="0"/>
-        <w:rPr>
-          <w:rFonts w:hint="eastAsia"/>
-        </w:rPr>
       </w:pPr>
       <w:proofErr w:type="spellStart"/>
       <w:r>
@@ -7692,9 +8255,6 @@
       <w:pPr>
         <w:pStyle w:val="a4"/>
         <w:ind w:left="420" w:firstLineChars="0"/>
-        <w:rPr>
-          <w:rFonts w:hint="eastAsia"/>
-        </w:rPr>
       </w:pPr>
       <w:r>
         <w:rPr>
@@ -7707,14 +8267,12 @@
       <w:pPr>
         <w:pStyle w:val="a4"/>
         <w:ind w:left="420" w:firstLineChars="0"/>
-        <w:rPr>
-          <w:rFonts w:hint="eastAsia"/>
-        </w:rPr>
-      </w:pPr>
-      <w:r>
-        <w:rPr>
-          <w:rFonts w:hint="eastAsia"/>
-        </w:rPr>
+      </w:pPr>
+      <w:r>
+        <w:rPr>
+          <w:rFonts w:hint="eastAsia"/>
+        </w:rPr>
+        <w:lastRenderedPageBreak/>
         <w:t>这玩意数量太多了，自己去看</w:t>
       </w:r>
       <w:r>
@@ -7766,9 +8324,6 @@
       <w:pPr>
         <w:pStyle w:val="a4"/>
         <w:ind w:left="420" w:firstLineChars="0"/>
-        <w:rPr>
-          <w:rFonts w:hint="eastAsia"/>
-        </w:rPr>
       </w:pPr>
       <w:r>
         <w:rPr>
@@ -7837,9 +8392,6 @@
       <w:pPr>
         <w:pStyle w:val="a4"/>
         <w:ind w:left="420" w:firstLineChars="0"/>
-        <w:rPr>
-          <w:rFonts w:hint="eastAsia"/>
-        </w:rPr>
       </w:pPr>
       <w:proofErr w:type="spellStart"/>
       <w:r>
@@ -7924,9 +8476,6 @@
       <w:pPr>
         <w:pStyle w:val="a4"/>
         <w:ind w:left="420" w:firstLineChars="0"/>
-        <w:rPr>
-          <w:rFonts w:hint="eastAsia"/>
-        </w:rPr>
       </w:pPr>
       <w:r>
         <w:rPr>
@@ -7939,9 +8488,6 @@
       <w:pPr>
         <w:pStyle w:val="a4"/>
         <w:ind w:left="420" w:firstLineChars="0"/>
-        <w:rPr>
-          <w:rFonts w:hint="eastAsia"/>
-        </w:rPr>
       </w:pPr>
       <w:proofErr w:type="spellStart"/>
       <w:r>
@@ -8121,9 +8667,6 @@
       <w:pPr>
         <w:pStyle w:val="a4"/>
         <w:ind w:left="420" w:firstLineChars="0"/>
-        <w:rPr>
-          <w:rFonts w:hint="eastAsia"/>
-        </w:rPr>
       </w:pPr>
       <w:r>
         <w:t>Microsoft</w:t>
@@ -8313,9 +8856,6 @@
       <w:pPr>
         <w:pStyle w:val="a4"/>
         <w:ind w:left="420" w:firstLineChars="0"/>
-        <w:rPr>
-          <w:rFonts w:hint="eastAsia"/>
-        </w:rPr>
       </w:pPr>
       <w:hyperlink r:id="rId8" w:history="1">
         <w:r>
@@ -8330,9 +8870,6 @@
       <w:pPr>
         <w:pStyle w:val="a4"/>
         <w:ind w:left="420" w:firstLineChars="0"/>
-        <w:rPr>
-          <w:rFonts w:hint="eastAsia"/>
-        </w:rPr>
       </w:pPr>
       <w:r>
         <w:rPr>
@@ -8373,9 +8910,6 @@
       <w:pPr>
         <w:pStyle w:val="a4"/>
         <w:ind w:left="420" w:firstLineChars="0"/>
-        <w:rPr>
-          <w:rFonts w:hint="eastAsia"/>
-        </w:rPr>
       </w:pPr>
       <w:r>
         <w:t>S</w:t>
@@ -8599,9 +9133,6 @@
       <w:pPr>
         <w:pStyle w:val="a4"/>
         <w:ind w:left="420" w:firstLineChars="0"/>
-        <w:rPr>
-          <w:rFonts w:hint="eastAsia"/>
-        </w:rPr>
       </w:pPr>
       <w:r>
         <w:rPr>
@@ -8626,9 +9157,6 @@
       <w:pPr>
         <w:pStyle w:val="a4"/>
         <w:ind w:left="420" w:firstLineChars="0"/>
-        <w:rPr>
-          <w:rFonts w:hint="eastAsia"/>
-        </w:rPr>
       </w:pPr>
       <w:r>
         <w:rPr>
@@ -8667,9 +9195,6 @@
       <w:pPr>
         <w:pStyle w:val="a4"/>
         <w:ind w:left="420" w:firstLineChars="0"/>
-        <w:rPr>
-          <w:rFonts w:hint="eastAsia"/>
-        </w:rPr>
       </w:pPr>
       <w:r>
         <w:rPr>
@@ -8694,9 +9219,6 @@
       <w:pPr>
         <w:pStyle w:val="a4"/>
         <w:ind w:left="420" w:firstLineChars="0"/>
-        <w:rPr>
-          <w:rFonts w:hint="eastAsia"/>
-        </w:rPr>
       </w:pPr>
       <w:proofErr w:type="spellStart"/>
       <w:r>
@@ -8744,9 +9266,6 @@
       <w:pPr>
         <w:pStyle w:val="a4"/>
         <w:ind w:left="420" w:firstLineChars="0"/>
-        <w:rPr>
-          <w:rFonts w:hint="eastAsia"/>
-        </w:rPr>
       </w:pPr>
       <w:hyperlink r:id="rId9" w:history="1">
         <w:r>
@@ -8767,9 +9286,6 @@
       <w:pPr>
         <w:pStyle w:val="a4"/>
         <w:ind w:left="420" w:firstLineChars="0"/>
-        <w:rPr>
-          <w:rFonts w:hint="eastAsia"/>
-        </w:rPr>
       </w:pPr>
       <w:r>
         <w:rPr>
@@ -8824,18 +9340,12 @@
       <w:pPr>
         <w:pStyle w:val="a4"/>
         <w:ind w:left="420" w:firstLineChars="0"/>
-        <w:rPr>
-          <w:rFonts w:hint="eastAsia"/>
-        </w:rPr>
       </w:pPr>
     </w:p>
     <w:p>
       <w:pPr>
         <w:pStyle w:val="a4"/>
         <w:ind w:left="420" w:firstLineChars="0"/>
-        <w:rPr>
-          <w:rFonts w:hint="eastAsia"/>
-        </w:rPr>
       </w:pPr>
       <w:r>
         <w:rPr>
@@ -8874,9 +9384,6 @@
       <w:pPr>
         <w:pStyle w:val="a4"/>
         <w:ind w:left="420" w:firstLineChars="0"/>
-        <w:rPr>
-          <w:rFonts w:hint="eastAsia"/>
-        </w:rPr>
       </w:pPr>
       <w:r>
         <w:rPr>
@@ -8943,9 +9450,6 @@
       <w:pPr>
         <w:pStyle w:val="a4"/>
         <w:ind w:left="420" w:firstLineChars="0"/>
-        <w:rPr>
-          <w:rFonts w:hint="eastAsia"/>
-        </w:rPr>
       </w:pPr>
       <w:r>
         <w:rPr>
@@ -9000,9 +9504,6 @@
       <w:pPr>
         <w:pStyle w:val="a4"/>
         <w:ind w:left="420" w:firstLineChars="0"/>
-        <w:rPr>
-          <w:rFonts w:hint="eastAsia"/>
-        </w:rPr>
       </w:pPr>
       <w:r>
         <w:rPr>
@@ -9149,18 +9650,12 @@
       <w:pPr>
         <w:pStyle w:val="a4"/>
         <w:ind w:left="420" w:firstLineChars="0"/>
-        <w:rPr>
-          <w:rFonts w:hint="eastAsia"/>
-        </w:rPr>
       </w:pPr>
     </w:p>
     <w:p>
       <w:pPr>
         <w:pStyle w:val="a4"/>
         <w:ind w:left="420" w:firstLineChars="0"/>
-        <w:rPr>
-          <w:rFonts w:hint="eastAsia"/>
-        </w:rPr>
       </w:pPr>
       <w:r>
         <w:rPr>
@@ -9203,14 +9698,12 @@
       <w:pPr>
         <w:pStyle w:val="a4"/>
         <w:ind w:left="420" w:firstLineChars="0"/>
-        <w:rPr>
-          <w:rFonts w:hint="eastAsia"/>
-        </w:rPr>
-      </w:pPr>
-      <w:r>
-        <w:rPr>
-          <w:rFonts w:hint="eastAsia"/>
-        </w:rPr>
+      </w:pPr>
+      <w:r>
+        <w:rPr>
+          <w:rFonts w:hint="eastAsia"/>
+        </w:rPr>
+        <w:lastRenderedPageBreak/>
         <w:t>并且，在使用函数调用的时候，需要进行函数调用约定的检查，看看</w:t>
       </w:r>
       <w:r>

</xml_diff>

<commit_message>
fix a bug of init module:tired
</commit_message>
<xml_diff>
--- a/doc/语法制导翻译和中间表示IR.docx
+++ b/doc/语法制导翻译和中间表示IR.docx
@@ -6352,9 +6352,6 @@
     <w:p>
       <w:pPr>
         <w:ind w:left="420" w:firstLine="420"/>
-        <w:rPr>
-          <w:rFonts w:hint="eastAsia"/>
-        </w:rPr>
       </w:pPr>
       <w:r>
         <w:rPr>
@@ -6518,9 +6515,6 @@
     <w:p>
       <w:pPr>
         <w:ind w:left="420" w:firstLine="420"/>
-        <w:rPr>
-          <w:rFonts w:hint="eastAsia"/>
-        </w:rPr>
       </w:pPr>
       <w:r>
         <w:rPr>
@@ -6538,9 +6532,6 @@
     <w:p>
       <w:pPr>
         <w:ind w:left="420" w:firstLine="420"/>
-        <w:rPr>
-          <w:rFonts w:hint="eastAsia"/>
-        </w:rPr>
       </w:pPr>
       <w:r>
         <w:rPr>
@@ -6782,9 +6773,6 @@
     <w:p>
       <w:pPr>
         <w:ind w:left="420" w:firstLine="420"/>
-        <w:rPr>
-          <w:rFonts w:hint="eastAsia"/>
-        </w:rPr>
       </w:pPr>
       <w:r>
         <w:rPr>
@@ -6796,9 +6784,6 @@
     <w:p>
       <w:pPr>
         <w:ind w:left="420" w:firstLine="420"/>
-        <w:rPr>
-          <w:rFonts w:hint="eastAsia"/>
-        </w:rPr>
       </w:pPr>
       <w:r>
         <w:rPr>
@@ -6846,9 +6831,6 @@
     <w:p>
       <w:pPr>
         <w:ind w:left="420" w:firstLine="420"/>
-        <w:rPr>
-          <w:rFonts w:hint="eastAsia"/>
-        </w:rPr>
       </w:pPr>
       <w:r>
         <w:rPr>
@@ -6866,9 +6848,6 @@
     <w:p>
       <w:pPr>
         <w:ind w:left="420" w:firstLine="420"/>
-        <w:rPr>
-          <w:rFonts w:hint="eastAsia"/>
-        </w:rPr>
       </w:pPr>
       <w:r>
         <w:rPr>
@@ -6916,9 +6895,6 @@
     <w:p>
       <w:pPr>
         <w:ind w:left="420" w:firstLine="420"/>
-        <w:rPr>
-          <w:rFonts w:hint="eastAsia"/>
-        </w:rPr>
       </w:pPr>
       <w:r>
         <w:rPr>
@@ -6942,9 +6918,6 @@
     <w:p>
       <w:pPr>
         <w:ind w:left="420" w:firstLine="420"/>
-        <w:rPr>
-          <w:rFonts w:hint="eastAsia"/>
-        </w:rPr>
       </w:pPr>
       <w:r>
         <w:rPr>
@@ -7006,6 +6979,9 @@
     <w:p>
       <w:pPr>
         <w:ind w:left="420" w:firstLine="420"/>
+        <w:rPr>
+          <w:rFonts w:hint="eastAsia"/>
+        </w:rPr>
       </w:pPr>
       <w:r>
         <w:t>第六</w:t>
@@ -7137,6 +7113,326 @@
           <w:rFonts w:hint="eastAsia"/>
         </w:rPr>
         <w:t>列表里面的东西都需要做一个查询。</w:t>
+      </w:r>
+    </w:p>
+    <w:p>
+      <w:pPr>
+        <w:ind w:left="420" w:firstLine="420"/>
+        <w:rPr>
+          <w:rFonts w:hint="eastAsia"/>
+        </w:rPr>
+      </w:pPr>
+      <w:r>
+        <w:rPr>
+          <w:rFonts w:hint="eastAsia"/>
+        </w:rPr>
+        <w:t>另外，在静态存储类型中，别的都可以不说，但是，如果存储了指针类型，而该指针类型指向某个代码段的地方，比如说，函数指针，在这种情况下的处理，同样需要考虑进去，来看看</w:t>
+      </w:r>
+      <w:proofErr w:type="spellStart"/>
+      <w:r>
+        <w:rPr>
+          <w:rFonts w:hint="eastAsia"/>
+        </w:rPr>
+        <w:t>gcc</w:t>
+      </w:r>
+      <w:proofErr w:type="spellEnd"/>
+      <w:r>
+        <w:rPr>
+          <w:rFonts w:hint="eastAsia"/>
+        </w:rPr>
+        <w:t>的做法（可以看</w:t>
+      </w:r>
+      <w:r>
+        <w:rPr>
+          <w:rFonts w:hint="eastAsia"/>
+        </w:rPr>
+        <w:t>func_test_07.c</w:t>
+      </w:r>
+      <w:r>
+        <w:rPr>
+          <w:rFonts w:hint="eastAsia"/>
+        </w:rPr>
+        <w:t>）</w:t>
+      </w:r>
+    </w:p>
+    <w:tbl>
+      <w:tblPr>
+        <w:tblStyle w:val="a3"/>
+        <w:tblW w:w="0" w:type="auto"/>
+        <w:tblInd w:w="420" w:type="dxa"/>
+        <w:tblLook w:val="04A0"/>
+      </w:tblPr>
+      <w:tblGrid>
+        <w:gridCol w:w="8102"/>
+      </w:tblGrid>
+      <w:tr>
+        <w:tc>
+          <w:tcPr>
+            <w:tcW w:w="8522" w:type="dxa"/>
+            <w:tcBorders>
+              <w:top w:val="nil"/>
+              <w:left w:val="nil"/>
+              <w:bottom w:val="nil"/>
+              <w:right w:val="nil"/>
+            </w:tcBorders>
+            <w:shd w:val="clear" w:color="auto" w:fill="C4BC96" w:themeFill="background2" w:themeFillShade="BF"/>
+          </w:tcPr>
+          <w:p>
+            <w:pPr>
+              <w:ind w:left="420" w:firstLine="420"/>
+            </w:pPr>
+            <w:proofErr w:type="spellStart"/>
+            <w:r>
+              <w:t>int</w:t>
+            </w:r>
+            <w:proofErr w:type="spellEnd"/>
+            <w:r>
+              <w:t xml:space="preserve"> a(void){</w:t>
+            </w:r>
+          </w:p>
+          <w:p>
+            <w:pPr>
+              <w:ind w:left="420" w:firstLine="420"/>
+            </w:pPr>
+            <w:r>
+              <w:t>    return 1;</w:t>
+            </w:r>
+          </w:p>
+          <w:p>
+            <w:pPr>
+              <w:ind w:left="420" w:firstLine="420"/>
+            </w:pPr>
+            <w:r>
+              <w:t>}</w:t>
+            </w:r>
+          </w:p>
+          <w:p>
+            <w:pPr>
+              <w:ind w:left="420" w:firstLine="420"/>
+            </w:pPr>
+            <w:proofErr w:type="spellStart"/>
+            <w:r>
+              <w:t>int</w:t>
+            </w:r>
+            <w:proofErr w:type="spellEnd"/>
+            <w:r>
+              <w:t xml:space="preserve"> b(void){</w:t>
+            </w:r>
+          </w:p>
+          <w:p>
+            <w:pPr>
+              <w:ind w:left="420" w:firstLine="420"/>
+            </w:pPr>
+            <w:r>
+              <w:t>    return 2;</w:t>
+            </w:r>
+          </w:p>
+          <w:p>
+            <w:pPr>
+              <w:ind w:left="420" w:firstLine="420"/>
+            </w:pPr>
+            <w:r>
+              <w:t>}</w:t>
+            </w:r>
+          </w:p>
+          <w:p>
+            <w:pPr>
+              <w:ind w:left="420" w:firstLine="420"/>
+            </w:pPr>
+            <w:proofErr w:type="spellStart"/>
+            <w:r>
+              <w:t>int</w:t>
+            </w:r>
+            <w:proofErr w:type="spellEnd"/>
+            <w:r>
+              <w:t xml:space="preserve"> (*f[2])(void)={</w:t>
+            </w:r>
+            <w:proofErr w:type="spellStart"/>
+            <w:r>
+              <w:t>a,b</w:t>
+            </w:r>
+            <w:proofErr w:type="spellEnd"/>
+            <w:r>
+              <w:t>};</w:t>
+            </w:r>
+          </w:p>
+        </w:tc>
+      </w:tr>
+    </w:tbl>
+    <w:p>
+      <w:pPr>
+        <w:ind w:left="420" w:firstLine="420"/>
+        <w:rPr>
+          <w:rFonts w:hint="eastAsia"/>
+        </w:rPr>
+      </w:pPr>
+      <w:r>
+        <w:rPr>
+          <w:rFonts w:hint="eastAsia"/>
+        </w:rPr>
+        <w:lastRenderedPageBreak/>
+        <w:t>其编译出来的结果是这样的（我是</w:t>
+      </w:r>
+      <w:r>
+        <w:rPr>
+          <w:rFonts w:hint="eastAsia"/>
+        </w:rPr>
+        <w:t>64</w:t>
+      </w:r>
+      <w:r>
+        <w:rPr>
+          <w:rFonts w:hint="eastAsia"/>
+        </w:rPr>
+        <w:t>位的，所以是</w:t>
+      </w:r>
+      <w:r>
+        <w:rPr>
+          <w:rFonts w:hint="eastAsia"/>
+        </w:rPr>
+        <w:t>quad</w:t>
+      </w:r>
+      <w:r>
+        <w:rPr>
+          <w:rFonts w:hint="eastAsia"/>
+        </w:rPr>
+        <w:t>）</w:t>
+      </w:r>
+    </w:p>
+    <w:tbl>
+      <w:tblPr>
+        <w:tblStyle w:val="a3"/>
+        <w:tblW w:w="0" w:type="auto"/>
+        <w:tblInd w:w="420" w:type="dxa"/>
+        <w:tblLook w:val="04A0"/>
+      </w:tblPr>
+      <w:tblGrid>
+        <w:gridCol w:w="8102"/>
+      </w:tblGrid>
+      <w:tr>
+        <w:tc>
+          <w:tcPr>
+            <w:tcW w:w="8522" w:type="dxa"/>
+            <w:tcBorders>
+              <w:top w:val="nil"/>
+              <w:left w:val="nil"/>
+              <w:bottom w:val="nil"/>
+              <w:right w:val="nil"/>
+            </w:tcBorders>
+            <w:shd w:val="clear" w:color="auto" w:fill="C4BC96" w:themeFill="background2" w:themeFillShade="BF"/>
+          </w:tcPr>
+          <w:p>
+            <w:r>
+              <w:t>f:</w:t>
+            </w:r>
+          </w:p>
+          <w:p>
+            <w:r>
+              <w:tab/>
+              <w:t>.quad</w:t>
+            </w:r>
+            <w:r>
+              <w:tab/>
+              <w:t>a</w:t>
+            </w:r>
+          </w:p>
+          <w:p>
+            <w:r>
+              <w:tab/>
+              <w:t>.quad</w:t>
+            </w:r>
+            <w:r>
+              <w:tab/>
+              <w:t>b</w:t>
+            </w:r>
+          </w:p>
+        </w:tc>
+      </w:tr>
+    </w:tbl>
+    <w:p>
+      <w:pPr>
+        <w:ind w:left="420" w:firstLine="420"/>
+        <w:rPr>
+          <w:rFonts w:hint="eastAsia"/>
+        </w:rPr>
+      </w:pPr>
+      <w:r>
+        <w:t>同样的</w:t>
+      </w:r>
+      <w:r>
+        <w:rPr>
+          <w:rFonts w:hint="eastAsia"/>
+        </w:rPr>
+        <w:t>，</w:t>
+      </w:r>
+      <w:r>
+        <w:t>在该测例里面</w:t>
+      </w:r>
+      <w:r>
+        <w:rPr>
+          <w:rFonts w:hint="eastAsia"/>
+        </w:rPr>
+        <w:t>，</w:t>
+      </w:r>
+      <w:r>
+        <w:t>增加了结构体中的函数指针</w:t>
+      </w:r>
+      <w:r>
+        <w:rPr>
+          <w:rFonts w:hint="eastAsia"/>
+        </w:rPr>
+        <w:t>，</w:t>
+      </w:r>
+      <w:r>
+        <w:t>也即是说</w:t>
+      </w:r>
+      <w:r>
+        <w:rPr>
+          <w:rFonts w:hint="eastAsia"/>
+        </w:rPr>
+        <w:t>，</w:t>
+      </w:r>
+      <w:r>
+        <w:t>在某个初始化的对象中</w:t>
+      </w:r>
+      <w:r>
+        <w:rPr>
+          <w:rFonts w:hint="eastAsia"/>
+        </w:rPr>
+        <w:t>，</w:t>
+      </w:r>
+      <w:r>
+        <w:t>可能并不完全都是函数指针</w:t>
+      </w:r>
+      <w:r>
+        <w:rPr>
+          <w:rFonts w:hint="eastAsia"/>
+        </w:rPr>
+        <w:t>。</w:t>
+      </w:r>
+    </w:p>
+    <w:p>
+      <w:pPr>
+        <w:ind w:left="420" w:firstLine="420"/>
+        <w:rPr>
+          <w:rFonts w:hint="eastAsia"/>
+        </w:rPr>
+      </w:pPr>
+      <w:r>
+        <w:rPr>
+          <w:rFonts w:hint="eastAsia"/>
+        </w:rPr>
+        <w:t>对于这个的处理办法：</w:t>
+      </w:r>
+    </w:p>
+    <w:p>
+      <w:pPr>
+        <w:ind w:left="420" w:firstLine="420"/>
+      </w:pPr>
+      <w:r>
+        <w:rPr>
+          <w:rFonts w:hint="eastAsia"/>
+        </w:rPr>
+        <w:t>没办法了，只能使用一个值向量来记录了，向量的每个元素都需要记录下其类型是普通的填值还是指向某个函数的函数指针。</w:t>
       </w:r>
     </w:p>
     <w:p>
@@ -7297,7 +7593,6 @@
         <w:rPr>
           <w:rFonts w:hint="eastAsia"/>
         </w:rPr>
-        <w:lastRenderedPageBreak/>
         <w:t>目标平台寄存器和可选指令集</w:t>
       </w:r>
     </w:p>
@@ -7822,7 +8117,14 @@
         <w:rPr>
           <w:rFonts w:hint="eastAsia"/>
         </w:rPr>
-        <w:t>函数调用的都明白有一个指向上一个栈帧的指针。而静态链，其目的是用于解析非局部符号表。</w:t>
+        <w:t>函数调用的都明白有一个指向上一个栈帧的指针。而静态链，其目的是</w:t>
+      </w:r>
+      <w:r>
+        <w:rPr>
+          <w:rFonts w:hint="eastAsia"/>
+        </w:rPr>
+        <w:lastRenderedPageBreak/>
+        <w:t>用于解析非局部符号表。</w:t>
       </w:r>
     </w:p>
     <w:p>
@@ -8272,7 +8574,6 @@
         <w:rPr>
           <w:rFonts w:hint="eastAsia"/>
         </w:rPr>
-        <w:lastRenderedPageBreak/>
         <w:t>这玩意数量太多了，自己去看</w:t>
       </w:r>
       <w:r>
@@ -9291,6 +9592,7 @@
         <w:rPr>
           <w:rFonts w:hint="eastAsia"/>
         </w:rPr>
+        <w:lastRenderedPageBreak/>
         <w:t>我看了一下，大概是尽可能的用</w:t>
       </w:r>
       <w:r>
@@ -9703,7 +10005,6 @@
         <w:rPr>
           <w:rFonts w:hint="eastAsia"/>
         </w:rPr>
-        <w:lastRenderedPageBreak/>
         <w:t>并且，在使用函数调用的时候，需要进行函数调用约定的检查，看看</w:t>
       </w:r>
       <w:r>

</xml_diff>

<commit_message>
keep working stmt trans
</commit_message>
<xml_diff>
--- a/doc/语法制导翻译和中间表示IR.docx
+++ b/doc/语法制导翻译和中间表示IR.docx
@@ -7126,7 +7126,19 @@
         <w:rPr>
           <w:rFonts w:hint="eastAsia"/>
         </w:rPr>
-        <w:t>另外，在静态存储类型中，别的都可以不说，但是，如果存储了指针类型，而该指针类型指向某个代码段的地方，比如说，函数指针，在这种情况下的处理，同样需要考虑进去，来看看</w:t>
+        <w:t>另外，在静态存储类型中，别的都可以不说，但是，如果存储了指针类型，而该指针类型指向某个代码段的地方，比如说，函数指针</w:t>
+      </w:r>
+      <w:r>
+        <w:rPr>
+          <w:rFonts w:hint="eastAsia"/>
+        </w:rPr>
+        <w:t>（实际上不止函数指针，指向其他变量也不是不可以的）</w:t>
+      </w:r>
+      <w:r>
+        <w:rPr>
+          <w:rFonts w:hint="eastAsia"/>
+        </w:rPr>
+        <w:t>，在这种情况下的处理，同样需要考虑进去，来看看</w:t>
       </w:r>
       <w:proofErr w:type="spellStart"/>
       <w:r>
@@ -7241,6 +7253,7 @@
             </w:pPr>
             <w:proofErr w:type="spellStart"/>
             <w:r>
+              <w:lastRenderedPageBreak/>
               <w:t>int</w:t>
             </w:r>
             <w:proofErr w:type="spellEnd"/>
@@ -7427,12 +7440,310 @@
     <w:p>
       <w:pPr>
         <w:ind w:left="420" w:firstLine="420"/>
-      </w:pPr>
-      <w:r>
-        <w:rPr>
-          <w:rFonts w:hint="eastAsia"/>
-        </w:rPr>
-        <w:t>没办法了，只能使用一个值向量来记录了，向量的每个元素都需要记录下其类型是普通的填值还是指向某个函数的函数指针。</w:t>
+        <w:rPr>
+          <w:rFonts w:hint="eastAsia"/>
+        </w:rPr>
+      </w:pPr>
+      <w:r>
+        <w:rPr>
+          <w:rFonts w:hint="eastAsia"/>
+        </w:rPr>
+        <w:t>没办法了，只能使用一个值向量来记录了，向量的每个元素都需要记录下其类型是普通的</w:t>
+      </w:r>
+      <w:proofErr w:type="gramStart"/>
+      <w:r>
+        <w:rPr>
+          <w:rFonts w:hint="eastAsia"/>
+        </w:rPr>
+        <w:t>填值还是</w:t>
+      </w:r>
+      <w:proofErr w:type="gramEnd"/>
+      <w:r>
+        <w:rPr>
+          <w:rFonts w:hint="eastAsia"/>
+        </w:rPr>
+        <w:t>指向某个函数的函数指针。</w:t>
+      </w:r>
+    </w:p>
+    <w:p>
+      <w:pPr>
+        <w:ind w:left="420" w:firstLine="420"/>
+        <w:rPr>
+          <w:rFonts w:hint="eastAsia"/>
+        </w:rPr>
+      </w:pPr>
+      <w:r>
+        <w:rPr>
+          <w:rFonts w:hint="eastAsia"/>
+        </w:rPr>
+        <w:t>实际上，就我看</w:t>
+      </w:r>
+      <w:proofErr w:type="spellStart"/>
+      <w:r>
+        <w:rPr>
+          <w:rFonts w:hint="eastAsia"/>
+        </w:rPr>
+        <w:t>gcc</w:t>
+      </w:r>
+      <w:proofErr w:type="spellEnd"/>
+      <w:r>
+        <w:rPr>
+          <w:rFonts w:hint="eastAsia"/>
+        </w:rPr>
+        <w:t>的汇编，当其特别复杂的时候，同样会把结果分解成多个部分，另外，需要</w:t>
+      </w:r>
+      <w:proofErr w:type="gramStart"/>
+      <w:r>
+        <w:rPr>
+          <w:rFonts w:hint="eastAsia"/>
+        </w:rPr>
+        <w:t>注意小端存储</w:t>
+      </w:r>
+      <w:proofErr w:type="gramEnd"/>
+      <w:r>
+        <w:rPr>
+          <w:rFonts w:hint="eastAsia"/>
+        </w:rPr>
+        <w:t>（别问我咋知道的）</w:t>
+      </w:r>
+      <w:r>
+        <w:rPr>
+          <w:rFonts w:hint="eastAsia"/>
+        </w:rPr>
+        <w:t>。</w:t>
+      </w:r>
+    </w:p>
+    <w:p>
+      <w:pPr>
+        <w:ind w:left="420" w:firstLine="420"/>
+        <w:rPr>
+          <w:rFonts w:hint="eastAsia"/>
+        </w:rPr>
+      </w:pPr>
+      <w:r>
+        <w:rPr>
+          <w:rFonts w:hint="eastAsia"/>
+        </w:rPr>
+        <w:t>提一嘴，我也不知道为什么，我并没有给函数指针这个值设置为</w:t>
+      </w:r>
+      <w:r>
+        <w:rPr>
+          <w:rFonts w:hint="eastAsia"/>
+        </w:rPr>
+        <w:t xml:space="preserve">const </w:t>
+      </w:r>
+      <w:proofErr w:type="spellStart"/>
+      <w:r>
+        <w:rPr>
+          <w:rFonts w:hint="eastAsia"/>
+        </w:rPr>
+        <w:t>expr</w:t>
+      </w:r>
+      <w:proofErr w:type="spellEnd"/>
+      <w:r>
+        <w:rPr>
+          <w:rFonts w:hint="eastAsia"/>
+        </w:rPr>
+        <w:t>，但是他还是变成</w:t>
+      </w:r>
+      <w:r>
+        <w:rPr>
+          <w:rFonts w:hint="eastAsia"/>
+        </w:rPr>
+        <w:t>true</w:t>
+      </w:r>
+      <w:r>
+        <w:rPr>
+          <w:rFonts w:hint="eastAsia"/>
+        </w:rPr>
+        <w:t>了，天知道问题在哪里。</w:t>
+      </w:r>
+    </w:p>
+    <w:p>
+      <w:pPr>
+        <w:ind w:left="420" w:firstLine="420"/>
+        <w:rPr>
+          <w:rFonts w:hint="eastAsia"/>
+        </w:rPr>
+      </w:pPr>
+      <w:r>
+        <w:rPr>
+          <w:rFonts w:hint="eastAsia"/>
+        </w:rPr>
+        <w:t>考虑以下几个问题，这是一个指针进行初始化的情况，所以，如果我使用地址符会怎样呢？</w:t>
+      </w:r>
+      <w:proofErr w:type="spellStart"/>
+      <w:r>
+        <w:rPr>
+          <w:rFonts w:hint="eastAsia"/>
+        </w:rPr>
+        <w:t>gcc</w:t>
+      </w:r>
+      <w:proofErr w:type="spellEnd"/>
+      <w:r>
+        <w:rPr>
+          <w:rFonts w:hint="eastAsia"/>
+        </w:rPr>
+        <w:t>给了个</w:t>
+      </w:r>
+      <w:r>
+        <w:rPr>
+          <w:rFonts w:hint="eastAsia"/>
+        </w:rPr>
+        <w:t>warning</w:t>
+      </w:r>
+      <w:r>
+        <w:rPr>
+          <w:rFonts w:hint="eastAsia"/>
+        </w:rPr>
+        <w:t>。而看汇编，其生成的内容仍然是和不带地址符的情况一样。</w:t>
+      </w:r>
+    </w:p>
+    <w:p>
+      <w:pPr>
+        <w:ind w:left="420" w:firstLine="420"/>
+        <w:rPr>
+          <w:rFonts w:hint="eastAsia"/>
+        </w:rPr>
+      </w:pPr>
+      <w:r>
+        <w:rPr>
+          <w:rFonts w:hint="eastAsia"/>
+        </w:rPr>
+        <w:t>另一个问题是，</w:t>
+      </w:r>
+      <w:r>
+        <w:rPr>
+          <w:rFonts w:hint="eastAsia"/>
+        </w:rPr>
+        <w:t>storage</w:t>
+      </w:r>
+      <w:r>
+        <w:rPr>
+          <w:rFonts w:hint="eastAsia"/>
+        </w:rPr>
+        <w:t>存储类的不仅仅包括了在</w:t>
+      </w:r>
+      <w:r>
+        <w:rPr>
+          <w:rFonts w:hint="eastAsia"/>
+        </w:rPr>
+        <w:t>file scope</w:t>
+      </w:r>
+      <w:r>
+        <w:rPr>
+          <w:rFonts w:hint="eastAsia"/>
+        </w:rPr>
+        <w:t>的，还包括了在</w:t>
+      </w:r>
+      <w:r>
+        <w:rPr>
+          <w:rFonts w:hint="eastAsia"/>
+        </w:rPr>
+        <w:t>block</w:t>
+      </w:r>
+      <w:r>
+        <w:rPr>
+          <w:rFonts w:hint="eastAsia"/>
+        </w:rPr>
+        <w:t>中声明了</w:t>
+      </w:r>
+      <w:r>
+        <w:rPr>
+          <w:rFonts w:hint="eastAsia"/>
+        </w:rPr>
+        <w:t>static</w:t>
+      </w:r>
+      <w:r>
+        <w:rPr>
+          <w:rFonts w:hint="eastAsia"/>
+        </w:rPr>
+        <w:t>的部分，那么问题来了，在</w:t>
+      </w:r>
+      <w:r>
+        <w:rPr>
+          <w:rFonts w:hint="eastAsia"/>
+        </w:rPr>
+        <w:t>block</w:t>
+      </w:r>
+      <w:r>
+        <w:rPr>
+          <w:rFonts w:hint="eastAsia"/>
+        </w:rPr>
+        <w:t>作用域中声明了</w:t>
+      </w:r>
+      <w:r>
+        <w:rPr>
+          <w:rFonts w:hint="eastAsia"/>
+        </w:rPr>
+        <w:t>static</w:t>
+      </w:r>
+      <w:r>
+        <w:rPr>
+          <w:rFonts w:hint="eastAsia"/>
+        </w:rPr>
+        <w:t>的一个指针，去指向一个</w:t>
+      </w:r>
+      <w:proofErr w:type="gramStart"/>
+      <w:r>
+        <w:rPr>
+          <w:rFonts w:hint="eastAsia"/>
+        </w:rPr>
+        <w:t>栈</w:t>
+      </w:r>
+      <w:proofErr w:type="gramEnd"/>
+      <w:r>
+        <w:rPr>
+          <w:rFonts w:hint="eastAsia"/>
+        </w:rPr>
+        <w:t>上面存储的变量，显然这是会出错的，这肯定不是一个静态变量。但是，在这里，需要进行符号表的查询，去找到对应的这个符号，从而发现</w:t>
+      </w:r>
+      <w:r>
+        <w:rPr>
+          <w:rFonts w:hint="eastAsia"/>
+        </w:rPr>
+        <w:t>该地址指向的位置是不是一个静态变量或者函数类型的变量。</w:t>
+      </w:r>
+    </w:p>
+    <w:p>
+      <w:pPr>
+        <w:ind w:left="420" w:firstLine="420"/>
+      </w:pPr>
+      <w:r>
+        <w:rPr>
+          <w:rFonts w:hint="eastAsia"/>
+        </w:rPr>
+        <w:t>（</w:t>
+      </w:r>
+      <w:r>
+        <w:rPr>
+          <w:rFonts w:hint="eastAsia"/>
+        </w:rPr>
+        <w:t>2023.1.26</w:t>
+      </w:r>
+      <w:r>
+        <w:rPr>
+          <w:rFonts w:hint="eastAsia"/>
+        </w:rPr>
+        <w:t>暂定吧，我这实在是看不明白怎么弄</w:t>
+      </w:r>
+      <w:r>
+        <w:rPr>
+          <w:rFonts w:hint="eastAsia"/>
+        </w:rPr>
+        <w:t>，先把语句的弄了，换换脑子</w:t>
+      </w:r>
+      <w:r>
+        <w:rPr>
+          <w:rFonts w:hint="eastAsia"/>
+        </w:rPr>
+        <w:t>，这里面的问题弄得我人傻了快要。</w:t>
+      </w:r>
+      <w:r>
+        <w:rPr>
+          <w:rFonts w:hint="eastAsia"/>
+        </w:rPr>
+        <w:t>）</w:t>
       </w:r>
     </w:p>
     <w:p>
@@ -7818,6 +8129,7 @@
         <w:rPr>
           <w:rFonts w:hint="eastAsia"/>
         </w:rPr>
+        <w:lastRenderedPageBreak/>
         <w:t>在中间表示的类型中，对于浮点数的类型表示，参照</w:t>
       </w:r>
       <w:r>
@@ -8117,14 +8429,7 @@
         <w:rPr>
           <w:rFonts w:hint="eastAsia"/>
         </w:rPr>
-        <w:t>函数调用的都明白有一个指向上一个栈帧的指针。而静态链，其目的是</w:t>
-      </w:r>
-      <w:r>
-        <w:rPr>
-          <w:rFonts w:hint="eastAsia"/>
-        </w:rPr>
-        <w:lastRenderedPageBreak/>
-        <w:t>用于解析非局部符号表。</w:t>
+        <w:t>函数调用的都明白有一个指向上一个栈帧的指针。而静态链，其目的是用于解析非局部符号表。</w:t>
       </w:r>
     </w:p>
     <w:p>
@@ -8961,7 +9266,14 @@
         <w:rPr>
           <w:rFonts w:hint="eastAsia"/>
         </w:rPr>
-        <w:t>没有任何关系。</w:t>
+        <w:t>没有任</w:t>
+      </w:r>
+      <w:r>
+        <w:rPr>
+          <w:rFonts w:hint="eastAsia"/>
+        </w:rPr>
+        <w:lastRenderedPageBreak/>
+        <w:t>何关系。</w:t>
       </w:r>
     </w:p>
     <w:p>
@@ -9592,7 +9904,6 @@
         <w:rPr>
           <w:rFonts w:hint="eastAsia"/>
         </w:rPr>
-        <w:lastRenderedPageBreak/>
         <w:t>我看了一下，大概是尽可能的用</w:t>
       </w:r>
       <w:r>

</xml_diff>

<commit_message>
start expr trans and change some data struct
</commit_message>
<xml_diff>
--- a/doc/语法制导翻译和中间表示IR.docx
+++ b/doc/语法制导翻译和中间表示IR.docx
@@ -4469,7 +4469,13 @@
           <w:tcPr>
             <w:tcW w:w="2130" w:type="dxa"/>
           </w:tcPr>
-          <w:p/>
+          <w:p>
+            <w:pPr>
+              <w:rPr>
+                <w:rFonts w:hint="eastAsia"/>
+              </w:rPr>
+            </w:pPr>
+          </w:p>
         </w:tc>
         <w:tc>
           <w:tcPr>
@@ -5344,7 +5350,60 @@
         <w:rPr>
           <w:rFonts w:hint="eastAsia"/>
         </w:rPr>
-        <w:t>.</w:t>
+        <w:t>。</w:t>
+      </w:r>
+    </w:p>
+    <w:p>
+      <w:pPr>
+        <w:pStyle w:val="a4"/>
+        <w:rPr>
+          <w:rFonts w:hint="eastAsia"/>
+        </w:rPr>
+      </w:pPr>
+      <w:r>
+        <w:rPr>
+          <w:rFonts w:hint="eastAsia"/>
+        </w:rPr>
+        <w:t>（有一说一，怪不得</w:t>
+      </w:r>
+      <w:r>
+        <w:rPr>
+          <w:rFonts w:hint="eastAsia"/>
+        </w:rPr>
+        <w:t>LLVM</w:t>
+      </w:r>
+      <w:r>
+        <w:rPr>
+          <w:rFonts w:hint="eastAsia"/>
+        </w:rPr>
+        <w:t>在这里要用</w:t>
+      </w:r>
+      <w:r>
+        <w:rPr>
+          <w:rFonts w:hint="eastAsia"/>
+        </w:rPr>
+        <w:t>C</w:t>
+      </w:r>
+      <w:r>
+        <w:t>++</w:t>
+      </w:r>
+      <w:r>
+        <w:rPr>
+          <w:rFonts w:hint="eastAsia"/>
+        </w:rPr>
+        <w:t>，这些代码</w:t>
+      </w:r>
+      <w:r>
+        <w:rPr>
+          <w:rFonts w:hint="eastAsia"/>
+        </w:rPr>
+        <w:t>的生成器</w:t>
+      </w:r>
+      <w:r>
+        <w:rPr>
+          <w:rFonts w:hint="eastAsia"/>
+        </w:rPr>
+        <w:t>用虚函数，继承，符号重载等等特性去进行分析的话，肯定会好弄很多，好在就算麻烦一点，也就是差不多的代码复制黏贴，改改参数，算了不计较了）</w:t>
       </w:r>
     </w:p>
     <w:p>
@@ -5926,6 +5985,7 @@
         <w:rPr>
           <w:rFonts w:hint="eastAsia"/>
         </w:rPr>
+        <w:lastRenderedPageBreak/>
         <w:t>栈变量则分配为相对于栈帧的地址。</w:t>
       </w:r>
     </w:p>
@@ -5971,7 +6031,6 @@
         <w:rPr>
           <w:rFonts w:hint="eastAsia"/>
         </w:rPr>
-        <w:lastRenderedPageBreak/>
         <w:t>给他们分配名义的符号寄存器，这种名义寄存器本身是无限的，并且可以按照累加方式分配。不过一般不用于数组或者聚合类型。</w:t>
       </w:r>
     </w:p>
@@ -6706,7 +6765,14 @@
         <w:rPr>
           <w:rFonts w:hint="eastAsia"/>
         </w:rPr>
-        <w:t>，结果并不显式的给出。而是使用对于该三元式的标号来使用其结果</w:t>
+        <w:t>，结果并不显式的给出。而是使用对于该三元式的标号来使用其</w:t>
+      </w:r>
+      <w:r>
+        <w:rPr>
+          <w:rFonts w:hint="eastAsia"/>
+        </w:rPr>
+        <w:lastRenderedPageBreak/>
+        <w:t>结果</w:t>
       </w:r>
     </w:p>
     <w:p>
@@ -6752,14 +6818,7 @@
         <w:rPr>
           <w:rFonts w:hint="eastAsia"/>
         </w:rPr>
-        <w:t>中，则是</w:t>
-      </w:r>
-      <w:r>
-        <w:rPr>
-          <w:rFonts w:hint="eastAsia"/>
-        </w:rPr>
-        <w:lastRenderedPageBreak/>
-        <w:t>两个引用指针即可。通常来说，这被用于基本块之内。</w:t>
+        <w:t>中，则是两个引用指针即可。通常来说，这被用于基本块之内。</w:t>
       </w:r>
     </w:p>
     <w:p>
@@ -7840,7 +7899,14 @@
         <w:rPr>
           <w:rFonts w:hint="eastAsia"/>
         </w:rPr>
-        <w:t>的，丢掉不管。</w:t>
+        <w:t>的，丢掉不</w:t>
+      </w:r>
+      <w:r>
+        <w:rPr>
+          <w:rFonts w:hint="eastAsia"/>
+        </w:rPr>
+        <w:lastRenderedPageBreak/>
+        <w:t>管。</w:t>
       </w:r>
     </w:p>
     <w:p>
@@ -7892,7 +7958,6 @@
         <w:rPr>
           <w:rFonts w:hint="eastAsia"/>
         </w:rPr>
-        <w:lastRenderedPageBreak/>
         <w:t>存储位置</w:t>
       </w:r>
       <w:r>
@@ -8617,7 +8682,14 @@
         <w:rPr>
           <w:rFonts w:hint="eastAsia"/>
         </w:rPr>
-        <w:t>该地址指向的位置是不是一个静态变量或者函数类型的变量。</w:t>
+        <w:t>该地址指向的位置是</w:t>
+      </w:r>
+      <w:r>
+        <w:rPr>
+          <w:rFonts w:hint="eastAsia"/>
+        </w:rPr>
+        <w:lastRenderedPageBreak/>
+        <w:t>不是一个静态变量或者函数类型的变量。</w:t>
       </w:r>
     </w:p>
     <w:p>
@@ -8674,7 +8746,6 @@
         <w:rPr>
           <w:rFonts w:hint="eastAsia"/>
         </w:rPr>
-        <w:lastRenderedPageBreak/>
         <w:t>立即数的常量，那没啥说的，直接写就好了。</w:t>
       </w:r>
       <w:r>
@@ -9399,7 +9470,14 @@
         <w:rPr>
           <w:rFonts w:hint="eastAsia"/>
         </w:rPr>
-        <w:t>静态链指向的是其直接外层调用者，也就是说，自递归的静态链并不是指向自己，而是指向自己外面那一层。因为其目的是找非局部符号，在这样一个函数嵌套定义的过程中，上层函数的符号，在下一层函数中也是可以使用的，因此，才有了这样一个静态链。</w:t>
+        <w:t>静态链指向的是其直接外层调用者，也就是说，自递归的静态链并不是指向自己，而是指向自己外面那一层。因为其目的是找非局部符号，在这样一个函数嵌套定义的过程中，上层函数的符号，在下一层函数中也是可以使用的，因此，才有了这样一个静态</w:t>
+      </w:r>
+      <w:r>
+        <w:rPr>
+          <w:rFonts w:hint="eastAsia"/>
+        </w:rPr>
+        <w:lastRenderedPageBreak/>
+        <w:t>链。</w:t>
       </w:r>
     </w:p>
     <w:p>
@@ -9447,7 +9525,6 @@
         <w:rPr>
           <w:rFonts w:hint="eastAsia"/>
         </w:rPr>
-        <w:lastRenderedPageBreak/>
         <w:t>嵌套层次显示表</w:t>
       </w:r>
       <w:r>
@@ -10807,7 +10884,14 @@
         <w:rPr>
           <w:rFonts w:hint="eastAsia"/>
         </w:rPr>
-        <w:t>，同样生成固定的寄存器编号用于存放浮点数</w:t>
+        <w:t>，同样生成固定的寄存器编号用于存放浮</w:t>
+      </w:r>
+      <w:r>
+        <w:rPr>
+          <w:rFonts w:hint="eastAsia"/>
+        </w:rPr>
+        <w:lastRenderedPageBreak/>
+        <w:t>点数</w:t>
       </w:r>
       <w:r>
         <w:rPr>
@@ -10861,14 +10945,7 @@
         <w:rPr>
           <w:rFonts w:hint="eastAsia"/>
         </w:rPr>
-        <w:t>，而对于这些赋值的语句则不做优</w:t>
-      </w:r>
-      <w:r>
-        <w:rPr>
-          <w:rFonts w:hint="eastAsia"/>
-        </w:rPr>
-        <w:lastRenderedPageBreak/>
-        <w:t>化考虑</w:t>
+        <w:t>，而对于这些赋值的语句则不做优化考虑</w:t>
       </w:r>
       <w:r>
         <w:rPr>

</xml_diff>

<commit_message>
change some data structs
</commit_message>
<xml_diff>
--- a/doc/语法制导翻译和中间表示IR.docx
+++ b/doc/语法制导翻译和中间表示IR.docx
@@ -1392,12 +1392,105 @@
           <w:tcPr>
             <w:tcW w:w="2131" w:type="dxa"/>
           </w:tcPr>
-          <w:p/>
+          <w:p>
+            <w:r>
+              <w:rPr>
+                <w:rFonts w:hint="eastAsia"/>
+              </w:rPr>
+              <w:t>None</w:t>
+            </w:r>
+          </w:p>
         </w:tc>
       </w:tr>
       <w:tr>
         <w:tc>
           <w:tcPr>
+            <w:tcW w:w="2130" w:type="dxa"/>
+          </w:tcPr>
+          <w:p>
+            <w:r>
+              <w:t>M</w:t>
+            </w:r>
+            <w:r>
+              <w:rPr>
+                <w:rFonts w:hint="eastAsia"/>
+              </w:rPr>
+              <w:t>ov</w:t>
+            </w:r>
+          </w:p>
+        </w:tc>
+        <w:tc>
+          <w:tcPr>
+            <w:tcW w:w="2130" w:type="dxa"/>
+          </w:tcPr>
+          <w:p>
+            <w:r>
+              <w:rPr>
+                <w:rFonts w:hint="eastAsia"/>
+              </w:rPr>
+              <w:t>寄存器类型</w:t>
+            </w:r>
+          </w:p>
+        </w:tc>
+        <w:tc>
+          <w:tcPr>
+            <w:tcW w:w="2131" w:type="dxa"/>
+          </w:tcPr>
+          <w:p>
+            <w:pPr>
+              <w:rPr>
+                <w:rFonts w:hint="eastAsia"/>
+              </w:rPr>
+            </w:pPr>
+            <w:r>
+              <w:rPr>
+                <w:rFonts w:hint="eastAsia"/>
+              </w:rPr>
+              <w:t>不能是指向某个内存位置的其他</w:t>
+            </w:r>
+            <w:r>
+              <w:rPr>
+                <w:rFonts w:hint="eastAsia"/>
+              </w:rPr>
+              <w:t>operand</w:t>
+            </w:r>
+            <w:r>
+              <w:rPr>
+                <w:rFonts w:hint="eastAsia"/>
+              </w:rPr>
+              <w:t>都可以，如果指向某个内存，就是一个</w:t>
+            </w:r>
+            <w:r>
+              <w:rPr>
+                <w:rFonts w:hint="eastAsia"/>
+              </w:rPr>
+              <w:t>load</w:t>
+            </w:r>
+            <w:r>
+              <w:rPr>
+                <w:rFonts w:hint="eastAsia"/>
+              </w:rPr>
+              <w:t>指令。</w:t>
+            </w:r>
+          </w:p>
+        </w:tc>
+        <w:tc>
+          <w:tcPr>
+            <w:tcW w:w="2131" w:type="dxa"/>
+          </w:tcPr>
+          <w:p>
+            <w:r>
+              <w:rPr>
+                <w:rFonts w:hint="eastAsia"/>
+              </w:rPr>
+              <w:t>None</w:t>
+            </w:r>
+          </w:p>
+        </w:tc>
+      </w:tr>
+      <w:tr>
+        <w:tc>
+          <w:tcPr>
             <w:tcW w:w="8522" w:type="dxa"/>
             <w:gridSpan w:val="4"/>
           </w:tcPr>
@@ -2577,7 +2670,11 @@
               <w:t>）</w:t>
             </w:r>
             <w:r>
-              <w:t>或者寄存器类型</w:t>
+              <w:t>或者寄</w:t>
+            </w:r>
+            <w:r>
+              <w:lastRenderedPageBreak/>
+              <w:t>存器类型</w:t>
             </w:r>
           </w:p>
         </w:tc>
@@ -2587,6 +2684,7 @@
           </w:tcPr>
           <w:p>
             <w:r>
+              <w:lastRenderedPageBreak/>
               <w:t>立即数</w:t>
             </w:r>
             <w:r>
@@ -2608,7 +2706,11 @@
               <w:t>）</w:t>
             </w:r>
             <w:r>
-              <w:t>或者寄存器类型</w:t>
+              <w:t>或者寄</w:t>
+            </w:r>
+            <w:r>
+              <w:lastRenderedPageBreak/>
+              <w:t>存器类型</w:t>
             </w:r>
           </w:p>
         </w:tc>
@@ -2621,6 +2723,7 @@
           <w:p>
             <w:proofErr w:type="spellStart"/>
             <w:r>
+              <w:lastRenderedPageBreak/>
               <w:t>Frem</w:t>
             </w:r>
             <w:proofErr w:type="spellEnd"/>
@@ -2810,11 +2913,7 @@
               <w:t>）</w:t>
             </w:r>
             <w:r>
-              <w:t>或者寄</w:t>
-            </w:r>
-            <w:r>
-              <w:lastRenderedPageBreak/>
-              <w:t>存器类型</w:t>
+              <w:t>或者寄存器类型</w:t>
             </w:r>
           </w:p>
         </w:tc>
@@ -2824,7 +2923,6 @@
           </w:tcPr>
           <w:p>
             <w:r>
-              <w:lastRenderedPageBreak/>
               <w:t>立即数</w:t>
             </w:r>
             <w:r>
@@ -2846,11 +2944,7 @@
               <w:t>）</w:t>
             </w:r>
             <w:r>
-              <w:t>或者寄</w:t>
-            </w:r>
-            <w:r>
-              <w:lastRenderedPageBreak/>
-              <w:t>存器类型</w:t>
+              <w:t>或者寄存器类型</w:t>
             </w:r>
           </w:p>
         </w:tc>
@@ -4073,11 +4167,6 @@
             <w:tcW w:w="2131" w:type="dxa"/>
           </w:tcPr>
           <w:p>
-            <w:pPr>
-              <w:rPr>
-                <w:rFonts w:hint="eastAsia"/>
-              </w:rPr>
-            </w:pPr>
             <w:r>
               <w:rPr>
                 <w:rFonts w:hint="eastAsia"/>
@@ -4448,6 +4537,7 @@
           <w:p>
             <w:proofErr w:type="spellStart"/>
             <w:r>
+              <w:lastRenderedPageBreak/>
               <w:t>T</w:t>
             </w:r>
             <w:r>
@@ -4469,13 +4559,7 @@
           <w:tcPr>
             <w:tcW w:w="2130" w:type="dxa"/>
           </w:tcPr>
-          <w:p>
-            <w:pPr>
-              <w:rPr>
-                <w:rFonts w:hint="eastAsia"/>
-              </w:rPr>
-            </w:pPr>
-          </w:p>
+          <w:p/>
         </w:tc>
         <w:tc>
           <w:tcPr>
@@ -4609,14 +4693,7 @@
               <w:rPr>
                 <w:rFonts w:hint="eastAsia"/>
               </w:rPr>
-              <w:t>类型截</w:t>
-            </w:r>
-            <w:r>
-              <w:rPr>
-                <w:rFonts w:hint="eastAsia"/>
-              </w:rPr>
-              <w:lastRenderedPageBreak/>
-              <w:t>断）</w:t>
+              <w:t>类型截断）</w:t>
             </w:r>
           </w:p>
         </w:tc>
@@ -5007,11 +5084,6 @@
             <w:tcW w:w="2130" w:type="dxa"/>
           </w:tcPr>
           <w:p>
-            <w:pPr>
-              <w:rPr>
-                <w:rFonts w:hint="eastAsia"/>
-              </w:rPr>
-            </w:pPr>
             <w:r>
               <w:rPr>
                 <w:rFonts w:hint="eastAsia"/>
@@ -5040,11 +5112,6 @@
             <w:tcW w:w="2131" w:type="dxa"/>
           </w:tcPr>
           <w:p>
-            <w:pPr>
-              <w:rPr>
-                <w:rFonts w:hint="eastAsia"/>
-              </w:rPr>
-            </w:pPr>
             <w:r>
               <w:rPr>
                 <w:rFonts w:hint="eastAsia"/>
@@ -5356,9 +5423,6 @@
     <w:p>
       <w:pPr>
         <w:pStyle w:val="a4"/>
-        <w:rPr>
-          <w:rFonts w:hint="eastAsia"/>
-        </w:rPr>
       </w:pPr>
       <w:r>
         <w:rPr>
@@ -5935,6 +5999,7 @@
         <w:rPr>
           <w:rFonts w:hint="eastAsia"/>
         </w:rPr>
+        <w:lastRenderedPageBreak/>
         <w:t>存储绑定也就是前面说的寄存器无限分配的设计方面。</w:t>
       </w:r>
     </w:p>
@@ -5985,7 +6050,6 @@
         <w:rPr>
           <w:rFonts w:hint="eastAsia"/>
         </w:rPr>
-        <w:lastRenderedPageBreak/>
         <w:t>栈变量则分配为相对于栈帧的地址。</w:t>
       </w:r>
     </w:p>
@@ -6698,7 +6762,14 @@
         <w:rPr>
           <w:rFonts w:hint="eastAsia"/>
         </w:rPr>
-        <w:t>，如果只有一个前驱块，那么前驱的出口寄存器状态就是后继的入口状态。多个前驱可以取交集。</w:t>
+        <w:t>，如果只有一个前驱块，那么前驱的出口寄存器状态就是后</w:t>
+      </w:r>
+      <w:r>
+        <w:rPr>
+          <w:rFonts w:hint="eastAsia"/>
+        </w:rPr>
+        <w:lastRenderedPageBreak/>
+        <w:t>继的入口状态。多个前驱可以取交集。</w:t>
       </w:r>
     </w:p>
     <w:p>
@@ -6765,14 +6836,7 @@
         <w:rPr>
           <w:rFonts w:hint="eastAsia"/>
         </w:rPr>
-        <w:t>，结果并不显式的给出。而是使用对于该三元式的标号来使用其</w:t>
-      </w:r>
-      <w:r>
-        <w:rPr>
-          <w:rFonts w:hint="eastAsia"/>
-        </w:rPr>
-        <w:lastRenderedPageBreak/>
-        <w:t>结果</w:t>
+        <w:t>，结果并不显式的给出。而是使用对于该三元式的标号来使用其结果</w:t>
       </w:r>
     </w:p>
     <w:p>
@@ -7763,7 +7827,14 @@
         <w:rPr>
           <w:rFonts w:hint="eastAsia"/>
         </w:rPr>
-        <w:t>作用域下面，声明了</w:t>
+        <w:t>作用</w:t>
+      </w:r>
+      <w:r>
+        <w:rPr>
+          <w:rFonts w:hint="eastAsia"/>
+        </w:rPr>
+        <w:lastRenderedPageBreak/>
+        <w:t>域下面，声明了</w:t>
       </w:r>
       <w:r>
         <w:rPr>
@@ -7899,14 +7970,7 @@
         <w:rPr>
           <w:rFonts w:hint="eastAsia"/>
         </w:rPr>
-        <w:t>的，丢掉不</w:t>
-      </w:r>
-      <w:r>
-        <w:rPr>
-          <w:rFonts w:hint="eastAsia"/>
-        </w:rPr>
-        <w:lastRenderedPageBreak/>
-        <w:t>管。</w:t>
+        <w:t>的，丢掉不管。</w:t>
       </w:r>
     </w:p>
     <w:p>
@@ -8593,7 +8657,14 @@
         <w:rPr>
           <w:rFonts w:hint="eastAsia"/>
         </w:rPr>
-        <w:t>。而看汇编，其生成的内容仍然是和不带地址符的情况一样。</w:t>
+        <w:t>。而看汇编，其生成的内容仍然是和不带地址符的情况一</w:t>
+      </w:r>
+      <w:r>
+        <w:rPr>
+          <w:rFonts w:hint="eastAsia"/>
+        </w:rPr>
+        <w:lastRenderedPageBreak/>
+        <w:t>样。</w:t>
       </w:r>
     </w:p>
     <w:p>
@@ -8682,14 +8753,7 @@
         <w:rPr>
           <w:rFonts w:hint="eastAsia"/>
         </w:rPr>
-        <w:t>该地址指向的位置是</w:t>
-      </w:r>
-      <w:r>
-        <w:rPr>
-          <w:rFonts w:hint="eastAsia"/>
-        </w:rPr>
-        <w:lastRenderedPageBreak/>
-        <w:t>不是一个静态变量或者函数类型的变量。</w:t>
+        <w:t>该地址指向的位置是不是一个静态变量或者函数类型的变量。</w:t>
       </w:r>
     </w:p>
     <w:p>
@@ -9422,6 +9486,7 @@
         <w:ind w:left="420" w:firstLineChars="0" w:firstLine="0"/>
       </w:pPr>
       <w:r>
+        <w:lastRenderedPageBreak/>
         <w:tab/>
       </w:r>
       <w:r>
@@ -9470,14 +9535,7 @@
         <w:rPr>
           <w:rFonts w:hint="eastAsia"/>
         </w:rPr>
-        <w:t>静态链指向的是其直接外层调用者，也就是说，自递归的静态链并不是指向自己，而是指向自己外面那一层。因为其目的是找非局部符号，在这样一个函数嵌套定义的过程中，上层函数的符号，在下一层函数中也是可以使用的，因此，才有了这样一个静态</w:t>
-      </w:r>
-      <w:r>
-        <w:rPr>
-          <w:rFonts w:hint="eastAsia"/>
-        </w:rPr>
-        <w:lastRenderedPageBreak/>
-        <w:t>链。</w:t>
+        <w:t>静态链指向的是其直接外层调用者，也就是说，自递归的静态链并不是指向自己，而是指向自己外面那一层。因为其目的是找非局部符号，在这样一个函数嵌套定义的过程中，上层函数的符号，在下一层函数中也是可以使用的，因此，才有了这样一个静态链。</w:t>
       </w:r>
     </w:p>
     <w:p>
@@ -10782,7 +10840,14 @@
         <w:rPr>
           <w:rFonts w:hint="eastAsia"/>
         </w:rPr>
-        <w:t>目前我并没有考虑要实现这部分的打算。</w:t>
+        <w:t>目前我并没有考虑</w:t>
+      </w:r>
+      <w:r>
+        <w:rPr>
+          <w:rFonts w:hint="eastAsia"/>
+        </w:rPr>
+        <w:lastRenderedPageBreak/>
+        <w:t>要实现这部分的打算。</w:t>
       </w:r>
     </w:p>
     <w:p>
@@ -10884,14 +10949,7 @@
         <w:rPr>
           <w:rFonts w:hint="eastAsia"/>
         </w:rPr>
-        <w:t>，同样生成固定的寄存器编号用于存放浮</w:t>
-      </w:r>
-      <w:r>
-        <w:rPr>
-          <w:rFonts w:hint="eastAsia"/>
-        </w:rPr>
-        <w:lastRenderedPageBreak/>
-        <w:t>点数</w:t>
+        <w:t>，同样生成固定的寄存器编号用于存放浮点数</w:t>
       </w:r>
       <w:r>
         <w:rPr>
@@ -11694,7 +11752,7 @@
     <w:lsdException w:name="Table Web 2" w:semiHidden="1" w:unhideWhenUsed="1"/>
     <w:lsdException w:name="Table Web 3" w:semiHidden="1" w:unhideWhenUsed="1"/>
     <w:lsdException w:name="Balloon Text" w:semiHidden="1" w:unhideWhenUsed="1"/>
-    <w:lsdException w:name="Table Grid" w:semiHidden="1" w:uiPriority="59" w:unhideWhenUsed="1"/>
+    <w:lsdException w:name="Table Grid" w:uiPriority="59"/>
     <w:lsdException w:name="Table Theme" w:semiHidden="1" w:unhideWhenUsed="1"/>
     <w:lsdException w:name="Placeholder Text" w:semiHidden="1"/>
     <w:lsdException w:name="No Spacing" w:uiPriority="1" w:qFormat="1"/>

</xml_diff>

<commit_message>
change the decltrans designation
</commit_message>
<xml_diff>
--- a/doc/语法制导翻译和中间表示IR.docx
+++ b/doc/语法制导翻译和中间表示IR.docx
@@ -1,6 +1,6 @@
 
 <file path=word/document.xml><?xml version="1.0" encoding="utf-8"?>
-<w:document xmlns:wpc="http://schemas.microsoft.com/office/word/2010/wordprocessingCanvas" xmlns:cx="http://schemas.microsoft.com/office/drawing/2014/chartex" xmlns:cx1="http://schemas.microsoft.com/office/drawing/2015/9/8/chartex" xmlns:cx2="http://schemas.microsoft.com/office/drawing/2015/10/21/chartex" xmlns:cx3="http://schemas.microsoft.com/office/drawing/2016/5/9/chartex" xmlns:cx4="http://schemas.microsoft.com/office/drawing/2016/5/10/chartex" xmlns:cx5="http://schemas.microsoft.com/office/drawing/2016/5/11/chartex" xmlns:cx6="http://schemas.microsoft.com/office/drawing/2016/5/12/chartex" xmlns:cx7="http://schemas.microsoft.com/office/drawing/2016/5/13/chartex" xmlns:cx8="http://schemas.microsoft.com/office/drawing/2016/5/14/chartex" xmlns:mc="http://schemas.openxmlformats.org/markup-compatibility/2006" xmlns:aink="http://schemas.microsoft.com/office/drawing/2016/ink" xmlns:am3d="http://schemas.microsoft.com/office/drawing/2017/model3d" xmlns:o="urn:schemas-microsoft-com:office:office" xmlns:r="http://schemas.openxmlformats.org/officeDocument/2006/relationships" xmlns:m="http://schemas.openxmlformats.org/officeDocument/2006/math" xmlns:v="urn:schemas-microsoft-com:vml" xmlns:wp14="http://schemas.microsoft.com/office/word/2010/wordprocessingDrawing" xmlns:wp="http://schemas.openxmlformats.org/drawingml/2006/wordprocessingDrawing" xmlns:w10="urn:schemas-microsoft-com:office:word" xmlns:w="http://schemas.openxmlformats.org/wordprocessingml/2006/main" xmlns:w14="http://schemas.microsoft.com/office/word/2010/wordml" xmlns:w15="http://schemas.microsoft.com/office/word/2012/wordml" xmlns:w16cex="http://schemas.microsoft.com/office/word/2018/wordml/cex" xmlns:w16cid="http://schemas.microsoft.com/office/word/2016/wordml/cid" xmlns:w16="http://schemas.microsoft.com/office/word/2018/wordml" xmlns:w16sdtdh="http://schemas.microsoft.com/office/word/2020/wordml/sdtdatahash" xmlns:w16se="http://schemas.microsoft.com/office/word/2015/wordml/symex" xmlns:wpg="http://schemas.microsoft.com/office/word/2010/wordprocessingGroup" xmlns:wpi="http://schemas.microsoft.com/office/word/2010/wordprocessingInk" xmlns:wne="http://schemas.microsoft.com/office/word/2006/wordml" xmlns:wps="http://schemas.microsoft.com/office/word/2010/wordprocessingShape" mc:Ignorable="w14 w15 w16se w16cid w16 w16cex w16sdtdh wp14">
+<w:document xmlns:ve="http://schemas.openxmlformats.org/markup-compatibility/2006" xmlns:o="urn:schemas-microsoft-com:office:office" xmlns:r="http://schemas.openxmlformats.org/officeDocument/2006/relationships" xmlns:m="http://schemas.openxmlformats.org/officeDocument/2006/math" xmlns:v="urn:schemas-microsoft-com:vml" xmlns:wp="http://schemas.openxmlformats.org/drawingml/2006/wordprocessingDrawing" xmlns:w10="urn:schemas-microsoft-com:office:word" xmlns:w="http://schemas.openxmlformats.org/wordprocessingml/2006/main" xmlns:wne="http://schemas.microsoft.com/office/word/2006/wordml">
   <w:body>
     <w:p>
       <w:pPr>
@@ -987,7 +987,7 @@
       <w:tblPr>
         <w:tblStyle w:val="a3"/>
         <w:tblW w:w="0" w:type="auto"/>
-        <w:tblLook w:val="04A0" w:firstRow="1" w:lastRow="0" w:firstColumn="1" w:lastColumn="0" w:noHBand="0" w:noVBand="1"/>
+        <w:tblLook w:val="04A0"/>
       </w:tblPr>
       <w:tblGrid>
         <w:gridCol w:w="2130"/>
@@ -4607,11 +4607,6 @@
             <w:tcW w:w="2130" w:type="dxa"/>
           </w:tcPr>
           <w:p>
-            <w:pPr>
-              <w:rPr>
-                <w:rFonts w:hint="eastAsia"/>
-              </w:rPr>
-            </w:pPr>
             <w:r>
               <w:rPr>
                 <w:rFonts w:hint="eastAsia"/>
@@ -4651,11 +4646,6 @@
             </w:r>
           </w:p>
           <w:p>
-            <w:pPr>
-              <w:rPr>
-                <w:rFonts w:hint="eastAsia"/>
-              </w:rPr>
-            </w:pPr>
             <w:r>
               <w:rPr>
                 <w:rFonts w:hint="eastAsia"/>
@@ -4701,11 +4691,6 @@
             <w:tcW w:w="2130" w:type="dxa"/>
           </w:tcPr>
           <w:p>
-            <w:pPr>
-              <w:rPr>
-                <w:rFonts w:hint="eastAsia"/>
-              </w:rPr>
-            </w:pPr>
             <w:r>
               <w:t>Reg</w:t>
             </w:r>
@@ -4745,11 +4730,6 @@
             </w:r>
           </w:p>
           <w:p>
-            <w:pPr>
-              <w:rPr>
-                <w:rFonts w:hint="eastAsia"/>
-              </w:rPr>
-            </w:pPr>
             <w:r>
               <w:rPr>
                 <w:rFonts w:hint="eastAsia"/>
@@ -5094,11 +5074,6 @@
             <w:tcW w:w="2131" w:type="dxa"/>
           </w:tcPr>
           <w:p>
-            <w:pPr>
-              <w:rPr>
-                <w:rFonts w:hint="eastAsia"/>
-              </w:rPr>
-            </w:pPr>
             <w:r>
               <w:rPr>
                 <w:rFonts w:hint="eastAsia"/>
@@ -5217,11 +5192,6 @@
             <w:tcW w:w="2131" w:type="dxa"/>
           </w:tcPr>
           <w:p>
-            <w:pPr>
-              <w:rPr>
-                <w:rFonts w:hint="eastAsia"/>
-              </w:rPr>
-            </w:pPr>
             <w:r>
               <w:rPr>
                 <w:rFonts w:hint="eastAsia"/>
@@ -5278,12 +5248,14 @@
               </w:rPr>
               <w:t>（无符号</w:t>
             </w:r>
+            <w:proofErr w:type="spellStart"/>
             <w:r>
               <w:rPr>
                 <w:rFonts w:hint="eastAsia"/>
               </w:rPr>
               <w:t>int</w:t>
             </w:r>
+            <w:proofErr w:type="spellEnd"/>
             <w:r>
               <w:rPr>
                 <w:rFonts w:hint="eastAsia"/>
@@ -5396,12 +5368,14 @@
               </w:rPr>
               <w:t>（符号</w:t>
             </w:r>
+            <w:proofErr w:type="spellStart"/>
             <w:r>
               <w:rPr>
                 <w:rFonts w:hint="eastAsia"/>
               </w:rPr>
               <w:t>int</w:t>
             </w:r>
+            <w:proofErr w:type="spellEnd"/>
             <w:r>
               <w:rPr>
                 <w:rFonts w:hint="eastAsia"/>
@@ -6742,7 +6716,7 @@
       <w:tblPr>
         <w:tblStyle w:val="a3"/>
         <w:tblW w:w="0" w:type="auto"/>
-        <w:tblLook w:val="04A0" w:firstRow="1" w:lastRow="0" w:firstColumn="1" w:lastColumn="0" w:noHBand="0" w:noVBand="1"/>
+        <w:tblLook w:val="04A0"/>
       </w:tblPr>
       <w:tblGrid>
         <w:gridCol w:w="8522"/>
@@ -6773,23 +6747,7 @@
             </w:r>
             <w:proofErr w:type="spellStart"/>
             <w:r>
-              <w:t>tdata</w:t>
-            </w:r>
-            <w:proofErr w:type="spellEnd"/>
-            <w:r>
-              <w:t>,"</w:t>
-            </w:r>
-            <w:proofErr w:type="spellStart"/>
-            <w:r>
-              <w:t>awT</w:t>
-            </w:r>
-            <w:proofErr w:type="spellEnd"/>
-            <w:r>
-              <w:t>",@</w:t>
-            </w:r>
-            <w:proofErr w:type="spellStart"/>
-            <w:r>
-              <w:t>progbits</w:t>
+              <w:t>tdata,"awT",@progbits</w:t>
             </w:r>
             <w:proofErr w:type="spellEnd"/>
           </w:p>
@@ -6830,7 +6788,7 @@
       <w:tblPr>
         <w:tblStyle w:val="a3"/>
         <w:tblW w:w="0" w:type="auto"/>
-        <w:tblLook w:val="04A0" w:firstRow="1" w:lastRow="0" w:firstColumn="1" w:lastColumn="0" w:noHBand="0" w:noVBand="1"/>
+        <w:tblLook w:val="04A0"/>
       </w:tblPr>
       <w:tblGrid>
         <w:gridCol w:w="8522"/>
@@ -8569,6 +8527,9 @@
     <w:p>
       <w:pPr>
         <w:ind w:left="420" w:firstLine="420"/>
+        <w:rPr>
+          <w:rFonts w:hint="eastAsia"/>
+        </w:rPr>
       </w:pPr>
       <w:r>
         <w:t>第六</w:t>
@@ -8687,17 +8648,34 @@
         </w:rPr>
         <w:t>，这里不能直接返回，因为是对</w:t>
       </w:r>
+      <w:proofErr w:type="spellStart"/>
       <w:r>
         <w:rPr>
           <w:rFonts w:hint="eastAsia"/>
         </w:rPr>
         <w:t>declarator</w:t>
       </w:r>
+      <w:proofErr w:type="spellEnd"/>
       <w:r>
         <w:rPr>
           <w:rFonts w:hint="eastAsia"/>
         </w:rPr>
         <w:t>列表里面的东西都需要做一个查询。</w:t>
+      </w:r>
+    </w:p>
+    <w:p>
+      <w:r>
+        <w:rPr>
+          <w:rFonts w:hint="eastAsia"/>
+        </w:rPr>
+        <w:tab/>
+        <w:t>*</w:t>
+      </w:r>
+      <w:r>
+        <w:rPr>
+          <w:rFonts w:hint="eastAsia"/>
+        </w:rPr>
+        <w:t>初始化赋值问题</w:t>
       </w:r>
     </w:p>
     <w:p>
@@ -8754,7 +8732,7 @@
         <w:tblStyle w:val="a3"/>
         <w:tblW w:w="0" w:type="auto"/>
         <w:tblInd w:w="420" w:type="dxa"/>
-        <w:tblLook w:val="04A0" w:firstRow="1" w:lastRow="0" w:firstColumn="1" w:lastColumn="0" w:noHBand="0" w:noVBand="1"/>
+        <w:tblLook w:val="04A0"/>
       </w:tblPr>
       <w:tblGrid>
         <w:gridCol w:w="8102"/>
@@ -8823,8 +8801,13 @@
             <w:pPr>
               <w:ind w:left="420" w:firstLine="420"/>
             </w:pPr>
-            <w:r>
-              <w:t>int (*f[2])(void)={</w:t>
+            <w:proofErr w:type="spellStart"/>
+            <w:r>
+              <w:t>int</w:t>
+            </w:r>
+            <w:proofErr w:type="spellEnd"/>
+            <w:r>
+              <w:t xml:space="preserve"> (*f[2])(void)={</w:t>
             </w:r>
             <w:proofErr w:type="spellStart"/>
             <w:r>
@@ -8878,7 +8861,7 @@
         <w:tblStyle w:val="a3"/>
         <w:tblW w:w="0" w:type="auto"/>
         <w:tblInd w:w="420" w:type="dxa"/>
-        <w:tblLook w:val="04A0" w:firstRow="1" w:lastRow="0" w:firstColumn="1" w:lastColumn="0" w:noHBand="0" w:noVBand="1"/>
+        <w:tblLook w:val="04A0"/>
       </w:tblPr>
       <w:tblGrid>
         <w:gridCol w:w="8102"/>
@@ -9049,6 +9032,7 @@
         <w:rPr>
           <w:rFonts w:hint="eastAsia"/>
         </w:rPr>
+        <w:lastRenderedPageBreak/>
         <w:t>提一嘴，我也不知道为什么，我并没有给函数指针这个值设置为</w:t>
       </w:r>
       <w:r>
@@ -9061,14 +9045,7 @@
         <w:rPr>
           <w:rFonts w:hint="eastAsia"/>
         </w:rPr>
-        <w:t>，但是</w:t>
-      </w:r>
-      <w:r>
-        <w:rPr>
-          <w:rFonts w:hint="eastAsia"/>
-        </w:rPr>
-        <w:lastRenderedPageBreak/>
-        <w:t>他还是变成</w:t>
+        <w:t>，但是他还是变成</w:t>
       </w:r>
       <w:r>
         <w:rPr>
@@ -9212,6 +9189,9 @@
     <w:p>
       <w:pPr>
         <w:ind w:left="420" w:firstLine="420"/>
+        <w:rPr>
+          <w:rFonts w:hint="eastAsia"/>
+        </w:rPr>
       </w:pPr>
       <w:r>
         <w:rPr>
@@ -9248,6 +9228,65 @@
           <w:rFonts w:hint="eastAsia"/>
         </w:rPr>
         <w:t>）</w:t>
+      </w:r>
+    </w:p>
+    <w:p>
+      <w:pPr>
+        <w:ind w:left="420" w:firstLine="420"/>
+      </w:pPr>
+      <w:r>
+        <w:rPr>
+          <w:rFonts w:hint="eastAsia"/>
+        </w:rPr>
+        <w:t>（</w:t>
+      </w:r>
+      <w:r>
+        <w:rPr>
+          <w:rFonts w:hint="eastAsia"/>
+        </w:rPr>
+        <w:t xml:space="preserve">2023.2.2 </w:t>
+      </w:r>
+      <w:r>
+        <w:rPr>
+          <w:rFonts w:hint="eastAsia"/>
+        </w:rPr>
+        <w:t>对于这个问题，我认为虽然在</w:t>
+      </w:r>
+      <w:r>
+        <w:rPr>
+          <w:rFonts w:hint="eastAsia"/>
+        </w:rPr>
+        <w:t>initialization</w:t>
+      </w:r>
+      <w:r>
+        <w:rPr>
+          <w:rFonts w:hint="eastAsia"/>
+        </w:rPr>
+        <w:t>的语义分析过程中确定了每个节点的</w:t>
+      </w:r>
+      <w:r>
+        <w:rPr>
+          <w:rFonts w:hint="eastAsia"/>
+        </w:rPr>
+        <w:t>off</w:t>
+      </w:r>
+      <w:r>
+        <w:rPr>
+          <w:rFonts w:hint="eastAsia"/>
+        </w:rPr>
+        <w:t>和</w:t>
+      </w:r>
+      <w:r>
+        <w:rPr>
+          <w:rFonts w:hint="eastAsia"/>
+        </w:rPr>
+        <w:t>size</w:t>
+      </w:r>
+      <w:r>
+        <w:rPr>
+          <w:rFonts w:hint="eastAsia"/>
+        </w:rPr>
+        <w:t>，但是，我认为在这里的信息搜集仍然不够，我可以在符号表中的对应符号处，存储相应的初始化节点，换句话说，本来是一棵初始化树，我还需要将其变成一维结构。）</w:t>
       </w:r>
     </w:p>
     <w:p>
@@ -9847,12 +9886,14 @@
         </w:rPr>
         <w:t>，这在对应的</w:t>
       </w:r>
+      <w:proofErr w:type="spellStart"/>
       <w:r>
         <w:rPr>
           <w:rFonts w:hint="eastAsia"/>
         </w:rPr>
         <w:t>md</w:t>
       </w:r>
+      <w:proofErr w:type="spellEnd"/>
       <w:r>
         <w:rPr>
           <w:rFonts w:hint="eastAsia"/>
@@ -9912,7 +9953,6 @@
         <w:ind w:left="420" w:firstLineChars="0" w:firstLine="0"/>
       </w:pPr>
       <w:r>
-        <w:lastRenderedPageBreak/>
         <w:tab/>
       </w:r>
       <w:r>
@@ -10948,7 +10988,14 @@
         <w:rPr>
           <w:rFonts w:hint="eastAsia"/>
         </w:rPr>
-        <w:t>位下的一种约定。</w:t>
+        <w:t>位下的一</w:t>
+      </w:r>
+      <w:r>
+        <w:rPr>
+          <w:rFonts w:hint="eastAsia"/>
+        </w:rPr>
+        <w:lastRenderedPageBreak/>
+        <w:t>种约定。</w:t>
       </w:r>
       <w:r>
         <w:rPr>
@@ -11182,7 +11229,6 @@
       </w:pPr>
       <w:proofErr w:type="spellStart"/>
       <w:r>
-        <w:lastRenderedPageBreak/>
         <w:t>R</w:t>
       </w:r>
       <w:r>
@@ -11236,12 +11282,6 @@
           <w:t>https://riscv.org/wp-content/uploads/2015/01/riscv-calling.pdf</w:t>
         </w:r>
       </w:hyperlink>
-      <w:r>
-        <w:rPr>
-          <w:rFonts w:hint="eastAsia"/>
-        </w:rPr>
-        <w:t xml:space="preserve"> </w:t>
-      </w:r>
     </w:p>
     <w:p>
       <w:pPr>
@@ -11482,12 +11522,14 @@
         </w:rPr>
         <w:t>东西。但是，在另一方面，对于</w:t>
       </w:r>
+      <w:proofErr w:type="spellStart"/>
       <w:r>
         <w:rPr>
           <w:rFonts w:hint="eastAsia"/>
         </w:rPr>
         <w:t>callee</w:t>
       </w:r>
+      <w:proofErr w:type="spellEnd"/>
       <w:r>
         <w:rPr>
           <w:rFonts w:hint="eastAsia"/>
@@ -11732,8 +11774,8 @@
 </file>
 
 <file path=word/numbering.xml><?xml version="1.0" encoding="utf-8"?>
-<w:numbering xmlns:wpc="http://schemas.microsoft.com/office/word/2010/wordprocessingCanvas" xmlns:cx="http://schemas.microsoft.com/office/drawing/2014/chartex" xmlns:cx1="http://schemas.microsoft.com/office/drawing/2015/9/8/chartex" xmlns:cx2="http://schemas.microsoft.com/office/drawing/2015/10/21/chartex" xmlns:cx3="http://schemas.microsoft.com/office/drawing/2016/5/9/chartex" xmlns:cx4="http://schemas.microsoft.com/office/drawing/2016/5/10/chartex" xmlns:cx5="http://schemas.microsoft.com/office/drawing/2016/5/11/chartex" xmlns:cx6="http://schemas.microsoft.com/office/drawing/2016/5/12/chartex" xmlns:cx7="http://schemas.microsoft.com/office/drawing/2016/5/13/chartex" xmlns:cx8="http://schemas.microsoft.com/office/drawing/2016/5/14/chartex" xmlns:mc="http://schemas.openxmlformats.org/markup-compatibility/2006" xmlns:aink="http://schemas.microsoft.com/office/drawing/2016/ink" xmlns:am3d="http://schemas.microsoft.com/office/drawing/2017/model3d" xmlns:o="urn:schemas-microsoft-com:office:office" xmlns:r="http://schemas.openxmlformats.org/officeDocument/2006/relationships" xmlns:m="http://schemas.openxmlformats.org/officeDocument/2006/math" xmlns:v="urn:schemas-microsoft-com:vml" xmlns:wp14="http://schemas.microsoft.com/office/word/2010/wordprocessingDrawing" xmlns:wp="http://schemas.openxmlformats.org/drawingml/2006/wordprocessingDrawing" xmlns:w10="urn:schemas-microsoft-com:office:word" xmlns:w="http://schemas.openxmlformats.org/wordprocessingml/2006/main" xmlns:w14="http://schemas.microsoft.com/office/word/2010/wordml" xmlns:w15="http://schemas.microsoft.com/office/word/2012/wordml" xmlns:w16cex="http://schemas.microsoft.com/office/word/2018/wordml/cex" xmlns:w16cid="http://schemas.microsoft.com/office/word/2016/wordml/cid" xmlns:w16="http://schemas.microsoft.com/office/word/2018/wordml" xmlns:w16sdtdh="http://schemas.microsoft.com/office/word/2020/wordml/sdtdatahash" xmlns:w16se="http://schemas.microsoft.com/office/word/2015/wordml/symex" xmlns:wpg="http://schemas.microsoft.com/office/word/2010/wordprocessingGroup" xmlns:wpi="http://schemas.microsoft.com/office/word/2010/wordprocessingInk" xmlns:wne="http://schemas.microsoft.com/office/word/2006/wordml" xmlns:wps="http://schemas.microsoft.com/office/word/2010/wordprocessingShape" mc:Ignorable="w14 w15 w16se w16cid w16 w16cex w16sdtdh wp14">
-  <w:abstractNum w:abstractNumId="0" w15:restartNumberingAfterBreak="0">
+<w:numbering xmlns:ve="http://schemas.openxmlformats.org/markup-compatibility/2006" xmlns:o="urn:schemas-microsoft-com:office:office" xmlns:r="http://schemas.openxmlformats.org/officeDocument/2006/relationships" xmlns:m="http://schemas.openxmlformats.org/officeDocument/2006/math" xmlns:v="urn:schemas-microsoft-com:vml" xmlns:wp="http://schemas.openxmlformats.org/drawingml/2006/wordprocessingDrawing" xmlns:w10="urn:schemas-microsoft-com:office:word" xmlns:w="http://schemas.openxmlformats.org/wordprocessingml/2006/main" xmlns:wne="http://schemas.microsoft.com/office/word/2006/wordml">
+  <w:abstractNum w:abstractNumId="0">
     <w:nsid w:val="0FDC1E2E"/>
     <w:multiLevelType w:val="hybridMultilevel"/>
     <w:tmpl w:val="34004C42"/>
@@ -11819,7 +11861,7 @@
       </w:pPr>
     </w:lvl>
   </w:abstractNum>
-  <w:abstractNum w:abstractNumId="1" w15:restartNumberingAfterBreak="0">
+  <w:abstractNum w:abstractNumId="1">
     <w:nsid w:val="5900182A"/>
     <w:multiLevelType w:val="hybridMultilevel"/>
     <w:tmpl w:val="3CDE6EAA"/>
@@ -11932,7 +11974,7 @@
       </w:rPr>
     </w:lvl>
   </w:abstractNum>
-  <w:abstractNum w:abstractNumId="2" w15:restartNumberingAfterBreak="0">
+  <w:abstractNum w:abstractNumId="2">
     <w:nsid w:val="712329DC"/>
     <w:multiLevelType w:val="hybridMultilevel"/>
     <w:tmpl w:val="6CBCF2E6"/>
@@ -12031,7 +12073,7 @@
 </file>
 
 <file path=word/styles.xml><?xml version="1.0" encoding="utf-8"?>
-<w:styles xmlns:mc="http://schemas.openxmlformats.org/markup-compatibility/2006" xmlns:r="http://schemas.openxmlformats.org/officeDocument/2006/relationships" xmlns:w="http://schemas.openxmlformats.org/wordprocessingml/2006/main" xmlns:w14="http://schemas.microsoft.com/office/word/2010/wordml" xmlns:w15="http://schemas.microsoft.com/office/word/2012/wordml" xmlns:w16cex="http://schemas.microsoft.com/office/word/2018/wordml/cex" xmlns:w16cid="http://schemas.microsoft.com/office/word/2016/wordml/cid" xmlns:w16="http://schemas.microsoft.com/office/word/2018/wordml" xmlns:w16sdtdh="http://schemas.microsoft.com/office/word/2020/wordml/sdtdatahash" xmlns:w16se="http://schemas.microsoft.com/office/word/2015/wordml/symex" mc:Ignorable="w14 w15 w16se w16cid w16 w16cex w16sdtdh">
+<w:styles xmlns:r="http://schemas.openxmlformats.org/officeDocument/2006/relationships" xmlns:w="http://schemas.openxmlformats.org/wordprocessingml/2006/main">
   <w:docDefaults>
     <w:rPrDefault>
       <w:rPr>
@@ -12044,383 +12086,144 @@
     </w:rPrDefault>
     <w:pPrDefault/>
   </w:docDefaults>
-  <w:latentStyles w:defLockedState="0" w:defUIPriority="99" w:defSemiHidden="0" w:defUnhideWhenUsed="0" w:defQFormat="0" w:count="376">
-    <w:lsdException w:name="Normal" w:uiPriority="0" w:qFormat="1"/>
-    <w:lsdException w:name="heading 1" w:uiPriority="9" w:qFormat="1"/>
-    <w:lsdException w:name="heading 2" w:semiHidden="1" w:uiPriority="9" w:unhideWhenUsed="1" w:qFormat="1"/>
-    <w:lsdException w:name="heading 3" w:semiHidden="1" w:uiPriority="9" w:unhideWhenUsed="1" w:qFormat="1"/>
-    <w:lsdException w:name="heading 4" w:semiHidden="1" w:uiPriority="9" w:unhideWhenUsed="1" w:qFormat="1"/>
-    <w:lsdException w:name="heading 5" w:semiHidden="1" w:uiPriority="9" w:unhideWhenUsed="1" w:qFormat="1"/>
-    <w:lsdException w:name="heading 6" w:semiHidden="1" w:uiPriority="9" w:unhideWhenUsed="1" w:qFormat="1"/>
-    <w:lsdException w:name="heading 7" w:semiHidden="1" w:uiPriority="9" w:unhideWhenUsed="1" w:qFormat="1"/>
-    <w:lsdException w:name="heading 8" w:semiHidden="1" w:uiPriority="9" w:unhideWhenUsed="1" w:qFormat="1"/>
-    <w:lsdException w:name="heading 9" w:semiHidden="1" w:uiPriority="9" w:unhideWhenUsed="1" w:qFormat="1"/>
-    <w:lsdException w:name="index 1" w:semiHidden="1" w:unhideWhenUsed="1"/>
-    <w:lsdException w:name="index 2" w:semiHidden="1" w:unhideWhenUsed="1"/>
-    <w:lsdException w:name="index 3" w:semiHidden="1" w:unhideWhenUsed="1"/>
-    <w:lsdException w:name="index 4" w:semiHidden="1" w:unhideWhenUsed="1"/>
-    <w:lsdException w:name="index 5" w:semiHidden="1" w:unhideWhenUsed="1"/>
-    <w:lsdException w:name="index 6" w:semiHidden="1" w:unhideWhenUsed="1"/>
-    <w:lsdException w:name="index 7" w:semiHidden="1" w:unhideWhenUsed="1"/>
-    <w:lsdException w:name="index 8" w:semiHidden="1" w:unhideWhenUsed="1"/>
-    <w:lsdException w:name="index 9" w:semiHidden="1" w:unhideWhenUsed="1"/>
-    <w:lsdException w:name="toc 1" w:semiHidden="1" w:uiPriority="39" w:unhideWhenUsed="1"/>
-    <w:lsdException w:name="toc 2" w:semiHidden="1" w:uiPriority="39" w:unhideWhenUsed="1"/>
-    <w:lsdException w:name="toc 3" w:semiHidden="1" w:uiPriority="39" w:unhideWhenUsed="1"/>
-    <w:lsdException w:name="toc 4" w:semiHidden="1" w:uiPriority="39" w:unhideWhenUsed="1"/>
-    <w:lsdException w:name="toc 5" w:semiHidden="1" w:uiPriority="39" w:unhideWhenUsed="1"/>
-    <w:lsdException w:name="toc 6" w:semiHidden="1" w:uiPriority="39" w:unhideWhenUsed="1"/>
-    <w:lsdException w:name="toc 7" w:semiHidden="1" w:uiPriority="39" w:unhideWhenUsed="1"/>
-    <w:lsdException w:name="toc 8" w:semiHidden="1" w:uiPriority="39" w:unhideWhenUsed="1"/>
-    <w:lsdException w:name="toc 9" w:semiHidden="1" w:uiPriority="39" w:unhideWhenUsed="1"/>
-    <w:lsdException w:name="Normal Indent" w:semiHidden="1" w:unhideWhenUsed="1"/>
-    <w:lsdException w:name="footnote text" w:semiHidden="1" w:unhideWhenUsed="1"/>
-    <w:lsdException w:name="annotation text" w:semiHidden="1" w:unhideWhenUsed="1"/>
-    <w:lsdException w:name="header" w:semiHidden="1" w:unhideWhenUsed="1"/>
-    <w:lsdException w:name="footer" w:semiHidden="1" w:unhideWhenUsed="1"/>
-    <w:lsdException w:name="index heading" w:semiHidden="1" w:unhideWhenUsed="1"/>
-    <w:lsdException w:name="caption" w:semiHidden="1" w:uiPriority="35" w:unhideWhenUsed="1" w:qFormat="1"/>
-    <w:lsdException w:name="table of figures" w:semiHidden="1" w:unhideWhenUsed="1"/>
-    <w:lsdException w:name="envelope address" w:semiHidden="1" w:unhideWhenUsed="1"/>
-    <w:lsdException w:name="envelope return" w:semiHidden="1" w:unhideWhenUsed="1"/>
-    <w:lsdException w:name="footnote reference" w:semiHidden="1" w:unhideWhenUsed="1"/>
-    <w:lsdException w:name="annotation reference" w:semiHidden="1" w:unhideWhenUsed="1"/>
-    <w:lsdException w:name="line number" w:semiHidden="1" w:unhideWhenUsed="1"/>
-    <w:lsdException w:name="page number" w:semiHidden="1" w:unhideWhenUsed="1"/>
-    <w:lsdException w:name="endnote reference" w:semiHidden="1" w:unhideWhenUsed="1"/>
-    <w:lsdException w:name="endnote text" w:semiHidden="1" w:unhideWhenUsed="1"/>
-    <w:lsdException w:name="table of authorities" w:semiHidden="1" w:unhideWhenUsed="1"/>
-    <w:lsdException w:name="macro" w:semiHidden="1" w:unhideWhenUsed="1"/>
-    <w:lsdException w:name="toa heading" w:semiHidden="1" w:unhideWhenUsed="1"/>
-    <w:lsdException w:name="List" w:semiHidden="1" w:unhideWhenUsed="1"/>
-    <w:lsdException w:name="List Bullet" w:semiHidden="1" w:unhideWhenUsed="1"/>
-    <w:lsdException w:name="List Number" w:semiHidden="1" w:unhideWhenUsed="1"/>
-    <w:lsdException w:name="List 2" w:semiHidden="1" w:unhideWhenUsed="1"/>
-    <w:lsdException w:name="List 3" w:semiHidden="1" w:unhideWhenUsed="1"/>
-    <w:lsdException w:name="List 4" w:semiHidden="1" w:unhideWhenUsed="1"/>
-    <w:lsdException w:name="List 5" w:semiHidden="1" w:unhideWhenUsed="1"/>
-    <w:lsdException w:name="List Bullet 2" w:semiHidden="1" w:unhideWhenUsed="1"/>
-    <w:lsdException w:name="List Bullet 3" w:semiHidden="1" w:unhideWhenUsed="1"/>
-    <w:lsdException w:name="List Bullet 4" w:semiHidden="1" w:unhideWhenUsed="1"/>
-    <w:lsdException w:name="List Bullet 5" w:semiHidden="1" w:unhideWhenUsed="1"/>
-    <w:lsdException w:name="List Number 2" w:semiHidden="1" w:unhideWhenUsed="1"/>
-    <w:lsdException w:name="List Number 3" w:semiHidden="1" w:unhideWhenUsed="1"/>
-    <w:lsdException w:name="List Number 4" w:semiHidden="1" w:unhideWhenUsed="1"/>
-    <w:lsdException w:name="List Number 5" w:semiHidden="1" w:unhideWhenUsed="1"/>
-    <w:lsdException w:name="Title" w:uiPriority="10" w:qFormat="1"/>
-    <w:lsdException w:name="Closing" w:semiHidden="1" w:unhideWhenUsed="1"/>
-    <w:lsdException w:name="Signature" w:semiHidden="1" w:unhideWhenUsed="1"/>
-    <w:lsdException w:name="Default Paragraph Font" w:semiHidden="1" w:uiPriority="1" w:unhideWhenUsed="1"/>
-    <w:lsdException w:name="Body Text" w:semiHidden="1" w:unhideWhenUsed="1"/>
-    <w:lsdException w:name="Body Text Indent" w:semiHidden="1" w:unhideWhenUsed="1"/>
-    <w:lsdException w:name="List Continue" w:semiHidden="1" w:unhideWhenUsed="1"/>
-    <w:lsdException w:name="List Continue 2" w:semiHidden="1" w:unhideWhenUsed="1"/>
-    <w:lsdException w:name="List Continue 3" w:semiHidden="1" w:unhideWhenUsed="1"/>
-    <w:lsdException w:name="List Continue 4" w:semiHidden="1" w:unhideWhenUsed="1"/>
-    <w:lsdException w:name="List Continue 5" w:semiHidden="1" w:unhideWhenUsed="1"/>
-    <w:lsdException w:name="Message Header" w:semiHidden="1" w:unhideWhenUsed="1"/>
-    <w:lsdException w:name="Subtitle" w:uiPriority="11" w:qFormat="1"/>
-    <w:lsdException w:name="Salutation" w:semiHidden="1" w:unhideWhenUsed="1"/>
-    <w:lsdException w:name="Date" w:semiHidden="1" w:unhideWhenUsed="1"/>
-    <w:lsdException w:name="Body Text First Indent" w:semiHidden="1" w:unhideWhenUsed="1"/>
-    <w:lsdException w:name="Body Text First Indent 2" w:semiHidden="1" w:unhideWhenUsed="1"/>
-    <w:lsdException w:name="Note Heading" w:semiHidden="1" w:unhideWhenUsed="1"/>
-    <w:lsdException w:name="Body Text 2" w:semiHidden="1" w:unhideWhenUsed="1"/>
-    <w:lsdException w:name="Body Text 3" w:semiHidden="1" w:unhideWhenUsed="1"/>
-    <w:lsdException w:name="Body Text Indent 2" w:semiHidden="1" w:unhideWhenUsed="1"/>
-    <w:lsdException w:name="Body Text Indent 3" w:semiHidden="1" w:unhideWhenUsed="1"/>
-    <w:lsdException w:name="Block Text" w:semiHidden="1" w:unhideWhenUsed="1"/>
-    <w:lsdException w:name="Hyperlink" w:semiHidden="1" w:unhideWhenUsed="1"/>
-    <w:lsdException w:name="FollowedHyperlink" w:semiHidden="1" w:unhideWhenUsed="1"/>
-    <w:lsdException w:name="Strong" w:uiPriority="22" w:qFormat="1"/>
-    <w:lsdException w:name="Emphasis" w:uiPriority="20" w:qFormat="1"/>
-    <w:lsdException w:name="Document Map" w:semiHidden="1" w:unhideWhenUsed="1"/>
-    <w:lsdException w:name="Plain Text" w:semiHidden="1" w:unhideWhenUsed="1"/>
-    <w:lsdException w:name="E-mail Signature" w:semiHidden="1" w:unhideWhenUsed="1"/>
-    <w:lsdException w:name="HTML Top of Form" w:semiHidden="1" w:unhideWhenUsed="1"/>
-    <w:lsdException w:name="HTML Bottom of Form" w:semiHidden="1" w:unhideWhenUsed="1"/>
-    <w:lsdException w:name="Normal (Web)" w:semiHidden="1" w:unhideWhenUsed="1"/>
-    <w:lsdException w:name="HTML Acronym" w:semiHidden="1" w:unhideWhenUsed="1"/>
-    <w:lsdException w:name="HTML Address" w:semiHidden="1" w:unhideWhenUsed="1"/>
-    <w:lsdException w:name="HTML Cite" w:semiHidden="1" w:unhideWhenUsed="1"/>
-    <w:lsdException w:name="HTML Code" w:semiHidden="1" w:unhideWhenUsed="1"/>
-    <w:lsdException w:name="HTML Definition" w:semiHidden="1" w:unhideWhenUsed="1"/>
-    <w:lsdException w:name="HTML Keyboard" w:semiHidden="1" w:unhideWhenUsed="1"/>
-    <w:lsdException w:name="HTML Preformatted" w:semiHidden="1" w:unhideWhenUsed="1"/>
-    <w:lsdException w:name="HTML Sample" w:semiHidden="1" w:unhideWhenUsed="1"/>
-    <w:lsdException w:name="HTML Typewriter" w:semiHidden="1" w:unhideWhenUsed="1"/>
-    <w:lsdException w:name="HTML Variable" w:semiHidden="1" w:unhideWhenUsed="1"/>
-    <w:lsdException w:name="Normal Table" w:semiHidden="1" w:unhideWhenUsed="1"/>
-    <w:lsdException w:name="annotation subject" w:semiHidden="1" w:unhideWhenUsed="1"/>
-    <w:lsdException w:name="No List" w:semiHidden="1" w:unhideWhenUsed="1"/>
-    <w:lsdException w:name="Outline List 1" w:semiHidden="1" w:unhideWhenUsed="1"/>
-    <w:lsdException w:name="Outline List 2" w:semiHidden="1" w:unhideWhenUsed="1"/>
-    <w:lsdException w:name="Outline List 3" w:semiHidden="1" w:unhideWhenUsed="1"/>
-    <w:lsdException w:name="Table Simple 1" w:semiHidden="1" w:unhideWhenUsed="1"/>
-    <w:lsdException w:name="Table Simple 2" w:semiHidden="1" w:unhideWhenUsed="1"/>
-    <w:lsdException w:name="Table Simple 3" w:semiHidden="1" w:unhideWhenUsed="1"/>
-    <w:lsdException w:name="Table Classic 1" w:semiHidden="1" w:unhideWhenUsed="1"/>
-    <w:lsdException w:name="Table Classic 2" w:semiHidden="1" w:unhideWhenUsed="1"/>
-    <w:lsdException w:name="Table Classic 3" w:semiHidden="1" w:unhideWhenUsed="1"/>
-    <w:lsdException w:name="Table Classic 4" w:semiHidden="1" w:unhideWhenUsed="1"/>
-    <w:lsdException w:name="Table Colorful 1" w:semiHidden="1" w:unhideWhenUsed="1"/>
-    <w:lsdException w:name="Table Colorful 2" w:semiHidden="1" w:unhideWhenUsed="1"/>
-    <w:lsdException w:name="Table Colorful 3" w:semiHidden="1" w:unhideWhenUsed="1"/>
-    <w:lsdException w:name="Table Columns 1" w:semiHidden="1" w:unhideWhenUsed="1"/>
-    <w:lsdException w:name="Table Columns 2" w:semiHidden="1" w:unhideWhenUsed="1"/>
-    <w:lsdException w:name="Table Columns 3" w:semiHidden="1" w:unhideWhenUsed="1"/>
-    <w:lsdException w:name="Table Columns 4" w:semiHidden="1" w:unhideWhenUsed="1"/>
-    <w:lsdException w:name="Table Columns 5" w:semiHidden="1" w:unhideWhenUsed="1"/>
-    <w:lsdException w:name="Table Grid 1" w:semiHidden="1" w:unhideWhenUsed="1"/>
-    <w:lsdException w:name="Table Grid 2" w:semiHidden="1" w:unhideWhenUsed="1"/>
-    <w:lsdException w:name="Table Grid 3" w:semiHidden="1" w:unhideWhenUsed="1"/>
-    <w:lsdException w:name="Table Grid 4" w:semiHidden="1" w:unhideWhenUsed="1"/>
-    <w:lsdException w:name="Table Grid 5" w:semiHidden="1" w:unhideWhenUsed="1"/>
-    <w:lsdException w:name="Table Grid 6" w:semiHidden="1" w:unhideWhenUsed="1"/>
-    <w:lsdException w:name="Table Grid 7" w:semiHidden="1" w:unhideWhenUsed="1"/>
-    <w:lsdException w:name="Table Grid 8" w:semiHidden="1" w:unhideWhenUsed="1"/>
-    <w:lsdException w:name="Table List 1" w:semiHidden="1" w:unhideWhenUsed="1"/>
-    <w:lsdException w:name="Table List 2" w:semiHidden="1" w:unhideWhenUsed="1"/>
-    <w:lsdException w:name="Table List 3" w:semiHidden="1" w:unhideWhenUsed="1"/>
-    <w:lsdException w:name="Table List 4" w:semiHidden="1" w:unhideWhenUsed="1"/>
-    <w:lsdException w:name="Table List 5" w:semiHidden="1" w:unhideWhenUsed="1"/>
-    <w:lsdException w:name="Table List 6" w:semiHidden="1" w:unhideWhenUsed="1"/>
-    <w:lsdException w:name="Table List 7" w:semiHidden="1" w:unhideWhenUsed="1"/>
-    <w:lsdException w:name="Table List 8" w:semiHidden="1" w:unhideWhenUsed="1"/>
-    <w:lsdException w:name="Table 3D effects 1" w:semiHidden="1" w:unhideWhenUsed="1"/>
-    <w:lsdException w:name="Table 3D effects 2" w:semiHidden="1" w:unhideWhenUsed="1"/>
-    <w:lsdException w:name="Table 3D effects 3" w:semiHidden="1" w:unhideWhenUsed="1"/>
-    <w:lsdException w:name="Table Contemporary" w:semiHidden="1" w:unhideWhenUsed="1"/>
-    <w:lsdException w:name="Table Elegant" w:semiHidden="1" w:unhideWhenUsed="1"/>
-    <w:lsdException w:name="Table Professional" w:semiHidden="1" w:unhideWhenUsed="1"/>
-    <w:lsdException w:name="Table Subtle 1" w:semiHidden="1" w:unhideWhenUsed="1"/>
-    <w:lsdException w:name="Table Subtle 2" w:semiHidden="1" w:unhideWhenUsed="1"/>
-    <w:lsdException w:name="Table Web 1" w:semiHidden="1" w:unhideWhenUsed="1"/>
-    <w:lsdException w:name="Table Web 2" w:semiHidden="1" w:unhideWhenUsed="1"/>
-    <w:lsdException w:name="Table Web 3" w:semiHidden="1" w:unhideWhenUsed="1"/>
-    <w:lsdException w:name="Balloon Text" w:semiHidden="1" w:unhideWhenUsed="1"/>
-    <w:lsdException w:name="Table Grid" w:uiPriority="59"/>
-    <w:lsdException w:name="Table Theme" w:semiHidden="1" w:unhideWhenUsed="1"/>
-    <w:lsdException w:name="Placeholder Text" w:semiHidden="1"/>
-    <w:lsdException w:name="No Spacing" w:uiPriority="1" w:qFormat="1"/>
-    <w:lsdException w:name="Light Shading" w:uiPriority="60"/>
-    <w:lsdException w:name="Light List" w:uiPriority="61"/>
-    <w:lsdException w:name="Light Grid" w:uiPriority="62"/>
-    <w:lsdException w:name="Medium Shading 1" w:uiPriority="63"/>
-    <w:lsdException w:name="Medium Shading 2" w:uiPriority="64"/>
-    <w:lsdException w:name="Medium List 1" w:uiPriority="65"/>
-    <w:lsdException w:name="Medium List 2" w:uiPriority="66"/>
-    <w:lsdException w:name="Medium Grid 1" w:uiPriority="67"/>
-    <w:lsdException w:name="Medium Grid 2" w:uiPriority="68"/>
-    <w:lsdException w:name="Medium Grid 3" w:uiPriority="69"/>
-    <w:lsdException w:name="Dark List" w:uiPriority="70"/>
-    <w:lsdException w:name="Colorful Shading" w:uiPriority="71"/>
-    <w:lsdException w:name="Colorful List" w:uiPriority="72"/>
-    <w:lsdException w:name="Colorful Grid" w:uiPriority="73"/>
-    <w:lsdException w:name="Light Shading Accent 1" w:uiPriority="60"/>
-    <w:lsdException w:name="Light List Accent 1" w:uiPriority="61"/>
-    <w:lsdException w:name="Light Grid Accent 1" w:uiPriority="62"/>
-    <w:lsdException w:name="Medium Shading 1 Accent 1" w:uiPriority="63"/>
-    <w:lsdException w:name="Medium Shading 2 Accent 1" w:uiPriority="64"/>
-    <w:lsdException w:name="Medium List 1 Accent 1" w:uiPriority="65"/>
-    <w:lsdException w:name="Revision" w:semiHidden="1"/>
-    <w:lsdException w:name="List Paragraph" w:uiPriority="34" w:qFormat="1"/>
-    <w:lsdException w:name="Quote" w:uiPriority="29" w:qFormat="1"/>
-    <w:lsdException w:name="Intense Quote" w:uiPriority="30" w:qFormat="1"/>
-    <w:lsdException w:name="Medium List 2 Accent 1" w:uiPriority="66"/>
-    <w:lsdException w:name="Medium Grid 1 Accent 1" w:uiPriority="67"/>
-    <w:lsdException w:name="Medium Grid 2 Accent 1" w:uiPriority="68"/>
-    <w:lsdException w:name="Medium Grid 3 Accent 1" w:uiPriority="69"/>
-    <w:lsdException w:name="Dark List Accent 1" w:uiPriority="70"/>
-    <w:lsdException w:name="Colorful Shading Accent 1" w:uiPriority="71"/>
-    <w:lsdException w:name="Colorful List Accent 1" w:uiPriority="72"/>
-    <w:lsdException w:name="Colorful Grid Accent 1" w:uiPriority="73"/>
-    <w:lsdException w:name="Light Shading Accent 2" w:uiPriority="60"/>
-    <w:lsdException w:name="Light List Accent 2" w:uiPriority="61"/>
-    <w:lsdException w:name="Light Grid Accent 2" w:uiPriority="62"/>
-    <w:lsdException w:name="Medium Shading 1 Accent 2" w:uiPriority="63"/>
-    <w:lsdException w:name="Medium Shading 2 Accent 2" w:uiPriority="64"/>
-    <w:lsdException w:name="Medium List 1 Accent 2" w:uiPriority="65"/>
-    <w:lsdException w:name="Medium List 2 Accent 2" w:uiPriority="66"/>
-    <w:lsdException w:name="Medium Grid 1 Accent 2" w:uiPriority="67"/>
-    <w:lsdException w:name="Medium Grid 2 Accent 2" w:uiPriority="68"/>
-    <w:lsdException w:name="Medium Grid 3 Accent 2" w:uiPriority="69"/>
-    <w:lsdException w:name="Dark List Accent 2" w:uiPriority="70"/>
-    <w:lsdException w:name="Colorful Shading Accent 2" w:uiPriority="71"/>
-    <w:lsdException w:name="Colorful List Accent 2" w:uiPriority="72"/>
-    <w:lsdException w:name="Colorful Grid Accent 2" w:uiPriority="73"/>
-    <w:lsdException w:name="Light Shading Accent 3" w:uiPriority="60"/>
-    <w:lsdException w:name="Light List Accent 3" w:uiPriority="61"/>
-    <w:lsdException w:name="Light Grid Accent 3" w:uiPriority="62"/>
-    <w:lsdException w:name="Medium Shading 1 Accent 3" w:uiPriority="63"/>
-    <w:lsdException w:name="Medium Shading 2 Accent 3" w:uiPriority="64"/>
-    <w:lsdException w:name="Medium List 1 Accent 3" w:uiPriority="65"/>
-    <w:lsdException w:name="Medium List 2 Accent 3" w:uiPriority="66"/>
-    <w:lsdException w:name="Medium Grid 1 Accent 3" w:uiPriority="67"/>
-    <w:lsdException w:name="Medium Grid 2 Accent 3" w:uiPriority="68"/>
-    <w:lsdException w:name="Medium Grid 3 Accent 3" w:uiPriority="69"/>
-    <w:lsdException w:name="Dark List Accent 3" w:uiPriority="70"/>
-    <w:lsdException w:name="Colorful Shading Accent 3" w:uiPriority="71"/>
-    <w:lsdException w:name="Colorful List Accent 3" w:uiPriority="72"/>
-    <w:lsdException w:name="Colorful Grid Accent 3" w:uiPriority="73"/>
-    <w:lsdException w:name="Light Shading Accent 4" w:uiPriority="60"/>
-    <w:lsdException w:name="Light List Accent 4" w:uiPriority="61"/>
-    <w:lsdException w:name="Light Grid Accent 4" w:uiPriority="62"/>
-    <w:lsdException w:name="Medium Shading 1 Accent 4" w:uiPriority="63"/>
-    <w:lsdException w:name="Medium Shading 2 Accent 4" w:uiPriority="64"/>
-    <w:lsdException w:name="Medium List 1 Accent 4" w:uiPriority="65"/>
-    <w:lsdException w:name="Medium List 2 Accent 4" w:uiPriority="66"/>
-    <w:lsdException w:name="Medium Grid 1 Accent 4" w:uiPriority="67"/>
-    <w:lsdException w:name="Medium Grid 2 Accent 4" w:uiPriority="68"/>
-    <w:lsdException w:name="Medium Grid 3 Accent 4" w:uiPriority="69"/>
-    <w:lsdException w:name="Dark List Accent 4" w:uiPriority="70"/>
-    <w:lsdException w:name="Colorful Shading Accent 4" w:uiPriority="71"/>
-    <w:lsdException w:name="Colorful List Accent 4" w:uiPriority="72"/>
-    <w:lsdException w:name="Colorful Grid Accent 4" w:uiPriority="73"/>
-    <w:lsdException w:name="Light Shading Accent 5" w:uiPriority="60"/>
-    <w:lsdException w:name="Light List Accent 5" w:uiPriority="61"/>
-    <w:lsdException w:name="Light Grid Accent 5" w:uiPriority="62"/>
-    <w:lsdException w:name="Medium Shading 1 Accent 5" w:uiPriority="63"/>
-    <w:lsdException w:name="Medium Shading 2 Accent 5" w:uiPriority="64"/>
-    <w:lsdException w:name="Medium List 1 Accent 5" w:uiPriority="65"/>
-    <w:lsdException w:name="Medium List 2 Accent 5" w:uiPriority="66"/>
-    <w:lsdException w:name="Medium Grid 1 Accent 5" w:uiPriority="67"/>
-    <w:lsdException w:name="Medium Grid 2 Accent 5" w:uiPriority="68"/>
-    <w:lsdException w:name="Medium Grid 3 Accent 5" w:uiPriority="69"/>
-    <w:lsdException w:name="Dark List Accent 5" w:uiPriority="70"/>
-    <w:lsdException w:name="Colorful Shading Accent 5" w:uiPriority="71"/>
-    <w:lsdException w:name="Colorful List Accent 5" w:uiPriority="72"/>
-    <w:lsdException w:name="Colorful Grid Accent 5" w:uiPriority="73"/>
-    <w:lsdException w:name="Light Shading Accent 6" w:uiPriority="60"/>
-    <w:lsdException w:name="Light List Accent 6" w:uiPriority="61"/>
-    <w:lsdException w:name="Light Grid Accent 6" w:uiPriority="62"/>
-    <w:lsdException w:name="Medium Shading 1 Accent 6" w:uiPriority="63"/>
-    <w:lsdException w:name="Medium Shading 2 Accent 6" w:uiPriority="64"/>
-    <w:lsdException w:name="Medium List 1 Accent 6" w:uiPriority="65"/>
-    <w:lsdException w:name="Medium List 2 Accent 6" w:uiPriority="66"/>
-    <w:lsdException w:name="Medium Grid 1 Accent 6" w:uiPriority="67"/>
-    <w:lsdException w:name="Medium Grid 2 Accent 6" w:uiPriority="68"/>
-    <w:lsdException w:name="Medium Grid 3 Accent 6" w:uiPriority="69"/>
-    <w:lsdException w:name="Dark List Accent 6" w:uiPriority="70"/>
-    <w:lsdException w:name="Colorful Shading Accent 6" w:uiPriority="71"/>
-    <w:lsdException w:name="Colorful List Accent 6" w:uiPriority="72"/>
-    <w:lsdException w:name="Colorful Grid Accent 6" w:uiPriority="73"/>
-    <w:lsdException w:name="Subtle Emphasis" w:uiPriority="19" w:qFormat="1"/>
-    <w:lsdException w:name="Intense Emphasis" w:uiPriority="21" w:qFormat="1"/>
-    <w:lsdException w:name="Subtle Reference" w:uiPriority="31" w:qFormat="1"/>
-    <w:lsdException w:name="Intense Reference" w:uiPriority="32" w:qFormat="1"/>
-    <w:lsdException w:name="Book Title" w:uiPriority="33" w:qFormat="1"/>
-    <w:lsdException w:name="Bibliography" w:semiHidden="1" w:uiPriority="37" w:unhideWhenUsed="1"/>
-    <w:lsdException w:name="TOC Heading" w:semiHidden="1" w:uiPriority="39" w:unhideWhenUsed="1" w:qFormat="1"/>
-    <w:lsdException w:name="Plain Table 1" w:uiPriority="41"/>
-    <w:lsdException w:name="Plain Table 2" w:uiPriority="42"/>
-    <w:lsdException w:name="Plain Table 3" w:uiPriority="43"/>
-    <w:lsdException w:name="Plain Table 4" w:uiPriority="44"/>
-    <w:lsdException w:name="Plain Table 5" w:uiPriority="45"/>
-    <w:lsdException w:name="Grid Table Light" w:uiPriority="40"/>
-    <w:lsdException w:name="Grid Table 1 Light" w:uiPriority="46"/>
-    <w:lsdException w:name="Grid Table 2" w:uiPriority="47"/>
-    <w:lsdException w:name="Grid Table 3" w:uiPriority="48"/>
-    <w:lsdException w:name="Grid Table 4" w:uiPriority="49"/>
-    <w:lsdException w:name="Grid Table 5 Dark" w:uiPriority="50"/>
-    <w:lsdException w:name="Grid Table 6 Colorful" w:uiPriority="51"/>
-    <w:lsdException w:name="Grid Table 7 Colorful" w:uiPriority="52"/>
-    <w:lsdException w:name="Grid Table 1 Light Accent 1" w:uiPriority="46"/>
-    <w:lsdException w:name="Grid Table 2 Accent 1" w:uiPriority="47"/>
-    <w:lsdException w:name="Grid Table 3 Accent 1" w:uiPriority="48"/>
-    <w:lsdException w:name="Grid Table 4 Accent 1" w:uiPriority="49"/>
-    <w:lsdException w:name="Grid Table 5 Dark Accent 1" w:uiPriority="50"/>
-    <w:lsdException w:name="Grid Table 6 Colorful Accent 1" w:uiPriority="51"/>
-    <w:lsdException w:name="Grid Table 7 Colorful Accent 1" w:uiPriority="52"/>
-    <w:lsdException w:name="Grid Table 1 Light Accent 2" w:uiPriority="46"/>
-    <w:lsdException w:name="Grid Table 2 Accent 2" w:uiPriority="47"/>
-    <w:lsdException w:name="Grid Table 3 Accent 2" w:uiPriority="48"/>
-    <w:lsdException w:name="Grid Table 4 Accent 2" w:uiPriority="49"/>
-    <w:lsdException w:name="Grid Table 5 Dark Accent 2" w:uiPriority="50"/>
-    <w:lsdException w:name="Grid Table 6 Colorful Accent 2" w:uiPriority="51"/>
-    <w:lsdException w:name="Grid Table 7 Colorful Accent 2" w:uiPriority="52"/>
-    <w:lsdException w:name="Grid Table 1 Light Accent 3" w:uiPriority="46"/>
-    <w:lsdException w:name="Grid Table 2 Accent 3" w:uiPriority="47"/>
-    <w:lsdException w:name="Grid Table 3 Accent 3" w:uiPriority="48"/>
-    <w:lsdException w:name="Grid Table 4 Accent 3" w:uiPriority="49"/>
-    <w:lsdException w:name="Grid Table 5 Dark Accent 3" w:uiPriority="50"/>
-    <w:lsdException w:name="Grid Table 6 Colorful Accent 3" w:uiPriority="51"/>
-    <w:lsdException w:name="Grid Table 7 Colorful Accent 3" w:uiPriority="52"/>
-    <w:lsdException w:name="Grid Table 1 Light Accent 4" w:uiPriority="46"/>
-    <w:lsdException w:name="Grid Table 2 Accent 4" w:uiPriority="47"/>
-    <w:lsdException w:name="Grid Table 3 Accent 4" w:uiPriority="48"/>
-    <w:lsdException w:name="Grid Table 4 Accent 4" w:uiPriority="49"/>
-    <w:lsdException w:name="Grid Table 5 Dark Accent 4" w:uiPriority="50"/>
-    <w:lsdException w:name="Grid Table 6 Colorful Accent 4" w:uiPriority="51"/>
-    <w:lsdException w:name="Grid Table 7 Colorful Accent 4" w:uiPriority="52"/>
-    <w:lsdException w:name="Grid Table 1 Light Accent 5" w:uiPriority="46"/>
-    <w:lsdException w:name="Grid Table 2 Accent 5" w:uiPriority="47"/>
-    <w:lsdException w:name="Grid Table 3 Accent 5" w:uiPriority="48"/>
-    <w:lsdException w:name="Grid Table 4 Accent 5" w:uiPriority="49"/>
-    <w:lsdException w:name="Grid Table 5 Dark Accent 5" w:uiPriority="50"/>
-    <w:lsdException w:name="Grid Table 6 Colorful Accent 5" w:uiPriority="51"/>
-    <w:lsdException w:name="Grid Table 7 Colorful Accent 5" w:uiPriority="52"/>
-    <w:lsdException w:name="Grid Table 1 Light Accent 6" w:uiPriority="46"/>
-    <w:lsdException w:name="Grid Table 2 Accent 6" w:uiPriority="47"/>
-    <w:lsdException w:name="Grid Table 3 Accent 6" w:uiPriority="48"/>
-    <w:lsdException w:name="Grid Table 4 Accent 6" w:uiPriority="49"/>
-    <w:lsdException w:name="Grid Table 5 Dark Accent 6" w:uiPriority="50"/>
-    <w:lsdException w:name="Grid Table 6 Colorful Accent 6" w:uiPriority="51"/>
-    <w:lsdException w:name="Grid Table 7 Colorful Accent 6" w:uiPriority="52"/>
-    <w:lsdException w:name="List Table 1 Light" w:uiPriority="46"/>
-    <w:lsdException w:name="List Table 2" w:uiPriority="47"/>
-    <w:lsdException w:name="List Table 3" w:uiPriority="48"/>
-    <w:lsdException w:name="List Table 4" w:uiPriority="49"/>
-    <w:lsdException w:name="List Table 5 Dark" w:uiPriority="50"/>
-    <w:lsdException w:name="List Table 6 Colorful" w:uiPriority="51"/>
-    <w:lsdException w:name="List Table 7 Colorful" w:uiPriority="52"/>
-    <w:lsdException w:name="List Table 1 Light Accent 1" w:uiPriority="46"/>
-    <w:lsdException w:name="List Table 2 Accent 1" w:uiPriority="47"/>
-    <w:lsdException w:name="List Table 3 Accent 1" w:uiPriority="48"/>
-    <w:lsdException w:name="List Table 4 Accent 1" w:uiPriority="49"/>
-    <w:lsdException w:name="List Table 5 Dark Accent 1" w:uiPriority="50"/>
-    <w:lsdException w:name="List Table 6 Colorful Accent 1" w:uiPriority="51"/>
-    <w:lsdException w:name="List Table 7 Colorful Accent 1" w:uiPriority="52"/>
-    <w:lsdException w:name="List Table 1 Light Accent 2" w:uiPriority="46"/>
-    <w:lsdException w:name="List Table 2 Accent 2" w:uiPriority="47"/>
-    <w:lsdException w:name="List Table 3 Accent 2" w:uiPriority="48"/>
-    <w:lsdException w:name="List Table 4 Accent 2" w:uiPriority="49"/>
-    <w:lsdException w:name="List Table 5 Dark Accent 2" w:uiPriority="50"/>
-    <w:lsdException w:name="List Table 6 Colorful Accent 2" w:uiPriority="51"/>
-    <w:lsdException w:name="List Table 7 Colorful Accent 2" w:uiPriority="52"/>
-    <w:lsdException w:name="List Table 1 Light Accent 3" w:uiPriority="46"/>
-    <w:lsdException w:name="List Table 2 Accent 3" w:uiPriority="47"/>
-    <w:lsdException w:name="List Table 3 Accent 3" w:uiPriority="48"/>
-    <w:lsdException w:name="List Table 4 Accent 3" w:uiPriority="49"/>
-    <w:lsdException w:name="List Table 5 Dark Accent 3" w:uiPriority="50"/>
-    <w:lsdException w:name="List Table 6 Colorful Accent 3" w:uiPriority="51"/>
-    <w:lsdException w:name="List Table 7 Colorful Accent 3" w:uiPriority="52"/>
-    <w:lsdException w:name="List Table 1 Light Accent 4" w:uiPriority="46"/>
-    <w:lsdException w:name="List Table 2 Accent 4" w:uiPriority="47"/>
-    <w:lsdException w:name="List Table 3 Accent 4" w:uiPriority="48"/>
-    <w:lsdException w:name="List Table 4 Accent 4" w:uiPriority="49"/>
-    <w:lsdException w:name="List Table 5 Dark Accent 4" w:uiPriority="50"/>
-    <w:lsdException w:name="List Table 6 Colorful Accent 4" w:uiPriority="51"/>
-    <w:lsdException w:name="List Table 7 Colorful Accent 4" w:uiPriority="52"/>
-    <w:lsdException w:name="List Table 1 Light Accent 5" w:uiPriority="46"/>
-    <w:lsdException w:name="List Table 2 Accent 5" w:uiPriority="47"/>
-    <w:lsdException w:name="List Table 3 Accent 5" w:uiPriority="48"/>
-    <w:lsdException w:name="List Table 4 Accent 5" w:uiPriority="49"/>
-    <w:lsdException w:name="List Table 5 Dark Accent 5" w:uiPriority="50"/>
-    <w:lsdException w:name="List Table 6 Colorful Accent 5" w:uiPriority="51"/>
-    <w:lsdException w:name="List Table 7 Colorful Accent 5" w:uiPriority="52"/>
-    <w:lsdException w:name="List Table 1 Light Accent 6" w:uiPriority="46"/>
-    <w:lsdException w:name="List Table 2 Accent 6" w:uiPriority="47"/>
-    <w:lsdException w:name="List Table 3 Accent 6" w:uiPriority="48"/>
-    <w:lsdException w:name="List Table 4 Accent 6" w:uiPriority="49"/>
-    <w:lsdException w:name="List Table 5 Dark Accent 6" w:uiPriority="50"/>
-    <w:lsdException w:name="List Table 6 Colorful Accent 6" w:uiPriority="51"/>
-    <w:lsdException w:name="List Table 7 Colorful Accent 6" w:uiPriority="52"/>
-    <w:lsdException w:name="Mention" w:semiHidden="1" w:unhideWhenUsed="1"/>
-    <w:lsdException w:name="Smart Hyperlink" w:semiHidden="1" w:unhideWhenUsed="1"/>
-    <w:lsdException w:name="Hashtag" w:semiHidden="1" w:unhideWhenUsed="1"/>
-    <w:lsdException w:name="Unresolved Mention" w:semiHidden="1" w:unhideWhenUsed="1"/>
-    <w:lsdException w:name="Smart Link" w:semiHidden="1" w:unhideWhenUsed="1"/>
+  <w:latentStyles w:defLockedState="0" w:defUIPriority="99" w:defSemiHidden="1" w:defUnhideWhenUsed="1" w:defQFormat="0" w:count="267">
+    <w:lsdException w:name="Normal" w:semiHidden="0" w:uiPriority="0" w:unhideWhenUsed="0" w:qFormat="1"/>
+    <w:lsdException w:name="heading 1" w:semiHidden="0" w:uiPriority="9" w:unhideWhenUsed="0" w:qFormat="1"/>
+    <w:lsdException w:name="heading 2" w:uiPriority="9" w:qFormat="1"/>
+    <w:lsdException w:name="heading 3" w:uiPriority="9" w:qFormat="1"/>
+    <w:lsdException w:name="heading 4" w:uiPriority="9" w:qFormat="1"/>
+    <w:lsdException w:name="heading 5" w:uiPriority="9" w:qFormat="1"/>
+    <w:lsdException w:name="heading 6" w:uiPriority="9" w:qFormat="1"/>
+    <w:lsdException w:name="heading 7" w:uiPriority="9" w:qFormat="1"/>
+    <w:lsdException w:name="heading 8" w:uiPriority="9" w:qFormat="1"/>
+    <w:lsdException w:name="heading 9" w:uiPriority="9" w:qFormat="1"/>
+    <w:lsdException w:name="toc 1" w:uiPriority="39"/>
+    <w:lsdException w:name="toc 2" w:uiPriority="39"/>
+    <w:lsdException w:name="toc 3" w:uiPriority="39"/>
+    <w:lsdException w:name="toc 4" w:uiPriority="39"/>
+    <w:lsdException w:name="toc 5" w:uiPriority="39"/>
+    <w:lsdException w:name="toc 6" w:uiPriority="39"/>
+    <w:lsdException w:name="toc 7" w:uiPriority="39"/>
+    <w:lsdException w:name="toc 8" w:uiPriority="39"/>
+    <w:lsdException w:name="toc 9" w:uiPriority="39"/>
+    <w:lsdException w:name="caption" w:uiPriority="35" w:qFormat="1"/>
+    <w:lsdException w:name="Title" w:semiHidden="0" w:uiPriority="10" w:unhideWhenUsed="0" w:qFormat="1"/>
+    <w:lsdException w:name="Default Paragraph Font" w:uiPriority="1"/>
+    <w:lsdException w:name="Subtitle" w:semiHidden="0" w:uiPriority="11" w:unhideWhenUsed="0" w:qFormat="1"/>
+    <w:lsdException w:name="Strong" w:semiHidden="0" w:uiPriority="22" w:unhideWhenUsed="0" w:qFormat="1"/>
+    <w:lsdException w:name="Emphasis" w:semiHidden="0" w:uiPriority="20" w:unhideWhenUsed="0" w:qFormat="1"/>
+    <w:lsdException w:name="Table Grid" w:semiHidden="0" w:uiPriority="59" w:unhideWhenUsed="0"/>
+    <w:lsdException w:name="Placeholder Text" w:unhideWhenUsed="0"/>
+    <w:lsdException w:name="No Spacing" w:semiHidden="0" w:uiPriority="1" w:unhideWhenUsed="0" w:qFormat="1"/>
+    <w:lsdException w:name="Light Shading" w:semiHidden="0" w:uiPriority="60" w:unhideWhenUsed="0"/>
+    <w:lsdException w:name="Light List" w:semiHidden="0" w:uiPriority="61" w:unhideWhenUsed="0"/>
+    <w:lsdException w:name="Light Grid" w:semiHidden="0" w:uiPriority="62" w:unhideWhenUsed="0"/>
+    <w:lsdException w:name="Medium Shading 1" w:semiHidden="0" w:uiPriority="63" w:unhideWhenUsed="0"/>
+    <w:lsdException w:name="Medium Shading 2" w:semiHidden="0" w:uiPriority="64" w:unhideWhenUsed="0"/>
+    <w:lsdException w:name="Medium List 1" w:semiHidden="0" w:uiPriority="65" w:unhideWhenUsed="0"/>
+    <w:lsdException w:name="Medium List 2" w:semiHidden="0" w:uiPriority="66" w:unhideWhenUsed="0"/>
+    <w:lsdException w:name="Medium Grid 1" w:semiHidden="0" w:uiPriority="67" w:unhideWhenUsed="0"/>
+    <w:lsdException w:name="Medium Grid 2" w:semiHidden="0" w:uiPriority="68" w:unhideWhenUsed="0"/>
+    <w:lsdException w:name="Medium Grid 3" w:semiHidden="0" w:uiPriority="69" w:unhideWhenUsed="0"/>
+    <w:lsdException w:name="Dark List" w:semiHidden="0" w:uiPriority="70" w:unhideWhenUsed="0"/>
+    <w:lsdException w:name="Colorful Shading" w:semiHidden="0" w:uiPriority="71" w:unhideWhenUsed="0"/>
+    <w:lsdException w:name="Colorful List" w:semiHidden="0" w:uiPriority="72" w:unhideWhenUsed="0"/>
+    <w:lsdException w:name="Colorful Grid" w:semiHidden="0" w:uiPriority="73" w:unhideWhenUsed="0"/>
+    <w:lsdException w:name="Light Shading Accent 1" w:semiHidden="0" w:uiPriority="60" w:unhideWhenUsed="0"/>
+    <w:lsdException w:name="Light List Accent 1" w:semiHidden="0" w:uiPriority="61" w:unhideWhenUsed="0"/>
+    <w:lsdException w:name="Light Grid Accent 1" w:semiHidden="0" w:uiPriority="62" w:unhideWhenUsed="0"/>
+    <w:lsdException w:name="Medium Shading 1 Accent 1" w:semiHidden="0" w:uiPriority="63" w:unhideWhenUsed="0"/>
+    <w:lsdException w:name="Medium Shading 2 Accent 1" w:semiHidden="0" w:uiPriority="64" w:unhideWhenUsed="0"/>
+    <w:lsdException w:name="Medium List 1 Accent 1" w:semiHidden="0" w:uiPriority="65" w:unhideWhenUsed="0"/>
+    <w:lsdException w:name="Revision" w:unhideWhenUsed="0"/>
+    <w:lsdException w:name="List Paragraph" w:semiHidden="0" w:uiPriority="34" w:unhideWhenUsed="0" w:qFormat="1"/>
+    <w:lsdException w:name="Quote" w:semiHidden="0" w:uiPriority="29" w:unhideWhenUsed="0" w:qFormat="1"/>
+    <w:lsdException w:name="Intense Quote" w:semiHidden="0" w:uiPriority="30" w:unhideWhenUsed="0" w:qFormat="1"/>
+    <w:lsdException w:name="Medium List 2 Accent 1" w:semiHidden="0" w:uiPriority="66" w:unhideWhenUsed="0"/>
+    <w:lsdException w:name="Medium Grid 1 Accent 1" w:semiHidden="0" w:uiPriority="67" w:unhideWhenUsed="0"/>
+    <w:lsdException w:name="Medium Grid 2 Accent 1" w:semiHidden="0" w:uiPriority="68" w:unhideWhenUsed="0"/>
+    <w:lsdException w:name="Medium Grid 3 Accent 1" w:semiHidden="0" w:uiPriority="69" w:unhideWhenUsed="0"/>
+    <w:lsdException w:name="Dark List Accent 1" w:semiHidden="0" w:uiPriority="70" w:unhideWhenUsed="0"/>
+    <w:lsdException w:name="Colorful Shading Accent 1" w:semiHidden="0" w:uiPriority="71" w:unhideWhenUsed="0"/>
+    <w:lsdException w:name="Colorful List Accent 1" w:semiHidden="0" w:uiPriority="72" w:unhideWhenUsed="0"/>
+    <w:lsdException w:name="Colorful Grid Accent 1" w:semiHidden="0" w:uiPriority="73" w:unhideWhenUsed="0"/>
+    <w:lsdException w:name="Light Shading Accent 2" w:semiHidden="0" w:uiPriority="60" w:unhideWhenUsed="0"/>
+    <w:lsdException w:name="Light List Accent 2" w:semiHidden="0" w:uiPriority="61" w:unhideWhenUsed="0"/>
+    <w:lsdException w:name="Light Grid Accent 2" w:semiHidden="0" w:uiPriority="62" w:unhideWhenUsed="0"/>
+    <w:lsdException w:name="Medium Shading 1 Accent 2" w:semiHidden="0" w:uiPriority="63" w:unhideWhenUsed="0"/>
+    <w:lsdException w:name="Medium Shading 2 Accent 2" w:semiHidden="0" w:uiPriority="64" w:unhideWhenUsed="0"/>
+    <w:lsdException w:name="Medium List 1 Accent 2" w:semiHidden="0" w:uiPriority="65" w:unhideWhenUsed="0"/>
+    <w:lsdException w:name="Medium List 2 Accent 2" w:semiHidden="0" w:uiPriority="66" w:unhideWhenUsed="0"/>
+    <w:lsdException w:name="Medium Grid 1 Accent 2" w:semiHidden="0" w:uiPriority="67" w:unhideWhenUsed="0"/>
+    <w:lsdException w:name="Medium Grid 2 Accent 2" w:semiHidden="0" w:uiPriority="68" w:unhideWhenUsed="0"/>
+    <w:lsdException w:name="Medium Grid 3 Accent 2" w:semiHidden="0" w:uiPriority="69" w:unhideWhenUsed="0"/>
+    <w:lsdException w:name="Dark List Accent 2" w:semiHidden="0" w:uiPriority="70" w:unhideWhenUsed="0"/>
+    <w:lsdException w:name="Colorful Shading Accent 2" w:semiHidden="0" w:uiPriority="71" w:unhideWhenUsed="0"/>
+    <w:lsdException w:name="Colorful List Accent 2" w:semiHidden="0" w:uiPriority="72" w:unhideWhenUsed="0"/>
+    <w:lsdException w:name="Colorful Grid Accent 2" w:semiHidden="0" w:uiPriority="73" w:unhideWhenUsed="0"/>
+    <w:lsdException w:name="Light Shading Accent 3" w:semiHidden="0" w:uiPriority="60" w:unhideWhenUsed="0"/>
+    <w:lsdException w:name="Light List Accent 3" w:semiHidden="0" w:uiPriority="61" w:unhideWhenUsed="0"/>
+    <w:lsdException w:name="Light Grid Accent 3" w:semiHidden="0" w:uiPriority="62" w:unhideWhenUsed="0"/>
+    <w:lsdException w:name="Medium Shading 1 Accent 3" w:semiHidden="0" w:uiPriority="63" w:unhideWhenUsed="0"/>
+    <w:lsdException w:name="Medium Shading 2 Accent 3" w:semiHidden="0" w:uiPriority="64" w:unhideWhenUsed="0"/>
+    <w:lsdException w:name="Medium List 1 Accent 3" w:semiHidden="0" w:uiPriority="65" w:unhideWhenUsed="0"/>
+    <w:lsdException w:name="Medium List 2 Accent 3" w:semiHidden="0" w:uiPriority="66" w:unhideWhenUsed="0"/>
+    <w:lsdException w:name="Medium Grid 1 Accent 3" w:semiHidden="0" w:uiPriority="67" w:unhideWhenUsed="0"/>
+    <w:lsdException w:name="Medium Grid 2 Accent 3" w:semiHidden="0" w:uiPriority="68" w:unhideWhenUsed="0"/>
+    <w:lsdException w:name="Medium Grid 3 Accent 3" w:semiHidden="0" w:uiPriority="69" w:unhideWhenUsed="0"/>
+    <w:lsdException w:name="Dark List Accent 3" w:semiHidden="0" w:uiPriority="70" w:unhideWhenUsed="0"/>
+    <w:lsdException w:name="Colorful Shading Accent 3" w:semiHidden="0" w:uiPriority="71" w:unhideWhenUsed="0"/>
+    <w:lsdException w:name="Colorful List Accent 3" w:semiHidden="0" w:uiPriority="72" w:unhideWhenUsed="0"/>
+    <w:lsdException w:name="Colorful Grid Accent 3" w:semiHidden="0" w:uiPriority="73" w:unhideWhenUsed="0"/>
+    <w:lsdException w:name="Light Shading Accent 4" w:semiHidden="0" w:uiPriority="60" w:unhideWhenUsed="0"/>
+    <w:lsdException w:name="Light List Accent 4" w:semiHidden="0" w:uiPriority="61" w:unhideWhenUsed="0"/>
+    <w:lsdException w:name="Light Grid Accent 4" w:semiHidden="0" w:uiPriority="62" w:unhideWhenUsed="0"/>
+    <w:lsdException w:name="Medium Shading 1 Accent 4" w:semiHidden="0" w:uiPriority="63" w:unhideWhenUsed="0"/>
+    <w:lsdException w:name="Medium Shading 2 Accent 4" w:semiHidden="0" w:uiPriority="64" w:unhideWhenUsed="0"/>
+    <w:lsdException w:name="Medium List 1 Accent 4" w:semiHidden="0" w:uiPriority="65" w:unhideWhenUsed="0"/>
+    <w:lsdException w:name="Medium List 2 Accent 4" w:semiHidden="0" w:uiPriority="66" w:unhideWhenUsed="0"/>
+    <w:lsdException w:name="Medium Grid 1 Accent 4" w:semiHidden="0" w:uiPriority="67" w:unhideWhenUsed="0"/>
+    <w:lsdException w:name="Medium Grid 2 Accent 4" w:semiHidden="0" w:uiPriority="68" w:unhideWhenUsed="0"/>
+    <w:lsdException w:name="Medium Grid 3 Accent 4" w:semiHidden="0" w:uiPriority="69" w:unhideWhenUsed="0"/>
+    <w:lsdException w:name="Dark List Accent 4" w:semiHidden="0" w:uiPriority="70" w:unhideWhenUsed="0"/>
+    <w:lsdException w:name="Colorful Shading Accent 4" w:semiHidden="0" w:uiPriority="71" w:unhideWhenUsed="0"/>
+    <w:lsdException w:name="Colorful List Accent 4" w:semiHidden="0" w:uiPriority="72" w:unhideWhenUsed="0"/>
+    <w:lsdException w:name="Colorful Grid Accent 4" w:semiHidden="0" w:uiPriority="73" w:unhideWhenUsed="0"/>
+    <w:lsdException w:name="Light Shading Accent 5" w:semiHidden="0" w:uiPriority="60" w:unhideWhenUsed="0"/>
+    <w:lsdException w:name="Light List Accent 5" w:semiHidden="0" w:uiPriority="61" w:unhideWhenUsed="0"/>
+    <w:lsdException w:name="Light Grid Accent 5" w:semiHidden="0" w:uiPriority="62" w:unhideWhenUsed="0"/>
+    <w:lsdException w:name="Medium Shading 1 Accent 5" w:semiHidden="0" w:uiPriority="63" w:unhideWhenUsed="0"/>
+    <w:lsdException w:name="Medium Shading 2 Accent 5" w:semiHidden="0" w:uiPriority="64" w:unhideWhenUsed="0"/>
+    <w:lsdException w:name="Medium List 1 Accent 5" w:semiHidden="0" w:uiPriority="65" w:unhideWhenUsed="0"/>
+    <w:lsdException w:name="Medium List 2 Accent 5" w:semiHidden="0" w:uiPriority="66" w:unhideWhenUsed="0"/>
+    <w:lsdException w:name="Medium Grid 1 Accent 5" w:semiHidden="0" w:uiPriority="67" w:unhideWhenUsed="0"/>
+    <w:lsdException w:name="Medium Grid 2 Accent 5" w:semiHidden="0" w:uiPriority="68" w:unhideWhenUsed="0"/>
+    <w:lsdException w:name="Medium Grid 3 Accent 5" w:semiHidden="0" w:uiPriority="69" w:unhideWhenUsed="0"/>
+    <w:lsdException w:name="Dark List Accent 5" w:semiHidden="0" w:uiPriority="70" w:unhideWhenUsed="0"/>
+    <w:lsdException w:name="Colorful Shading Accent 5" w:semiHidden="0" w:uiPriority="71" w:unhideWhenUsed="0"/>
+    <w:lsdException w:name="Colorful List Accent 5" w:semiHidden="0" w:uiPriority="72" w:unhideWhenUsed="0"/>
+    <w:lsdException w:name="Colorful Grid Accent 5" w:semiHidden="0" w:uiPriority="73" w:unhideWhenUsed="0"/>
+    <w:lsdException w:name="Light Shading Accent 6" w:semiHidden="0" w:uiPriority="60" w:unhideWhenUsed="0"/>
+    <w:lsdException w:name="Light List Accent 6" w:semiHidden="0" w:uiPriority="61" w:unhideWhenUsed="0"/>
+    <w:lsdException w:name="Light Grid Accent 6" w:semiHidden="0" w:uiPriority="62" w:unhideWhenUsed="0"/>
+    <w:lsdException w:name="Medium Shading 1 Accent 6" w:semiHidden="0" w:uiPriority="63" w:unhideWhenUsed="0"/>
+    <w:lsdException w:name="Medium Shading 2 Accent 6" w:semiHidden="0" w:uiPriority="64" w:unhideWhenUsed="0"/>
+    <w:lsdException w:name="Medium List 1 Accent 6" w:semiHidden="0" w:uiPriority="65" w:unhideWhenUsed="0"/>
+    <w:lsdException w:name="Medium List 2 Accent 6" w:semiHidden="0" w:uiPriority="66" w:unhideWhenUsed="0"/>
+    <w:lsdException w:name="Medium Grid 1 Accent 6" w:semiHidden="0" w:uiPriority="67" w:unhideWhenUsed="0"/>
+    <w:lsdException w:name="Medium Grid 2 Accent 6" w:semiHidden="0" w:uiPriority="68" w:unhideWhenUsed="0"/>
+    <w:lsdException w:name="Medium Grid 3 Accent 6" w:semiHidden="0" w:uiPriority="69" w:unhideWhenUsed="0"/>
+    <w:lsdException w:name="Dark List Accent 6" w:semiHidden="0" w:uiPriority="70" w:unhideWhenUsed="0"/>
+    <w:lsdException w:name="Colorful Shading Accent 6" w:semiHidden="0" w:uiPriority="71" w:unhideWhenUsed="0"/>
+    <w:lsdException w:name="Colorful List Accent 6" w:semiHidden="0" w:uiPriority="72" w:unhideWhenUsed="0"/>
+    <w:lsdException w:name="Colorful Grid Accent 6" w:semiHidden="0" w:uiPriority="73" w:unhideWhenUsed="0"/>
+    <w:lsdException w:name="Subtle Emphasis" w:semiHidden="0" w:uiPriority="19" w:unhideWhenUsed="0" w:qFormat="1"/>
+    <w:lsdException w:name="Intense Emphasis" w:semiHidden="0" w:uiPriority="21" w:unhideWhenUsed="0" w:qFormat="1"/>
+    <w:lsdException w:name="Subtle Reference" w:semiHidden="0" w:uiPriority="31" w:unhideWhenUsed="0" w:qFormat="1"/>
+    <w:lsdException w:name="Intense Reference" w:semiHidden="0" w:uiPriority="32" w:unhideWhenUsed="0" w:qFormat="1"/>
+    <w:lsdException w:name="Book Title" w:semiHidden="0" w:uiPriority="33" w:unhideWhenUsed="0" w:qFormat="1"/>
+    <w:lsdException w:name="Bibliography" w:uiPriority="37"/>
+    <w:lsdException w:name="TOC Heading" w:uiPriority="39" w:qFormat="1"/>
   </w:latentStyles>
   <w:style w:type="paragraph" w:default="1" w:styleId="a">
     <w:name w:val="Normal"/>
@@ -12435,7 +12238,7 @@
     <w:name w:val="heading 2"/>
     <w:basedOn w:val="a"/>
     <w:next w:val="a"/>
-    <w:link w:val="20"/>
+    <w:link w:val="2Char"/>
     <w:uiPriority w:val="9"/>
     <w:unhideWhenUsed/>
     <w:qFormat/>
@@ -12458,7 +12261,7 @@
     <w:name w:val="heading 3"/>
     <w:basedOn w:val="a"/>
     <w:next w:val="a"/>
-    <w:link w:val="30"/>
+    <w:link w:val="3Char"/>
     <w:uiPriority w:val="9"/>
     <w:unhideWhenUsed/>
     <w:qFormat/>
@@ -12487,6 +12290,7 @@
     <w:uiPriority w:val="99"/>
     <w:semiHidden/>
     <w:unhideWhenUsed/>
+    <w:qFormat/>
     <w:tblPr>
       <w:tblInd w:w="0" w:type="dxa"/>
       <w:tblCellMar>
@@ -12509,6 +12313,7 @@
     <w:uiPriority w:val="59"/>
     <w:rsid w:val="00745B01"/>
     <w:tblPr>
+      <w:tblInd w:w="0" w:type="dxa"/>
       <w:tblBorders>
         <w:top w:val="single" w:sz="4" w:space="0" w:color="auto"/>
         <w:left w:val="single" w:sz="4" w:space="0" w:color="auto"/>
@@ -12517,6 +12322,12 @@
         <w:insideH w:val="single" w:sz="4" w:space="0" w:color="auto"/>
         <w:insideV w:val="single" w:sz="4" w:space="0" w:color="auto"/>
       </w:tblBorders>
+      <w:tblCellMar>
+        <w:top w:w="0" w:type="dxa"/>
+        <w:left w:w="108" w:type="dxa"/>
+        <w:bottom w:w="0" w:type="dxa"/>
+        <w:right w:w="108" w:type="dxa"/>
+      </w:tblCellMar>
     </w:tblPr>
   </w:style>
   <w:style w:type="paragraph" w:styleId="a4">
@@ -12564,8 +12375,8 @@
       <w:u w:val="single"/>
     </w:rPr>
   </w:style>
-  <w:style w:type="character" w:customStyle="1" w:styleId="20">
-    <w:name w:val="标题 2 字符"/>
+  <w:style w:type="character" w:customStyle="1" w:styleId="2Char">
+    <w:name w:val="标题 2 Char"/>
     <w:basedOn w:val="a0"/>
     <w:link w:val="2"/>
     <w:uiPriority w:val="9"/>
@@ -12578,8 +12389,8 @@
       <w:szCs w:val="32"/>
     </w:rPr>
   </w:style>
-  <w:style w:type="character" w:customStyle="1" w:styleId="30">
-    <w:name w:val="标题 3 字符"/>
+  <w:style w:type="character" w:customStyle="1" w:styleId="3Char">
+    <w:name w:val="标题 3 Char"/>
     <w:basedOn w:val="a0"/>
     <w:link w:val="3"/>
     <w:uiPriority w:val="9"/>

</xml_diff>

<commit_message>
bit field init merge part, need fix bugs
</commit_message>
<xml_diff>
--- a/doc/语法制导翻译和中间表示IR.docx
+++ b/doc/语法制导翻译和中间表示IR.docx
@@ -4529,14 +4529,33 @@
             <w:tcW w:w="2130" w:type="dxa"/>
           </w:tcPr>
           <w:p>
-            <w:r>
-              <w:rPr>
-                <w:rFonts w:hint="eastAsia"/>
-              </w:rPr>
-              <w:t>N</w:t>
-            </w:r>
-            <w:r>
-              <w:t>one</w:t>
+            <w:proofErr w:type="spellStart"/>
+            <w:r>
+              <w:t>Reg</w:t>
+            </w:r>
+            <w:proofErr w:type="spellEnd"/>
+            <w:r>
+              <w:t>类型</w:t>
+            </w:r>
+            <w:r>
+              <w:rPr>
+                <w:rFonts w:hint="eastAsia"/>
+              </w:rPr>
+              <w:t>（存储指向分配的</w:t>
+            </w:r>
+            <w:proofErr w:type="gramStart"/>
+            <w:r>
+              <w:rPr>
+                <w:rFonts w:hint="eastAsia"/>
+              </w:rPr>
+              <w:t>栈</w:t>
+            </w:r>
+            <w:proofErr w:type="gramEnd"/>
+            <w:r>
+              <w:rPr>
+                <w:rFonts w:hint="eastAsia"/>
+              </w:rPr>
+              <w:t>区域的指针）内容用相对偏移表示</w:t>
             </w:r>
           </w:p>
         </w:tc>
@@ -4545,18 +4564,14 @@
             <w:tcW w:w="2131" w:type="dxa"/>
           </w:tcPr>
           <w:p>
+            <w:proofErr w:type="spellStart"/>
             <w:r>
               <w:t>Reg</w:t>
             </w:r>
+            <w:proofErr w:type="spellEnd"/>
             <w:r>
               <w:t>类型</w:t>
             </w:r>
-            <w:r>
-              <w:rPr>
-                <w:rFonts w:hint="eastAsia"/>
-              </w:rPr>
-              <w:t>（存储指向分配的栈区域的指针）内容用相对偏移表示</w:t>
-            </w:r>
           </w:p>
         </w:tc>
         <w:tc>
@@ -4568,6 +4583,9 @@
               <w:t>Store</w:t>
             </w:r>
             <w:r>
+              <w:rPr>
+                <w:rFonts w:hint="eastAsia"/>
+              </w:rPr>
               <w:t xml:space="preserve"> size</w:t>
             </w:r>
           </w:p>

</xml_diff>